<commit_message>
added migrations and seeders
</commit_message>
<xml_diff>
--- a/Documentatie/project info student.docx
+++ b/Documentatie/project info student.docx
@@ -1,32 +1,32 @@
 
 <file path=word/document.xml><?xml version="1.0" encoding="utf-8"?>
-<w:document xmlns:wpc="http://schemas.microsoft.com/office/word/2010/wordprocessingCanvas" xmlns:cx="http://schemas.microsoft.com/office/drawing/2014/chartex" xmlns:cx1="http://schemas.microsoft.com/office/drawing/2015/9/8/chartex" xmlns:cx2="http://schemas.microsoft.com/office/drawing/2015/10/21/chartex" xmlns:cx3="http://schemas.microsoft.com/office/drawing/2016/5/9/chartex" xmlns:cx4="http://schemas.microsoft.com/office/drawing/2016/5/10/chartex" xmlns:cx5="http://schemas.microsoft.com/office/drawing/2016/5/11/chartex" xmlns:cx6="http://schemas.microsoft.com/office/drawing/2016/5/12/chartex" xmlns:cx7="http://schemas.microsoft.com/office/drawing/2016/5/13/chartex" xmlns:cx8="http://schemas.microsoft.com/office/drawing/2016/5/14/chartex" xmlns:mc="http://schemas.openxmlformats.org/markup-compatibility/2006" xmlns:aink="http://schemas.microsoft.com/office/drawing/2016/ink" xmlns:am3d="http://schemas.microsoft.com/office/drawing/2017/model3d" xmlns:o="urn:schemas-microsoft-com:office:office" xmlns:r="http://schemas.openxmlformats.org/officeDocument/2006/relationships" xmlns:m="http://schemas.openxmlformats.org/officeDocument/2006/math" xmlns:v="urn:schemas-microsoft-com:vml" xmlns:wp14="http://schemas.microsoft.com/office/word/2010/wordprocessingDrawing" xmlns:wp="http://schemas.openxmlformats.org/drawingml/2006/wordprocessingDrawing" xmlns:w10="urn:schemas-microsoft-com:office:word" xmlns:w="http://schemas.openxmlformats.org/wordprocessingml/2006/main" xmlns:w14="http://schemas.microsoft.com/office/word/2010/wordml" xmlns:w15="http://schemas.microsoft.com/office/word/2012/wordml" xmlns:w16cid="http://schemas.microsoft.com/office/word/2016/wordml/cid" xmlns:w16se="http://schemas.microsoft.com/office/word/2015/wordml/symex" xmlns:wpg="http://schemas.microsoft.com/office/word/2010/wordprocessingGroup" xmlns:wpi="http://schemas.microsoft.com/office/word/2010/wordprocessingInk" xmlns:wne="http://schemas.microsoft.com/office/word/2006/wordml" xmlns:wps="http://schemas.microsoft.com/office/word/2010/wordprocessingShape" mc:Ignorable="w14 w15 w16se w16cid wp14">
+<w:document xmlns:wpc="http://schemas.microsoft.com/office/word/2010/wordprocessingCanvas" xmlns:cx="http://schemas.microsoft.com/office/drawing/2014/chartex" xmlns:cx1="http://schemas.microsoft.com/office/drawing/2015/9/8/chartex" xmlns:cx2="http://schemas.microsoft.com/office/drawing/2015/10/21/chartex" xmlns:cx3="http://schemas.microsoft.com/office/drawing/2016/5/9/chartex" xmlns:cx4="http://schemas.microsoft.com/office/drawing/2016/5/10/chartex" xmlns:cx5="http://schemas.microsoft.com/office/drawing/2016/5/11/chartex" xmlns:cx6="http://schemas.microsoft.com/office/drawing/2016/5/12/chartex" xmlns:cx7="http://schemas.microsoft.com/office/drawing/2016/5/13/chartex" xmlns:cx8="http://schemas.microsoft.com/office/drawing/2016/5/14/chartex" xmlns:mc="http://schemas.openxmlformats.org/markup-compatibility/2006" xmlns:aink="http://schemas.microsoft.com/office/drawing/2016/ink" xmlns:am3d="http://schemas.microsoft.com/office/drawing/2017/model3d" xmlns:o="urn:schemas-microsoft-com:office:office" xmlns:oel="http://schemas.microsoft.com/office/2019/extlst" xmlns:r="http://schemas.openxmlformats.org/officeDocument/2006/relationships" xmlns:m="http://schemas.openxmlformats.org/officeDocument/2006/math" xmlns:v="urn:schemas-microsoft-com:vml" xmlns:wp14="http://schemas.microsoft.com/office/word/2010/wordprocessingDrawing" xmlns:wp="http://schemas.openxmlformats.org/drawingml/2006/wordprocessingDrawing" xmlns:w10="urn:schemas-microsoft-com:office:word" xmlns:w="http://schemas.openxmlformats.org/wordprocessingml/2006/main" xmlns:w14="http://schemas.microsoft.com/office/word/2010/wordml" xmlns:w15="http://schemas.microsoft.com/office/word/2012/wordml" xmlns:w16cex="http://schemas.microsoft.com/office/word/2018/wordml/cex" xmlns:w16cid="http://schemas.microsoft.com/office/word/2016/wordml/cid" xmlns:w16="http://schemas.microsoft.com/office/word/2018/wordml" xmlns:w16sdtdh="http://schemas.microsoft.com/office/word/2020/wordml/sdtdatahash" xmlns:w16se="http://schemas.microsoft.com/office/word/2015/wordml/symex" xmlns:wpg="http://schemas.microsoft.com/office/word/2010/wordprocessingGroup" xmlns:wpi="http://schemas.microsoft.com/office/word/2010/wordprocessingInk" xmlns:wne="http://schemas.microsoft.com/office/word/2006/wordml" xmlns:wps="http://schemas.microsoft.com/office/word/2010/wordprocessingShape" mc:Ignorable="w14 w15 w16se w16cid w16 w16cex w16sdtdh wp14">
   <w:body>
     <w:p>
       <w:pPr>
         <w:rPr>
-          <w:rFonts w:ascii="Calibri" w:hAnsi="Calibri" w:eastAsia="Calibri" w:cs="Calibri"/>
-          <w:color w:val="000000" w:themeColor="text1"/>
-        </w:rPr>
-      </w:pPr>
-      <w:r>
-        <w:rPr>
-          <w:rFonts w:ascii="Calibri" w:hAnsi="Calibri" w:eastAsia="Calibri" w:cs="Calibri"/>
-          <w:color w:val="000000" w:themeColor="text1" w:themeTint="FF" w:themeShade="FF"/>
+          <w:rFonts w:ascii="Calibri" w:eastAsia="Calibri" w:hAnsi="Calibri" w:cs="Calibri"/>
+          <w:color w:val="000000" w:themeColor="text1"/>
+        </w:rPr>
+      </w:pPr>
+      <w:r>
+        <w:rPr>
+          <w:rFonts w:ascii="Calibri" w:eastAsia="Calibri" w:hAnsi="Calibri" w:cs="Calibri"/>
+          <w:color w:val="000000" w:themeColor="text1"/>
         </w:rPr>
         <w:t xml:space="preserve">Hierbij de project info voor Project </w:t>
       </w:r>
       <w:r>
         <w:rPr>
-          <w:rFonts w:ascii="Calibri" w:hAnsi="Calibri" w:eastAsia="Calibri" w:cs="Calibri"/>
-          <w:color w:val="000000" w:themeColor="text1" w:themeTint="FF" w:themeShade="FF"/>
+          <w:rFonts w:ascii="Calibri" w:eastAsia="Calibri" w:hAnsi="Calibri" w:cs="Calibri"/>
+          <w:color w:val="000000" w:themeColor="text1"/>
         </w:rPr>
         <w:t>5</w:t>
       </w:r>
       <w:r>
         <w:rPr>
-          <w:rFonts w:ascii="Calibri" w:hAnsi="Calibri" w:eastAsia="Calibri" w:cs="Calibri"/>
-          <w:color w:val="000000" w:themeColor="text1" w:themeTint="FF" w:themeShade="FF"/>
+          <w:rFonts w:ascii="Calibri" w:eastAsia="Calibri" w:hAnsi="Calibri" w:cs="Calibri"/>
+          <w:color w:val="000000" w:themeColor="text1"/>
         </w:rPr>
         <w:t xml:space="preserve"> leerjaar 3.</w:t>
       </w:r>
@@ -34,233 +34,232 @@
     <w:p>
       <w:pPr>
         <w:rPr>
-          <w:rFonts w:ascii="Calibri" w:hAnsi="Calibri" w:eastAsia="Calibri" w:cs="Calibri"/>
-          <w:color w:val="000000" w:themeColor="text1"/>
-        </w:rPr>
-      </w:pPr>
-    </w:p>
-    <w:p>
-      <w:pPr>
-        <w:rPr>
-          <w:rFonts w:ascii="Calibri" w:hAnsi="Calibri" w:eastAsia="Calibri" w:cs="Calibri"/>
-          <w:color w:val="000000" w:themeColor="text1"/>
-        </w:rPr>
-      </w:pPr>
-      <w:r>
-        <w:rPr>
-          <w:rFonts w:ascii="Calibri" w:hAnsi="Calibri" w:eastAsia="Calibri" w:cs="Calibri"/>
-          <w:color w:val="000000" w:themeColor="text1" w:themeTint="FF" w:themeShade="FF"/>
+          <w:rFonts w:ascii="Calibri" w:eastAsia="Calibri" w:hAnsi="Calibri" w:cs="Calibri"/>
+          <w:color w:val="000000" w:themeColor="text1"/>
+        </w:rPr>
+      </w:pPr>
+    </w:p>
+    <w:p>
+      <w:pPr>
+        <w:rPr>
+          <w:rFonts w:ascii="Calibri" w:eastAsia="Calibri" w:hAnsi="Calibri" w:cs="Calibri"/>
+          <w:color w:val="000000" w:themeColor="text1"/>
+        </w:rPr>
+      </w:pPr>
+      <w:r>
+        <w:rPr>
+          <w:rFonts w:ascii="Calibri" w:eastAsia="Calibri" w:hAnsi="Calibri" w:cs="Calibri"/>
+          <w:color w:val="000000" w:themeColor="text1"/>
         </w:rPr>
         <w:t xml:space="preserve">Je </w:t>
       </w:r>
       <w:r>
         <w:rPr>
-          <w:rFonts w:ascii="Calibri" w:hAnsi="Calibri" w:eastAsia="Calibri" w:cs="Calibri"/>
-          <w:color w:val="000000" w:themeColor="text1" w:themeTint="FF" w:themeShade="FF"/>
+          <w:rFonts w:ascii="Calibri" w:eastAsia="Calibri" w:hAnsi="Calibri" w:cs="Calibri"/>
+          <w:color w:val="000000" w:themeColor="text1"/>
         </w:rPr>
         <w:t xml:space="preserve">gaat in een team werken aan een aantal opdrachten van het tuincentrum </w:t>
       </w:r>
       <w:r>
         <w:rPr>
-          <w:rFonts w:ascii="Calibri" w:hAnsi="Calibri" w:eastAsia="Calibri" w:cs="Calibri"/>
-          <w:color w:val="000000" w:themeColor="text1" w:themeTint="FF" w:themeShade="FF"/>
+          <w:rFonts w:ascii="Calibri" w:eastAsia="Calibri" w:hAnsi="Calibri" w:cs="Calibri"/>
+          <w:color w:val="000000" w:themeColor="text1"/>
         </w:rPr>
         <w:t>“</w:t>
       </w:r>
       <w:r>
         <w:rPr>
-          <w:rFonts w:ascii="Calibri" w:hAnsi="Calibri" w:eastAsia="Calibri" w:cs="Calibri"/>
-          <w:color w:val="000000" w:themeColor="text1" w:themeTint="FF" w:themeShade="FF"/>
+          <w:rFonts w:ascii="Calibri" w:eastAsia="Calibri" w:hAnsi="Calibri" w:cs="Calibri"/>
+          <w:color w:val="000000" w:themeColor="text1"/>
         </w:rPr>
         <w:t>Groene Vingers</w:t>
       </w:r>
       <w:r>
         <w:rPr>
-          <w:rFonts w:ascii="Calibri" w:hAnsi="Calibri" w:eastAsia="Calibri" w:cs="Calibri"/>
-          <w:color w:val="000000" w:themeColor="text1" w:themeTint="FF" w:themeShade="FF"/>
+          <w:rFonts w:ascii="Calibri" w:eastAsia="Calibri" w:hAnsi="Calibri" w:cs="Calibri"/>
+          <w:color w:val="000000" w:themeColor="text1"/>
         </w:rPr>
         <w:t>”</w:t>
       </w:r>
       <w:r>
         <w:rPr>
-          <w:rFonts w:ascii="Calibri" w:hAnsi="Calibri" w:eastAsia="Calibri" w:cs="Calibri"/>
-          <w:color w:val="000000" w:themeColor="text1" w:themeTint="FF" w:themeShade="FF"/>
+          <w:rFonts w:ascii="Calibri" w:eastAsia="Calibri" w:hAnsi="Calibri" w:cs="Calibri"/>
+          <w:color w:val="000000" w:themeColor="text1"/>
         </w:rPr>
         <w:t>.</w:t>
       </w:r>
       <w:r>
         <w:rPr>
-          <w:rFonts w:ascii="Calibri" w:hAnsi="Calibri" w:eastAsia="Calibri" w:cs="Calibri"/>
-          <w:color w:val="000000" w:themeColor="text1" w:themeTint="FF" w:themeShade="FF"/>
+          <w:rFonts w:ascii="Calibri" w:eastAsia="Calibri" w:hAnsi="Calibri" w:cs="Calibri"/>
+          <w:color w:val="000000" w:themeColor="text1"/>
         </w:rPr>
         <w:t xml:space="preserve"> </w:t>
       </w:r>
       <w:r>
         <w:rPr>
-          <w:rFonts w:ascii="Calibri" w:hAnsi="Calibri" w:eastAsia="Calibri" w:cs="Calibri"/>
-          <w:color w:val="000000" w:themeColor="text1" w:themeTint="FF" w:themeShade="FF"/>
+          <w:rFonts w:ascii="Calibri" w:eastAsia="Calibri" w:hAnsi="Calibri" w:cs="Calibri"/>
+          <w:color w:val="000000" w:themeColor="text1"/>
         </w:rPr>
         <w:t>“</w:t>
       </w:r>
       <w:r>
         <w:rPr>
-          <w:rFonts w:ascii="Calibri" w:hAnsi="Calibri" w:eastAsia="Calibri" w:cs="Calibri"/>
-          <w:color w:val="000000" w:themeColor="text1" w:themeTint="FF" w:themeShade="FF"/>
+          <w:rFonts w:ascii="Calibri" w:eastAsia="Calibri" w:hAnsi="Calibri" w:cs="Calibri"/>
+          <w:color w:val="000000" w:themeColor="text1"/>
         </w:rPr>
         <w:t>Groene Vingers</w:t>
       </w:r>
       <w:r>
         <w:rPr>
-          <w:rFonts w:ascii="Calibri" w:hAnsi="Calibri" w:eastAsia="Calibri" w:cs="Calibri"/>
-          <w:color w:val="000000" w:themeColor="text1" w:themeTint="FF" w:themeShade="FF"/>
+          <w:rFonts w:ascii="Calibri" w:eastAsia="Calibri" w:hAnsi="Calibri" w:cs="Calibri"/>
+          <w:color w:val="000000" w:themeColor="text1"/>
         </w:rPr>
         <w:t>”</w:t>
       </w:r>
       <w:r>
         <w:rPr>
-          <w:rFonts w:ascii="Calibri" w:hAnsi="Calibri" w:eastAsia="Calibri" w:cs="Calibri"/>
-          <w:color w:val="000000" w:themeColor="text1" w:themeTint="FF" w:themeShade="FF"/>
+          <w:rFonts w:ascii="Calibri" w:eastAsia="Calibri" w:hAnsi="Calibri" w:cs="Calibri"/>
+          <w:color w:val="000000" w:themeColor="text1"/>
         </w:rPr>
         <w:t xml:space="preserve"> heeft een aantal tuincentra</w:t>
       </w:r>
       <w:r>
         <w:rPr>
-          <w:rFonts w:ascii="Calibri" w:hAnsi="Calibri" w:eastAsia="Calibri" w:cs="Calibri"/>
-          <w:color w:val="000000" w:themeColor="text1" w:themeTint="FF" w:themeShade="FF"/>
+          <w:rFonts w:ascii="Calibri" w:eastAsia="Calibri" w:hAnsi="Calibri" w:cs="Calibri"/>
+          <w:color w:val="000000" w:themeColor="text1"/>
         </w:rPr>
         <w:t xml:space="preserve"> en wil een webwinkel opzetten. Daarnaast </w:t>
       </w:r>
       <w:r>
         <w:rPr>
-          <w:rFonts w:ascii="Calibri" w:hAnsi="Calibri" w:eastAsia="Calibri" w:cs="Calibri"/>
-          <w:color w:val="000000" w:themeColor="text1" w:themeTint="FF" w:themeShade="FF"/>
+          <w:rFonts w:ascii="Calibri" w:eastAsia="Calibri" w:hAnsi="Calibri" w:cs="Calibri"/>
+          <w:color w:val="000000" w:themeColor="text1"/>
         </w:rPr>
         <w:t>word</w:t>
       </w:r>
       <w:r>
         <w:rPr>
-          <w:rFonts w:ascii="Calibri" w:hAnsi="Calibri" w:eastAsia="Calibri" w:cs="Calibri"/>
-          <w:color w:val="000000" w:themeColor="text1" w:themeTint="FF" w:themeShade="FF"/>
+          <w:rFonts w:ascii="Calibri" w:eastAsia="Calibri" w:hAnsi="Calibri" w:cs="Calibri"/>
+          <w:color w:val="000000" w:themeColor="text1"/>
         </w:rPr>
         <w:t xml:space="preserve"> je via </w:t>
       </w:r>
       <w:r>
         <w:rPr>
-          <w:rFonts w:ascii="Calibri" w:hAnsi="Calibri" w:eastAsia="Calibri" w:cs="Calibri"/>
-          <w:color w:val="000000" w:themeColor="text1" w:themeTint="FF" w:themeShade="FF"/>
+          <w:rFonts w:ascii="Calibri" w:eastAsia="Calibri" w:hAnsi="Calibri" w:cs="Calibri"/>
+          <w:color w:val="000000" w:themeColor="text1"/>
         </w:rPr>
         <w:t>“</w:t>
       </w:r>
       <w:r>
         <w:rPr>
-          <w:rFonts w:ascii="Calibri" w:hAnsi="Calibri" w:eastAsia="Calibri" w:cs="Calibri"/>
-          <w:color w:val="000000" w:themeColor="text1" w:themeTint="FF" w:themeShade="FF"/>
+          <w:rFonts w:ascii="Calibri" w:eastAsia="Calibri" w:hAnsi="Calibri" w:cs="Calibri"/>
+          <w:color w:val="000000" w:themeColor="text1"/>
         </w:rPr>
         <w:t>Groene Vingers</w:t>
       </w:r>
       <w:r>
         <w:rPr>
-          <w:rFonts w:ascii="Calibri" w:hAnsi="Calibri" w:eastAsia="Calibri" w:cs="Calibri"/>
-          <w:color w:val="000000" w:themeColor="text1" w:themeTint="FF" w:themeShade="FF"/>
+          <w:rFonts w:ascii="Calibri" w:eastAsia="Calibri" w:hAnsi="Calibri" w:cs="Calibri"/>
+          <w:color w:val="000000" w:themeColor="text1"/>
         </w:rPr>
         <w:t>”</w:t>
       </w:r>
       <w:r>
         <w:rPr>
-          <w:rFonts w:ascii="Calibri" w:hAnsi="Calibri" w:eastAsia="Calibri" w:cs="Calibri"/>
-          <w:color w:val="000000" w:themeColor="text1" w:themeTint="FF" w:themeShade="FF"/>
+          <w:rFonts w:ascii="Calibri" w:eastAsia="Calibri" w:hAnsi="Calibri" w:cs="Calibri"/>
+          <w:color w:val="000000" w:themeColor="text1"/>
         </w:rPr>
         <w:t xml:space="preserve"> ook ingehuurd door het bedrijf ”Snelle Wiel”</w:t>
       </w:r>
       <w:r>
         <w:rPr>
-          <w:rFonts w:ascii="Calibri" w:hAnsi="Calibri" w:eastAsia="Calibri" w:cs="Calibri"/>
-          <w:color w:val="000000" w:themeColor="text1" w:themeTint="FF" w:themeShade="FF"/>
+          <w:rFonts w:ascii="Calibri" w:eastAsia="Calibri" w:hAnsi="Calibri" w:cs="Calibri"/>
+          <w:color w:val="000000" w:themeColor="text1"/>
         </w:rPr>
         <w:t xml:space="preserve">. Dit is een </w:t>
       </w:r>
       <w:r>
         <w:rPr>
-          <w:rFonts w:ascii="Calibri" w:hAnsi="Calibri" w:eastAsia="Calibri" w:cs="Calibri"/>
-          <w:color w:val="000000" w:themeColor="text1" w:themeTint="FF" w:themeShade="FF"/>
+          <w:rFonts w:ascii="Calibri" w:eastAsia="Calibri" w:hAnsi="Calibri" w:cs="Calibri"/>
+          <w:color w:val="000000" w:themeColor="text1"/>
         </w:rPr>
         <w:t>transportbedrijf</w:t>
       </w:r>
       <w:r>
         <w:rPr>
-          <w:rFonts w:ascii="Calibri" w:hAnsi="Calibri" w:eastAsia="Calibri" w:cs="Calibri"/>
-          <w:color w:val="000000" w:themeColor="text1" w:themeTint="FF" w:themeShade="FF"/>
+          <w:rFonts w:ascii="Calibri" w:eastAsia="Calibri" w:hAnsi="Calibri" w:cs="Calibri"/>
+          <w:color w:val="000000" w:themeColor="text1"/>
         </w:rPr>
         <w:t xml:space="preserve"> dat de klanten bedient die aankopen gaan doen bij de webwinkel van "Groene Vingers". De planten en overige producten worden voor een deel ingekocht bij </w:t>
       </w:r>
       <w:r>
         <w:rPr>
-          <w:rFonts w:ascii="Calibri" w:hAnsi="Calibri" w:eastAsia="Calibri" w:cs="Calibri"/>
-          <w:color w:val="000000" w:themeColor="text1" w:themeTint="FF" w:themeShade="FF"/>
+          <w:rFonts w:ascii="Calibri" w:eastAsia="Calibri" w:hAnsi="Calibri" w:cs="Calibri"/>
+          <w:color w:val="000000" w:themeColor="text1"/>
         </w:rPr>
         <w:t>groothandel "</w:t>
       </w:r>
       <w:proofErr w:type="spellStart"/>
       <w:r>
         <w:rPr>
-          <w:rFonts w:ascii="Calibri" w:hAnsi="Calibri" w:eastAsia="Calibri" w:cs="Calibri"/>
-          <w:color w:val="000000" w:themeColor="text1" w:themeTint="FF" w:themeShade="FF"/>
+          <w:rFonts w:ascii="Calibri" w:eastAsia="Calibri" w:hAnsi="Calibri" w:cs="Calibri"/>
+          <w:color w:val="000000" w:themeColor="text1"/>
         </w:rPr>
         <w:t>Kuin</w:t>
       </w:r>
       <w:proofErr w:type="spellEnd"/>
       <w:r>
         <w:rPr>
-          <w:rFonts w:ascii="Calibri" w:hAnsi="Calibri" w:eastAsia="Calibri" w:cs="Calibri"/>
-          <w:color w:val="000000" w:themeColor="text1" w:themeTint="FF" w:themeShade="FF"/>
+          <w:rFonts w:ascii="Calibri" w:eastAsia="Calibri" w:hAnsi="Calibri" w:cs="Calibri"/>
+          <w:color w:val="000000" w:themeColor="text1"/>
         </w:rPr>
         <w:t xml:space="preserve">". Deze stellen een </w:t>
       </w:r>
       <w:proofErr w:type="spellStart"/>
       <w:r>
         <w:rPr>
-          <w:rFonts w:ascii="Calibri" w:hAnsi="Calibri" w:eastAsia="Calibri" w:cs="Calibri"/>
-          <w:color w:val="000000" w:themeColor="text1" w:themeTint="FF" w:themeShade="FF"/>
+          <w:rFonts w:ascii="Calibri" w:eastAsia="Calibri" w:hAnsi="Calibri" w:cs="Calibri"/>
+          <w:color w:val="000000" w:themeColor="text1"/>
         </w:rPr>
         <w:t>api</w:t>
       </w:r>
       <w:proofErr w:type="spellEnd"/>
       <w:r>
         <w:rPr>
-          <w:rFonts w:ascii="Calibri" w:hAnsi="Calibri" w:eastAsia="Calibri" w:cs="Calibri"/>
-          <w:color w:val="000000" w:themeColor="text1" w:themeTint="FF" w:themeShade="FF"/>
+          <w:rFonts w:ascii="Calibri" w:eastAsia="Calibri" w:hAnsi="Calibri" w:cs="Calibri"/>
+          <w:color w:val="000000" w:themeColor="text1"/>
         </w:rPr>
         <w:t xml:space="preserve"> beschikbaar. Je hoeft verder geen zaken te doen met "</w:t>
       </w:r>
       <w:proofErr w:type="spellStart"/>
       <w:r>
         <w:rPr>
-          <w:rFonts w:ascii="Calibri" w:hAnsi="Calibri" w:eastAsia="Calibri" w:cs="Calibri"/>
-          <w:color w:val="000000" w:themeColor="text1" w:themeTint="FF" w:themeShade="FF"/>
+          <w:rFonts w:ascii="Calibri" w:eastAsia="Calibri" w:hAnsi="Calibri" w:cs="Calibri"/>
+          <w:color w:val="000000" w:themeColor="text1"/>
         </w:rPr>
         <w:t>Kuin</w:t>
       </w:r>
       <w:proofErr w:type="spellEnd"/>
       <w:r>
         <w:rPr>
-          <w:rFonts w:ascii="Calibri" w:hAnsi="Calibri" w:eastAsia="Calibri" w:cs="Calibri"/>
-          <w:color w:val="000000" w:themeColor="text1" w:themeTint="FF" w:themeShade="FF"/>
+          <w:rFonts w:ascii="Calibri" w:eastAsia="Calibri" w:hAnsi="Calibri" w:cs="Calibri"/>
+          <w:color w:val="000000" w:themeColor="text1"/>
         </w:rPr>
         <w:t>". De planten en bloemen worden ook gekweekt in eigen kassen.</w:t>
       </w:r>
     </w:p>
     <w:p>
       <w:pPr>
-        <w:pStyle w:val="Standaard"/>
-        <w:rPr>
-          <w:rFonts w:ascii="Calibri" w:hAnsi="Calibri" w:eastAsia="Calibri" w:cs="Calibri"/>
-          <w:color w:val="000000" w:themeColor="text1" w:themeTint="FF" w:themeShade="FF"/>
-        </w:rPr>
-      </w:pPr>
-      <w:r>
-        <w:rPr>
-          <w:rFonts w:ascii="Calibri" w:hAnsi="Calibri" w:eastAsia="Calibri" w:cs="Calibri"/>
-          <w:color w:val="000000" w:themeColor="text1" w:themeTint="FF" w:themeShade="FF"/>
+        <w:rPr>
+          <w:rFonts w:ascii="Calibri" w:eastAsia="Calibri" w:hAnsi="Calibri" w:cs="Calibri"/>
+          <w:color w:val="000000" w:themeColor="text1"/>
+        </w:rPr>
+      </w:pPr>
+      <w:r>
+        <w:rPr>
+          <w:rFonts w:ascii="Calibri" w:eastAsia="Calibri" w:hAnsi="Calibri" w:cs="Calibri"/>
+          <w:color w:val="000000" w:themeColor="text1"/>
         </w:rPr>
         <w:t>Voor verdere informatie kun je altijd mondeling en schriftelijk navraag doen bij je klant (projectdocenten). De klant stelt een goede communicatie zeer op prijs.</w:t>
       </w:r>
@@ -268,13 +267,13 @@
     <w:p>
       <w:pPr>
         <w:rPr>
-          <w:rFonts w:ascii="Calibri" w:hAnsi="Calibri" w:eastAsia="Calibri" w:cs="Calibri"/>
-          <w:color w:val="000000" w:themeColor="text1"/>
-        </w:rPr>
-      </w:pPr>
-      <w:r>
-        <w:rPr>
-          <w:rFonts w:ascii="Calibri" w:hAnsi="Calibri" w:eastAsia="Calibri" w:cs="Calibri"/>
+          <w:rFonts w:ascii="Calibri" w:eastAsia="Calibri" w:hAnsi="Calibri" w:cs="Calibri"/>
+          <w:color w:val="000000" w:themeColor="text1"/>
+        </w:rPr>
+      </w:pPr>
+      <w:r>
+        <w:rPr>
+          <w:rFonts w:ascii="Calibri" w:eastAsia="Calibri" w:hAnsi="Calibri" w:cs="Calibri"/>
           <w:color w:val="000000" w:themeColor="text1"/>
         </w:rPr>
         <w:t>Groene Vingers (GV) hebben een aantal activiteiten die momenteel niet of nauwelijks of niet naar behoren functioneren. Zoals:</w:t>
@@ -282,19 +281,19 @@
     </w:p>
     <w:p>
       <w:pPr>
-        <w:pStyle w:val="Lijstalinea"/>
+        <w:pStyle w:val="ListParagraph"/>
         <w:numPr>
           <w:ilvl w:val="0"/>
           <w:numId w:val="2"/>
         </w:numPr>
         <w:rPr>
-          <w:rFonts w:ascii="Calibri" w:hAnsi="Calibri" w:eastAsia="Calibri" w:cs="Calibri"/>
-          <w:color w:val="000000" w:themeColor="text1"/>
-        </w:rPr>
-      </w:pPr>
-      <w:r>
-        <w:rPr>
-          <w:rFonts w:ascii="Calibri" w:hAnsi="Calibri" w:eastAsia="Calibri" w:cs="Calibri"/>
+          <w:rFonts w:ascii="Calibri" w:eastAsia="Calibri" w:hAnsi="Calibri" w:cs="Calibri"/>
+          <w:color w:val="000000" w:themeColor="text1"/>
+        </w:rPr>
+      </w:pPr>
+      <w:r>
+        <w:rPr>
+          <w:rFonts w:ascii="Calibri" w:eastAsia="Calibri" w:hAnsi="Calibri" w:cs="Calibri"/>
           <w:color w:val="000000" w:themeColor="text1"/>
         </w:rPr>
         <w:t>Een website. Dit moet een goed werkende webshop worden</w:t>
@@ -302,19 +301,19 @@
     </w:p>
     <w:p>
       <w:pPr>
-        <w:pStyle w:val="Lijstalinea"/>
+        <w:pStyle w:val="ListParagraph"/>
         <w:numPr>
           <w:ilvl w:val="0"/>
           <w:numId w:val="2"/>
         </w:numPr>
         <w:rPr>
-          <w:rFonts w:ascii="Calibri" w:hAnsi="Calibri" w:eastAsia="Calibri" w:cs="Calibri"/>
-          <w:color w:val="000000" w:themeColor="text1"/>
-        </w:rPr>
-      </w:pPr>
-      <w:r>
-        <w:rPr>
-          <w:rFonts w:ascii="Calibri" w:hAnsi="Calibri" w:eastAsia="Calibri" w:cs="Calibri"/>
+          <w:rFonts w:ascii="Calibri" w:eastAsia="Calibri" w:hAnsi="Calibri" w:cs="Calibri"/>
+          <w:color w:val="000000" w:themeColor="text1"/>
+        </w:rPr>
+      </w:pPr>
+      <w:r>
+        <w:rPr>
+          <w:rFonts w:ascii="Calibri" w:eastAsia="Calibri" w:hAnsi="Calibri" w:cs="Calibri"/>
           <w:color w:val="000000" w:themeColor="text1"/>
         </w:rPr>
         <w:t xml:space="preserve">Bestellingen systeem bij Groothandel </w:t>
@@ -322,7 +321,7 @@
       <w:proofErr w:type="spellStart"/>
       <w:r>
         <w:rPr>
-          <w:rFonts w:ascii="Calibri" w:hAnsi="Calibri" w:eastAsia="Calibri" w:cs="Calibri"/>
+          <w:rFonts w:ascii="Calibri" w:eastAsia="Calibri" w:hAnsi="Calibri" w:cs="Calibri"/>
           <w:color w:val="000000" w:themeColor="text1"/>
         </w:rPr>
         <w:t>Kuin</w:t>
@@ -330,7 +329,7 @@
       <w:proofErr w:type="spellEnd"/>
       <w:r>
         <w:rPr>
-          <w:rFonts w:ascii="Calibri" w:hAnsi="Calibri" w:eastAsia="Calibri" w:cs="Calibri"/>
+          <w:rFonts w:ascii="Calibri" w:eastAsia="Calibri" w:hAnsi="Calibri" w:cs="Calibri"/>
           <w:color w:val="000000" w:themeColor="text1"/>
         </w:rPr>
         <w:t xml:space="preserve">. Momenteel alles handmatig. Dit moet geautomatiseerd worden. Alle activiteiten bij </w:t>
@@ -338,7 +337,7 @@
       <w:proofErr w:type="spellStart"/>
       <w:r>
         <w:rPr>
-          <w:rFonts w:ascii="Calibri" w:hAnsi="Calibri" w:eastAsia="Calibri" w:cs="Calibri"/>
+          <w:rFonts w:ascii="Calibri" w:eastAsia="Calibri" w:hAnsi="Calibri" w:cs="Calibri"/>
           <w:color w:val="000000" w:themeColor="text1"/>
         </w:rPr>
         <w:t>Kuin</w:t>
@@ -346,7 +345,7 @@
       <w:proofErr w:type="spellEnd"/>
       <w:r>
         <w:rPr>
-          <w:rFonts w:ascii="Calibri" w:hAnsi="Calibri" w:eastAsia="Calibri" w:cs="Calibri"/>
+          <w:rFonts w:ascii="Calibri" w:eastAsia="Calibri" w:hAnsi="Calibri" w:cs="Calibri"/>
           <w:color w:val="000000" w:themeColor="text1"/>
         </w:rPr>
         <w:t xml:space="preserve"> hoeft de student niet te doen. Wel de activiteiten bij GV.</w:t>
@@ -354,39 +353,39 @@
     </w:p>
     <w:p>
       <w:pPr>
-        <w:pStyle w:val="Lijstalinea"/>
+        <w:pStyle w:val="ListParagraph"/>
         <w:numPr>
           <w:ilvl w:val="0"/>
           <w:numId w:val="2"/>
         </w:numPr>
         <w:rPr>
-          <w:rFonts w:ascii="Calibri" w:hAnsi="Calibri" w:eastAsia="Calibri" w:cs="Calibri"/>
-          <w:color w:val="000000" w:themeColor="text1"/>
-        </w:rPr>
-      </w:pPr>
-      <w:r>
-        <w:rPr>
-          <w:rFonts w:ascii="Calibri" w:hAnsi="Calibri" w:eastAsia="Calibri" w:cs="Calibri"/>
-          <w:color w:val="000000" w:themeColor="text1" w:themeTint="FF" w:themeShade="FF"/>
+          <w:rFonts w:ascii="Calibri" w:eastAsia="Calibri" w:hAnsi="Calibri" w:cs="Calibri"/>
+          <w:color w:val="000000" w:themeColor="text1"/>
+        </w:rPr>
+      </w:pPr>
+      <w:r>
+        <w:rPr>
+          <w:rFonts w:ascii="Calibri" w:eastAsia="Calibri" w:hAnsi="Calibri" w:cs="Calibri"/>
+          <w:color w:val="000000" w:themeColor="text1"/>
         </w:rPr>
         <w:t>Leveringen aan klanten. Vanuit webshop moeten straks zo veel mogelijk geautomatiseerd leveringen gedaan worden. Hiervoor wordt gebruik gemaakt van het bedrijf Snelle Wiel. De student moet ook voor dit bedrijf oplossingen maken.</w:t>
       </w:r>
     </w:p>
     <w:p>
       <w:pPr>
-        <w:pStyle w:val="Lijstalinea"/>
+        <w:pStyle w:val="ListParagraph"/>
         <w:numPr>
           <w:ilvl w:val="0"/>
           <w:numId w:val="2"/>
         </w:numPr>
         <w:rPr>
-          <w:rFonts w:ascii="Calibri" w:hAnsi="Calibri" w:eastAsia="Calibri" w:cs="Calibri"/>
-          <w:color w:val="000000" w:themeColor="text1"/>
-        </w:rPr>
-      </w:pPr>
-      <w:r>
-        <w:rPr>
-          <w:rFonts w:ascii="Calibri" w:hAnsi="Calibri" w:eastAsia="Calibri" w:cs="Calibri"/>
+          <w:rFonts w:ascii="Calibri" w:eastAsia="Calibri" w:hAnsi="Calibri" w:cs="Calibri"/>
+          <w:color w:val="000000" w:themeColor="text1"/>
+        </w:rPr>
+      </w:pPr>
+      <w:r>
+        <w:rPr>
+          <w:rFonts w:ascii="Calibri" w:eastAsia="Calibri" w:hAnsi="Calibri" w:cs="Calibri"/>
           <w:color w:val="000000" w:themeColor="text1"/>
         </w:rPr>
         <w:t>De student moet een nieuw kassa systeem ontwerpen voor GV. Momenteel hebben ze een hopeloos ouderwets systeem.</w:t>
@@ -394,19 +393,19 @@
     </w:p>
     <w:p>
       <w:pPr>
-        <w:pStyle w:val="Lijstalinea"/>
+        <w:pStyle w:val="ListParagraph"/>
         <w:numPr>
           <w:ilvl w:val="0"/>
           <w:numId w:val="2"/>
         </w:numPr>
         <w:rPr>
-          <w:rFonts w:ascii="Calibri" w:hAnsi="Calibri" w:eastAsia="Calibri" w:cs="Calibri"/>
-          <w:color w:val="000000" w:themeColor="text1"/>
-        </w:rPr>
-      </w:pPr>
-      <w:r>
-        <w:rPr>
-          <w:rFonts w:ascii="Calibri" w:hAnsi="Calibri" w:eastAsia="Calibri" w:cs="Calibri"/>
+          <w:rFonts w:ascii="Calibri" w:eastAsia="Calibri" w:hAnsi="Calibri" w:cs="Calibri"/>
+          <w:color w:val="000000" w:themeColor="text1"/>
+        </w:rPr>
+      </w:pPr>
+      <w:r>
+        <w:rPr>
+          <w:rFonts w:ascii="Calibri" w:eastAsia="Calibri" w:hAnsi="Calibri" w:cs="Calibri"/>
           <w:color w:val="000000" w:themeColor="text1"/>
         </w:rPr>
         <w:t>De student zorgt voor een stuk automatisering in de kassen (kweekkassen) van GV.</w:t>
@@ -414,19 +413,19 @@
     </w:p>
     <w:p>
       <w:pPr>
-        <w:pStyle w:val="Lijstalinea"/>
+        <w:pStyle w:val="ListParagraph"/>
         <w:numPr>
           <w:ilvl w:val="0"/>
           <w:numId w:val="2"/>
         </w:numPr>
         <w:rPr>
-          <w:rFonts w:ascii="Calibri" w:hAnsi="Calibri" w:eastAsia="Calibri" w:cs="Calibri"/>
-          <w:color w:val="000000" w:themeColor="text1"/>
-        </w:rPr>
-      </w:pPr>
-      <w:r>
-        <w:rPr>
-          <w:rFonts w:ascii="Calibri" w:hAnsi="Calibri" w:eastAsia="Calibri" w:cs="Calibri"/>
+          <w:rFonts w:ascii="Calibri" w:eastAsia="Calibri" w:hAnsi="Calibri" w:cs="Calibri"/>
+          <w:color w:val="000000" w:themeColor="text1"/>
+        </w:rPr>
+      </w:pPr>
+      <w:r>
+        <w:rPr>
+          <w:rFonts w:ascii="Calibri" w:eastAsia="Calibri" w:hAnsi="Calibri" w:cs="Calibri"/>
           <w:color w:val="000000" w:themeColor="text1"/>
         </w:rPr>
         <w:t>GV wil een geautomatiseerd personeelssysteem met onder andere online ziekmeldingen.</w:t>
@@ -434,148 +433,95 @@
     </w:p>
     <w:p>
       <w:pPr>
-        <w:pStyle w:val="Lijstalinea"/>
+        <w:pStyle w:val="ListParagraph"/>
         <w:numPr>
           <w:ilvl w:val="0"/>
           <w:numId w:val="2"/>
         </w:numPr>
         <w:rPr>
-          <w:rFonts w:ascii="Calibri" w:hAnsi="Calibri" w:eastAsia="Calibri" w:cs="Calibri"/>
-          <w:color w:val="000000" w:themeColor="text1"/>
-        </w:rPr>
-      </w:pPr>
-      <w:r>
-        <w:rPr>
-          <w:rFonts w:ascii="Calibri" w:hAnsi="Calibri" w:eastAsia="Calibri" w:cs="Calibri"/>
-          <w:color w:val="000000" w:themeColor="text1" w:themeTint="FF" w:themeShade="FF"/>
+          <w:rFonts w:ascii="Calibri" w:eastAsia="Calibri" w:hAnsi="Calibri" w:cs="Calibri"/>
+          <w:color w:val="000000" w:themeColor="text1"/>
+        </w:rPr>
+      </w:pPr>
+      <w:r>
+        <w:rPr>
+          <w:rFonts w:ascii="Calibri" w:eastAsia="Calibri" w:hAnsi="Calibri" w:cs="Calibri"/>
+          <w:color w:val="000000" w:themeColor="text1"/>
         </w:rPr>
         <w:t xml:space="preserve">Het management van GV wil een </w:t>
       </w:r>
       <w:proofErr w:type="gramStart"/>
       <w:r>
         <w:rPr>
-          <w:rFonts w:ascii="Calibri" w:hAnsi="Calibri" w:eastAsia="Calibri" w:cs="Calibri"/>
-          <w:color w:val="000000" w:themeColor="text1" w:themeTint="FF" w:themeShade="FF"/>
+          <w:rFonts w:ascii="Calibri" w:eastAsia="Calibri" w:hAnsi="Calibri" w:cs="Calibri"/>
+          <w:color w:val="000000" w:themeColor="text1"/>
         </w:rPr>
         <w:t>management informatie systeem</w:t>
       </w:r>
       <w:proofErr w:type="gramEnd"/>
       <w:r>
         <w:rPr>
-          <w:rFonts w:ascii="Calibri" w:hAnsi="Calibri" w:eastAsia="Calibri" w:cs="Calibri"/>
-          <w:color w:val="000000" w:themeColor="text1" w:themeTint="FF" w:themeShade="FF"/>
+          <w:rFonts w:ascii="Calibri" w:eastAsia="Calibri" w:hAnsi="Calibri" w:cs="Calibri"/>
+          <w:color w:val="000000" w:themeColor="text1"/>
         </w:rPr>
         <w:t>.</w:t>
       </w:r>
     </w:p>
     <w:p>
       <w:pPr>
-        <w:spacing w:after="160" w:line="259" w:lineRule="auto"/>
-        <w:rPr>
-          <w:rFonts w:ascii="Calibri" w:hAnsi="Calibri" w:eastAsia="Calibri" w:cs="Calibri"/>
-          <w:b w:val="0"/>
-          <w:bCs w:val="0"/>
-          <w:i w:val="0"/>
-          <w:iCs w:val="0"/>
-          <w:caps w:val="0"/>
-          <w:smallCaps w:val="0"/>
-          <w:noProof w:val="0"/>
-          <w:color w:val="000000" w:themeColor="text1" w:themeTint="FF" w:themeShade="FF"/>
-          <w:sz w:val="22"/>
-          <w:szCs w:val="22"/>
-          <w:lang w:val="nl-NL"/>
-        </w:rPr>
-      </w:pPr>
-      <w:r>
-        <w:rPr>
-          <w:rFonts w:ascii="Calibri" w:hAnsi="Calibri" w:eastAsia="Calibri" w:cs="Calibri"/>
-          <w:b w:val="0"/>
-          <w:bCs w:val="0"/>
-          <w:i w:val="0"/>
-          <w:iCs w:val="0"/>
-          <w:caps w:val="0"/>
-          <w:smallCaps w:val="0"/>
-          <w:noProof w:val="0"/>
-          <w:color w:val="000000" w:themeColor="text1" w:themeTint="FF" w:themeShade="FF"/>
-          <w:sz w:val="22"/>
-          <w:szCs w:val="22"/>
-          <w:lang w:val="nl-NL"/>
+        <w:rPr>
+          <w:rFonts w:ascii="Calibri" w:eastAsia="Calibri" w:hAnsi="Calibri" w:cs="Calibri"/>
+          <w:color w:val="000000" w:themeColor="text1"/>
+        </w:rPr>
+      </w:pPr>
+      <w:r>
+        <w:rPr>
+          <w:rFonts w:ascii="Calibri" w:eastAsia="Calibri" w:hAnsi="Calibri" w:cs="Calibri"/>
+          <w:color w:val="000000" w:themeColor="text1"/>
         </w:rPr>
         <w:t>Tuincentrum GV heeft meerdere vestigingen GV Veldhoven, GV Nuenen, GV Best</w:t>
       </w:r>
     </w:p>
     <w:p>
       <w:pPr>
-        <w:spacing w:after="160" w:line="259" w:lineRule="auto"/>
-        <w:rPr>
-          <w:rFonts w:ascii="Calibri" w:hAnsi="Calibri" w:eastAsia="Calibri" w:cs="Calibri"/>
-          <w:b w:val="0"/>
-          <w:bCs w:val="0"/>
-          <w:i w:val="0"/>
-          <w:iCs w:val="0"/>
-          <w:caps w:val="0"/>
-          <w:smallCaps w:val="0"/>
-          <w:noProof w:val="0"/>
-          <w:color w:val="000000" w:themeColor="text1" w:themeTint="FF" w:themeShade="FF"/>
-          <w:sz w:val="22"/>
-          <w:szCs w:val="22"/>
-          <w:lang w:val="nl-NL"/>
-        </w:rPr>
-      </w:pPr>
-      <w:r>
-        <w:rPr>
-          <w:rFonts w:ascii="Calibri" w:hAnsi="Calibri" w:eastAsia="Calibri" w:cs="Calibri"/>
-          <w:b w:val="0"/>
-          <w:bCs w:val="0"/>
-          <w:i w:val="0"/>
-          <w:iCs w:val="0"/>
-          <w:caps w:val="0"/>
-          <w:smallCaps w:val="0"/>
-          <w:noProof w:val="0"/>
-          <w:color w:val="000000" w:themeColor="text1" w:themeTint="FF" w:themeShade="FF"/>
-          <w:sz w:val="22"/>
-          <w:szCs w:val="22"/>
-          <w:lang w:val="nl-NL"/>
+        <w:rPr>
+          <w:rFonts w:ascii="Calibri" w:eastAsia="Calibri" w:hAnsi="Calibri" w:cs="Calibri"/>
+          <w:color w:val="000000" w:themeColor="text1"/>
+        </w:rPr>
+      </w:pPr>
+      <w:r>
+        <w:rPr>
+          <w:rFonts w:ascii="Calibri" w:eastAsia="Calibri" w:hAnsi="Calibri" w:cs="Calibri"/>
+          <w:color w:val="000000" w:themeColor="text1"/>
         </w:rPr>
         <w:t>Directeur:</w:t>
       </w:r>
       <w:r>
         <w:br/>
       </w:r>
-      <w:r>
-        <w:rPr>
-          <w:rFonts w:ascii="Calibri" w:hAnsi="Calibri" w:eastAsia="Calibri" w:cs="Calibri"/>
-          <w:b w:val="0"/>
-          <w:bCs w:val="0"/>
-          <w:i w:val="0"/>
-          <w:iCs w:val="0"/>
-          <w:caps w:val="0"/>
-          <w:smallCaps w:val="0"/>
-          <w:noProof w:val="0"/>
-          <w:color w:val="000000" w:themeColor="text1" w:themeTint="FF" w:themeShade="FF"/>
-          <w:sz w:val="22"/>
-          <w:szCs w:val="22"/>
-          <w:lang w:val="nl-NL"/>
-        </w:rPr>
-        <w:t>Raj Hogewoning</w:t>
+      <w:proofErr w:type="spellStart"/>
+      <w:r>
+        <w:rPr>
+          <w:rFonts w:ascii="Calibri" w:eastAsia="Calibri" w:hAnsi="Calibri" w:cs="Calibri"/>
+          <w:color w:val="000000" w:themeColor="text1"/>
+        </w:rPr>
+        <w:t>Raj</w:t>
+      </w:r>
+      <w:proofErr w:type="spellEnd"/>
+      <w:r>
+        <w:rPr>
+          <w:rFonts w:ascii="Calibri" w:eastAsia="Calibri" w:hAnsi="Calibri" w:cs="Calibri"/>
+          <w:color w:val="000000" w:themeColor="text1"/>
+        </w:rPr>
+        <w:t xml:space="preserve"> Hogewoning</w:t>
       </w:r>
       <w:r>
         <w:br/>
       </w:r>
       <w:r>
         <w:rPr>
-          <w:rFonts w:ascii="Calibri" w:hAnsi="Calibri" w:eastAsia="Calibri" w:cs="Calibri"/>
-          <w:b w:val="0"/>
-          <w:bCs w:val="0"/>
-          <w:i w:val="0"/>
-          <w:iCs w:val="0"/>
-          <w:caps w:val="0"/>
-          <w:smallCaps w:val="0"/>
-          <w:noProof w:val="0"/>
-          <w:color w:val="000000" w:themeColor="text1" w:themeTint="FF" w:themeShade="FF"/>
-          <w:sz w:val="22"/>
-          <w:szCs w:val="22"/>
-          <w:lang w:val="nl-NL"/>
+          <w:rFonts w:ascii="Calibri" w:eastAsia="Calibri" w:hAnsi="Calibri" w:cs="Calibri"/>
+          <w:color w:val="000000" w:themeColor="text1"/>
         </w:rPr>
         <w:t>Tuinstraat 167</w:t>
       </w:r>
@@ -584,18 +530,8 @@
       </w:r>
       <w:r>
         <w:rPr>
-          <w:rFonts w:ascii="Calibri" w:hAnsi="Calibri" w:eastAsia="Calibri" w:cs="Calibri"/>
-          <w:b w:val="0"/>
-          <w:bCs w:val="0"/>
-          <w:i w:val="0"/>
-          <w:iCs w:val="0"/>
-          <w:caps w:val="0"/>
-          <w:smallCaps w:val="0"/>
-          <w:noProof w:val="0"/>
-          <w:color w:val="000000" w:themeColor="text1" w:themeTint="FF" w:themeShade="FF"/>
-          <w:sz w:val="22"/>
-          <w:szCs w:val="22"/>
-          <w:lang w:val="nl-NL"/>
+          <w:rFonts w:ascii="Calibri" w:eastAsia="Calibri" w:hAnsi="Calibri" w:cs="Calibri"/>
+          <w:color w:val="000000" w:themeColor="text1"/>
         </w:rPr>
         <w:t>2587 WD  Nuenen</w:t>
       </w:r>
@@ -604,18 +540,8 @@
       </w:r>
       <w:r>
         <w:rPr>
-          <w:rFonts w:ascii="Calibri" w:hAnsi="Calibri" w:eastAsia="Calibri" w:cs="Calibri"/>
-          <w:b w:val="0"/>
-          <w:bCs w:val="0"/>
-          <w:i w:val="0"/>
-          <w:iCs w:val="0"/>
-          <w:caps w:val="0"/>
-          <w:smallCaps w:val="0"/>
-          <w:noProof w:val="0"/>
-          <w:color w:val="000000" w:themeColor="text1" w:themeTint="FF" w:themeShade="FF"/>
-          <w:sz w:val="22"/>
-          <w:szCs w:val="22"/>
-          <w:lang w:val="nl-NL"/>
+          <w:rFonts w:ascii="Calibri" w:eastAsia="Calibri" w:hAnsi="Calibri" w:cs="Calibri"/>
+          <w:color w:val="000000" w:themeColor="text1"/>
         </w:rPr>
         <w:t>Telefoon: 06-33024999</w:t>
       </w:r>
@@ -624,185 +550,94 @@
       </w:r>
       <w:r>
         <w:rPr>
-          <w:rFonts w:ascii="Calibri" w:hAnsi="Calibri" w:eastAsia="Calibri" w:cs="Calibri"/>
-          <w:b w:val="0"/>
-          <w:bCs w:val="0"/>
-          <w:i w:val="0"/>
-          <w:iCs w:val="0"/>
-          <w:caps w:val="0"/>
-          <w:smallCaps w:val="0"/>
-          <w:noProof w:val="0"/>
-          <w:color w:val="000000" w:themeColor="text1" w:themeTint="FF" w:themeShade="FF"/>
-          <w:sz w:val="22"/>
-          <w:szCs w:val="22"/>
-          <w:lang w:val="nl-NL"/>
+          <w:rFonts w:ascii="Calibri" w:eastAsia="Calibri" w:hAnsi="Calibri" w:cs="Calibri"/>
+          <w:color w:val="000000" w:themeColor="text1"/>
         </w:rPr>
         <w:t xml:space="preserve">E-mailadres: </w:t>
       </w:r>
-      <w:hyperlink r:id="R5907689a28224ba3">
+      <w:hyperlink r:id="rId8">
         <w:r>
           <w:rPr>
             <w:rStyle w:val="Hyperlink"/>
-            <w:rFonts w:ascii="Calibri" w:hAnsi="Calibri" w:eastAsia="Calibri" w:cs="Calibri"/>
-            <w:b w:val="0"/>
-            <w:bCs w:val="0"/>
-            <w:i w:val="0"/>
-            <w:iCs w:val="0"/>
-            <w:caps w:val="0"/>
-            <w:smallCaps w:val="0"/>
-            <w:strike w:val="0"/>
-            <w:dstrike w:val="0"/>
-            <w:noProof w:val="0"/>
-            <w:sz w:val="22"/>
-            <w:szCs w:val="22"/>
-            <w:lang w:val="nl-NL"/>
+            <w:rFonts w:ascii="Calibri" w:eastAsia="Calibri" w:hAnsi="Calibri" w:cs="Calibri"/>
           </w:rPr>
           <w:t>RajHogewoning@groenevingersshop.com</w:t>
         </w:r>
       </w:hyperlink>
       <w:r>
         <w:rPr>
-          <w:rFonts w:ascii="Calibri" w:hAnsi="Calibri" w:eastAsia="Calibri" w:cs="Calibri"/>
-          <w:b w:val="0"/>
-          <w:bCs w:val="0"/>
-          <w:i w:val="0"/>
-          <w:iCs w:val="0"/>
-          <w:caps w:val="0"/>
-          <w:smallCaps w:val="0"/>
-          <w:noProof w:val="0"/>
-          <w:color w:val="000000" w:themeColor="text1" w:themeTint="FF" w:themeShade="FF"/>
-          <w:sz w:val="22"/>
-          <w:szCs w:val="22"/>
-          <w:lang w:val="nl-NL"/>
+          <w:rFonts w:ascii="Calibri" w:eastAsia="Calibri" w:hAnsi="Calibri" w:cs="Calibri"/>
+          <w:color w:val="000000" w:themeColor="text1"/>
         </w:rPr>
         <w:t xml:space="preserve"> , </w:t>
       </w:r>
-      <w:hyperlink r:id="Rb2a08ec1e6a94c87">
+      <w:hyperlink r:id="rId9">
         <w:r>
           <w:rPr>
             <w:rStyle w:val="Hyperlink"/>
-            <w:rFonts w:ascii="Calibri" w:hAnsi="Calibri" w:eastAsia="Calibri" w:cs="Calibri"/>
-            <w:b w:val="0"/>
-            <w:bCs w:val="0"/>
-            <w:i w:val="0"/>
-            <w:iCs w:val="0"/>
-            <w:caps w:val="0"/>
-            <w:smallCaps w:val="0"/>
-            <w:strike w:val="0"/>
-            <w:dstrike w:val="0"/>
-            <w:noProof w:val="0"/>
-            <w:sz w:val="22"/>
-            <w:szCs w:val="22"/>
-            <w:lang w:val="nl-NL"/>
+            <w:rFonts w:ascii="Calibri" w:eastAsia="Calibri" w:hAnsi="Calibri" w:cs="Calibri"/>
           </w:rPr>
           <w:t>info@groenevingersshop.com</w:t>
         </w:r>
       </w:hyperlink>
       <w:r>
         <w:rPr>
-          <w:rFonts w:ascii="Calibri" w:hAnsi="Calibri" w:eastAsia="Calibri" w:cs="Calibri"/>
-          <w:b w:val="0"/>
-          <w:bCs w:val="0"/>
-          <w:i w:val="0"/>
-          <w:iCs w:val="0"/>
-          <w:caps w:val="0"/>
-          <w:smallCaps w:val="0"/>
-          <w:noProof w:val="0"/>
-          <w:color w:val="000000" w:themeColor="text1" w:themeTint="FF" w:themeShade="FF"/>
-          <w:sz w:val="22"/>
-          <w:szCs w:val="22"/>
-          <w:lang w:val="nl-NL"/>
+          <w:rFonts w:ascii="Calibri" w:eastAsia="Calibri" w:hAnsi="Calibri" w:cs="Calibri"/>
+          <w:color w:val="000000" w:themeColor="text1"/>
         </w:rPr>
         <w:t xml:space="preserve"> </w:t>
       </w:r>
     </w:p>
     <w:p>
       <w:pPr>
-        <w:spacing w:after="160" w:line="259" w:lineRule="auto"/>
-        <w:rPr>
-          <w:rFonts w:ascii="Calibri" w:hAnsi="Calibri" w:eastAsia="Calibri" w:cs="Calibri"/>
-          <w:b w:val="0"/>
-          <w:bCs w:val="0"/>
-          <w:i w:val="0"/>
-          <w:iCs w:val="0"/>
-          <w:caps w:val="0"/>
-          <w:smallCaps w:val="0"/>
-          <w:noProof w:val="0"/>
-          <w:color w:val="000000" w:themeColor="text1" w:themeTint="FF" w:themeShade="FF"/>
-          <w:sz w:val="22"/>
-          <w:szCs w:val="22"/>
-          <w:lang w:val="nl-NL"/>
-        </w:rPr>
-      </w:pPr>
-    </w:p>
-    <w:p>
-      <w:pPr>
-        <w:spacing w:after="160" w:line="259" w:lineRule="auto"/>
-        <w:rPr>
-          <w:rFonts w:ascii="Calibri" w:hAnsi="Calibri" w:eastAsia="Calibri" w:cs="Calibri"/>
-          <w:b w:val="0"/>
-          <w:bCs w:val="0"/>
-          <w:i w:val="0"/>
-          <w:iCs w:val="0"/>
-          <w:caps w:val="0"/>
-          <w:smallCaps w:val="0"/>
-          <w:noProof w:val="0"/>
-          <w:color w:val="000000" w:themeColor="text1" w:themeTint="FF" w:themeShade="FF"/>
-          <w:sz w:val="22"/>
-          <w:szCs w:val="22"/>
-          <w:lang w:val="nl-NL"/>
-        </w:rPr>
-      </w:pPr>
-      <w:r>
-        <w:rPr>
-          <w:rFonts w:ascii="Calibri" w:hAnsi="Calibri" w:eastAsia="Calibri" w:cs="Calibri"/>
-          <w:b w:val="0"/>
-          <w:bCs w:val="0"/>
-          <w:i w:val="0"/>
-          <w:iCs w:val="0"/>
-          <w:caps w:val="0"/>
-          <w:smallCaps w:val="0"/>
-          <w:noProof w:val="0"/>
-          <w:color w:val="000000" w:themeColor="text1" w:themeTint="FF" w:themeShade="FF"/>
-          <w:sz w:val="22"/>
-          <w:szCs w:val="22"/>
-          <w:lang w:val="nl-NL"/>
-        </w:rPr>
-        <w:t>GV koopt bij KUIN BV groothandel (via api)</w:t>
-      </w:r>
-    </w:p>
-    <w:p>
-      <w:pPr>
-        <w:spacing w:after="160" w:line="259" w:lineRule="auto"/>
-        <w:rPr>
-          <w:rFonts w:ascii="Calibri" w:hAnsi="Calibri" w:eastAsia="Calibri" w:cs="Calibri"/>
-          <w:b w:val="0"/>
-          <w:bCs w:val="0"/>
-          <w:i w:val="0"/>
-          <w:iCs w:val="0"/>
-          <w:caps w:val="0"/>
-          <w:smallCaps w:val="0"/>
-          <w:noProof w:val="0"/>
-          <w:color w:val="000000" w:themeColor="text1" w:themeTint="FF" w:themeShade="FF"/>
-          <w:sz w:val="22"/>
-          <w:szCs w:val="22"/>
-          <w:lang w:val="nl-NL"/>
-        </w:rPr>
-      </w:pPr>
-      <w:r>
-        <w:rPr>
-          <w:rFonts w:ascii="Calibri" w:hAnsi="Calibri" w:eastAsia="Calibri" w:cs="Calibri"/>
-          <w:b w:val="0"/>
-          <w:bCs w:val="0"/>
-          <w:i w:val="0"/>
-          <w:iCs w:val="0"/>
-          <w:caps w:val="0"/>
-          <w:smallCaps w:val="0"/>
-          <w:noProof w:val="0"/>
-          <w:color w:val="000000" w:themeColor="text1" w:themeTint="FF" w:themeShade="FF"/>
-          <w:sz w:val="22"/>
-          <w:szCs w:val="22"/>
-          <w:lang w:val="nl-NL"/>
+        <w:rPr>
+          <w:rFonts w:ascii="Calibri" w:eastAsia="Calibri" w:hAnsi="Calibri" w:cs="Calibri"/>
+          <w:color w:val="000000" w:themeColor="text1"/>
+        </w:rPr>
+      </w:pPr>
+    </w:p>
+    <w:p>
+      <w:pPr>
+        <w:rPr>
+          <w:rFonts w:ascii="Calibri" w:eastAsia="Calibri" w:hAnsi="Calibri" w:cs="Calibri"/>
+          <w:color w:val="000000" w:themeColor="text1"/>
+        </w:rPr>
+      </w:pPr>
+      <w:r>
+        <w:rPr>
+          <w:rFonts w:ascii="Calibri" w:eastAsia="Calibri" w:hAnsi="Calibri" w:cs="Calibri"/>
+          <w:color w:val="000000" w:themeColor="text1"/>
+        </w:rPr>
+        <w:t xml:space="preserve">GV koopt bij KUIN BV groothandel (via </w:t>
+      </w:r>
+      <w:proofErr w:type="spellStart"/>
+      <w:r>
+        <w:rPr>
+          <w:rFonts w:ascii="Calibri" w:eastAsia="Calibri" w:hAnsi="Calibri" w:cs="Calibri"/>
+          <w:color w:val="000000" w:themeColor="text1"/>
+        </w:rPr>
+        <w:t>api</w:t>
+      </w:r>
+      <w:proofErr w:type="spellEnd"/>
+      <w:r>
+        <w:rPr>
+          <w:rFonts w:ascii="Calibri" w:eastAsia="Calibri" w:hAnsi="Calibri" w:cs="Calibri"/>
+          <w:color w:val="000000" w:themeColor="text1"/>
+        </w:rPr>
+        <w:t>)</w:t>
+      </w:r>
+    </w:p>
+    <w:p>
+      <w:pPr>
+        <w:rPr>
+          <w:rFonts w:ascii="Calibri" w:eastAsia="Calibri" w:hAnsi="Calibri" w:cs="Calibri"/>
+          <w:color w:val="000000" w:themeColor="text1"/>
+        </w:rPr>
+      </w:pPr>
+      <w:r>
+        <w:rPr>
+          <w:rFonts w:ascii="Calibri" w:eastAsia="Calibri" w:hAnsi="Calibri" w:cs="Calibri"/>
+          <w:color w:val="000000" w:themeColor="text1"/>
         </w:rPr>
         <w:t>Directrice:</w:t>
       </w:r>
@@ -811,38 +646,27 @@
       </w:r>
       <w:r>
         <w:rPr>
-          <w:rFonts w:ascii="Calibri" w:hAnsi="Calibri" w:eastAsia="Calibri" w:cs="Calibri"/>
-          <w:b w:val="0"/>
-          <w:bCs w:val="0"/>
-          <w:i w:val="0"/>
-          <w:iCs w:val="0"/>
-          <w:caps w:val="0"/>
-          <w:smallCaps w:val="0"/>
-          <w:noProof w:val="0"/>
-          <w:color w:val="000000" w:themeColor="text1" w:themeTint="FF" w:themeShade="FF"/>
-          <w:sz w:val="22"/>
-          <w:szCs w:val="22"/>
-          <w:lang w:val="nl-NL"/>
-        </w:rPr>
-        <w:t>Anne Kuin</w:t>
-      </w:r>
+          <w:rFonts w:ascii="Calibri" w:eastAsia="Calibri" w:hAnsi="Calibri" w:cs="Calibri"/>
+          <w:color w:val="000000" w:themeColor="text1"/>
+        </w:rPr>
+        <w:t xml:space="preserve">Anne </w:t>
+      </w:r>
+      <w:proofErr w:type="spellStart"/>
+      <w:r>
+        <w:rPr>
+          <w:rFonts w:ascii="Calibri" w:eastAsia="Calibri" w:hAnsi="Calibri" w:cs="Calibri"/>
+          <w:color w:val="000000" w:themeColor="text1"/>
+        </w:rPr>
+        <w:t>Kuin</w:t>
+      </w:r>
+      <w:proofErr w:type="spellEnd"/>
       <w:r>
         <w:br/>
       </w:r>
       <w:r>
         <w:rPr>
-          <w:rFonts w:ascii="Calibri" w:hAnsi="Calibri" w:eastAsia="Calibri" w:cs="Calibri"/>
-          <w:b w:val="0"/>
-          <w:bCs w:val="0"/>
-          <w:i w:val="0"/>
-          <w:iCs w:val="0"/>
-          <w:caps w:val="0"/>
-          <w:smallCaps w:val="0"/>
-          <w:noProof w:val="0"/>
-          <w:color w:val="000000" w:themeColor="text1" w:themeTint="FF" w:themeShade="FF"/>
-          <w:sz w:val="22"/>
-          <w:szCs w:val="22"/>
-          <w:lang w:val="nl-NL"/>
+          <w:rFonts w:ascii="Calibri" w:eastAsia="Calibri" w:hAnsi="Calibri" w:cs="Calibri"/>
+          <w:color w:val="000000" w:themeColor="text1"/>
         </w:rPr>
         <w:t>Kruiswaal 16</w:t>
       </w:r>
@@ -851,18 +675,8 @@
       </w:r>
       <w:r>
         <w:rPr>
-          <w:rFonts w:ascii="Calibri" w:hAnsi="Calibri" w:eastAsia="Calibri" w:cs="Calibri"/>
-          <w:b w:val="0"/>
-          <w:bCs w:val="0"/>
-          <w:i w:val="0"/>
-          <w:iCs w:val="0"/>
-          <w:caps w:val="0"/>
-          <w:smallCaps w:val="0"/>
-          <w:noProof w:val="0"/>
-          <w:color w:val="000000" w:themeColor="text1" w:themeTint="FF" w:themeShade="FF"/>
-          <w:sz w:val="22"/>
-          <w:szCs w:val="22"/>
-          <w:lang w:val="nl-NL"/>
+          <w:rFonts w:ascii="Calibri" w:eastAsia="Calibri" w:hAnsi="Calibri" w:cs="Calibri"/>
+          <w:color w:val="000000" w:themeColor="text1"/>
         </w:rPr>
         <w:t>1161 AM  Zwanenburg</w:t>
       </w:r>
@@ -871,18 +685,8 @@
       </w:r>
       <w:r>
         <w:rPr>
-          <w:rFonts w:ascii="Calibri" w:hAnsi="Calibri" w:eastAsia="Calibri" w:cs="Calibri"/>
-          <w:b w:val="0"/>
-          <w:bCs w:val="0"/>
-          <w:i w:val="0"/>
-          <w:iCs w:val="0"/>
-          <w:caps w:val="0"/>
-          <w:smallCaps w:val="0"/>
-          <w:noProof w:val="0"/>
-          <w:color w:val="000000" w:themeColor="text1" w:themeTint="FF" w:themeShade="FF"/>
-          <w:sz w:val="22"/>
-          <w:szCs w:val="22"/>
-          <w:lang w:val="nl-NL"/>
+          <w:rFonts w:ascii="Calibri" w:eastAsia="Calibri" w:hAnsi="Calibri" w:cs="Calibri"/>
+          <w:color w:val="000000" w:themeColor="text1"/>
         </w:rPr>
         <w:t>Telefoon: 06-91204657</w:t>
       </w:r>
@@ -891,185 +695,79 @@
       </w:r>
       <w:r>
         <w:rPr>
-          <w:rFonts w:ascii="Calibri" w:hAnsi="Calibri" w:eastAsia="Calibri" w:cs="Calibri"/>
-          <w:b w:val="0"/>
-          <w:bCs w:val="0"/>
-          <w:i w:val="0"/>
-          <w:iCs w:val="0"/>
-          <w:caps w:val="0"/>
-          <w:smallCaps w:val="0"/>
-          <w:noProof w:val="0"/>
-          <w:color w:val="000000" w:themeColor="text1" w:themeTint="FF" w:themeShade="FF"/>
-          <w:sz w:val="22"/>
-          <w:szCs w:val="22"/>
-          <w:lang w:val="nl-NL"/>
+          <w:rFonts w:ascii="Calibri" w:eastAsia="Calibri" w:hAnsi="Calibri" w:cs="Calibri"/>
+          <w:color w:val="000000" w:themeColor="text1"/>
         </w:rPr>
         <w:t xml:space="preserve">E-mailadres: </w:t>
       </w:r>
-      <w:hyperlink r:id="R2437ea5c57614519">
+      <w:hyperlink r:id="rId10">
         <w:r>
           <w:rPr>
             <w:rStyle w:val="Hyperlink"/>
-            <w:rFonts w:ascii="Calibri" w:hAnsi="Calibri" w:eastAsia="Calibri" w:cs="Calibri"/>
-            <w:b w:val="0"/>
-            <w:bCs w:val="0"/>
-            <w:i w:val="0"/>
-            <w:iCs w:val="0"/>
-            <w:caps w:val="0"/>
-            <w:smallCaps w:val="0"/>
-            <w:strike w:val="0"/>
-            <w:dstrike w:val="0"/>
-            <w:noProof w:val="0"/>
-            <w:sz w:val="22"/>
-            <w:szCs w:val="22"/>
-            <w:lang w:val="nl-NL"/>
+            <w:rFonts w:ascii="Calibri" w:eastAsia="Calibri" w:hAnsi="Calibri" w:cs="Calibri"/>
           </w:rPr>
           <w:t>AnneKuin@kuinshop.com</w:t>
         </w:r>
       </w:hyperlink>
       <w:r>
         <w:rPr>
-          <w:rFonts w:ascii="Calibri" w:hAnsi="Calibri" w:eastAsia="Calibri" w:cs="Calibri"/>
-          <w:b w:val="0"/>
-          <w:bCs w:val="0"/>
-          <w:i w:val="0"/>
-          <w:iCs w:val="0"/>
-          <w:caps w:val="0"/>
-          <w:smallCaps w:val="0"/>
-          <w:noProof w:val="0"/>
-          <w:color w:val="000000" w:themeColor="text1" w:themeTint="FF" w:themeShade="FF"/>
-          <w:sz w:val="22"/>
-          <w:szCs w:val="22"/>
-          <w:lang w:val="nl-NL"/>
+          <w:rFonts w:ascii="Calibri" w:eastAsia="Calibri" w:hAnsi="Calibri" w:cs="Calibri"/>
+          <w:color w:val="000000" w:themeColor="text1"/>
         </w:rPr>
         <w:t xml:space="preserve">, </w:t>
       </w:r>
-      <w:hyperlink r:id="Rbc59c0938f5d4c00">
+      <w:hyperlink r:id="rId11">
         <w:r>
           <w:rPr>
             <w:rStyle w:val="Hyperlink"/>
-            <w:rFonts w:ascii="Calibri" w:hAnsi="Calibri" w:eastAsia="Calibri" w:cs="Calibri"/>
-            <w:b w:val="0"/>
-            <w:bCs w:val="0"/>
-            <w:i w:val="0"/>
-            <w:iCs w:val="0"/>
-            <w:caps w:val="0"/>
-            <w:smallCaps w:val="0"/>
-            <w:strike w:val="0"/>
-            <w:dstrike w:val="0"/>
-            <w:noProof w:val="0"/>
-            <w:sz w:val="22"/>
-            <w:szCs w:val="22"/>
-            <w:lang w:val="nl-NL"/>
+            <w:rFonts w:ascii="Calibri" w:eastAsia="Calibri" w:hAnsi="Calibri" w:cs="Calibri"/>
           </w:rPr>
           <w:t>info@kuinshop.com</w:t>
         </w:r>
       </w:hyperlink>
       <w:r>
         <w:rPr>
-          <w:rFonts w:ascii="Calibri" w:hAnsi="Calibri" w:eastAsia="Calibri" w:cs="Calibri"/>
-          <w:b w:val="0"/>
-          <w:bCs w:val="0"/>
-          <w:i w:val="0"/>
-          <w:iCs w:val="0"/>
-          <w:caps w:val="0"/>
-          <w:smallCaps w:val="0"/>
-          <w:noProof w:val="0"/>
-          <w:color w:val="000000" w:themeColor="text1" w:themeTint="FF" w:themeShade="FF"/>
-          <w:sz w:val="22"/>
-          <w:szCs w:val="22"/>
-          <w:lang w:val="nl-NL"/>
+          <w:rFonts w:ascii="Calibri" w:eastAsia="Calibri" w:hAnsi="Calibri" w:cs="Calibri"/>
+          <w:color w:val="000000" w:themeColor="text1"/>
         </w:rPr>
         <w:t xml:space="preserve"> </w:t>
       </w:r>
     </w:p>
     <w:p>
       <w:pPr>
-        <w:spacing w:after="160" w:line="259" w:lineRule="auto"/>
-        <w:rPr>
-          <w:rFonts w:ascii="Calibri" w:hAnsi="Calibri" w:eastAsia="Calibri" w:cs="Calibri"/>
-          <w:b w:val="0"/>
-          <w:bCs w:val="0"/>
-          <w:i w:val="0"/>
-          <w:iCs w:val="0"/>
-          <w:caps w:val="0"/>
-          <w:smallCaps w:val="0"/>
-          <w:noProof w:val="0"/>
-          <w:color w:val="000000" w:themeColor="text1" w:themeTint="FF" w:themeShade="FF"/>
-          <w:sz w:val="22"/>
-          <w:szCs w:val="22"/>
-          <w:lang w:val="nl-NL"/>
-        </w:rPr>
-      </w:pPr>
-    </w:p>
-    <w:p>
-      <w:pPr>
-        <w:spacing w:after="160" w:line="259" w:lineRule="auto"/>
-        <w:rPr>
-          <w:rFonts w:ascii="Calibri" w:hAnsi="Calibri" w:eastAsia="Calibri" w:cs="Calibri"/>
-          <w:b w:val="0"/>
-          <w:bCs w:val="0"/>
-          <w:i w:val="0"/>
-          <w:iCs w:val="0"/>
-          <w:caps w:val="0"/>
-          <w:smallCaps w:val="0"/>
-          <w:noProof w:val="0"/>
-          <w:color w:val="000000" w:themeColor="text1" w:themeTint="FF" w:themeShade="FF"/>
-          <w:sz w:val="22"/>
-          <w:szCs w:val="22"/>
-          <w:lang w:val="nl-NL"/>
-        </w:rPr>
-      </w:pPr>
-      <w:r>
-        <w:rPr>
-          <w:rFonts w:ascii="Calibri" w:hAnsi="Calibri" w:eastAsia="Calibri" w:cs="Calibri"/>
-          <w:b w:val="0"/>
-          <w:bCs w:val="0"/>
-          <w:i w:val="0"/>
-          <w:iCs w:val="0"/>
-          <w:caps w:val="0"/>
-          <w:smallCaps w:val="0"/>
-          <w:noProof w:val="0"/>
-          <w:color w:val="000000" w:themeColor="text1" w:themeTint="FF" w:themeShade="FF"/>
-          <w:sz w:val="22"/>
-          <w:szCs w:val="22"/>
-          <w:lang w:val="nl-NL"/>
-        </w:rPr>
+        <w:rPr>
+          <w:rFonts w:ascii="Calibri" w:eastAsia="Calibri" w:hAnsi="Calibri" w:cs="Calibri"/>
+          <w:color w:val="000000" w:themeColor="text1"/>
+        </w:rPr>
+      </w:pPr>
+    </w:p>
+    <w:p>
+      <w:pPr>
+        <w:rPr>
+          <w:rFonts w:ascii="Calibri" w:eastAsia="Calibri" w:hAnsi="Calibri" w:cs="Calibri"/>
+          <w:color w:val="000000" w:themeColor="text1"/>
+        </w:rPr>
+      </w:pPr>
+      <w:r>
+        <w:rPr>
+          <w:rFonts w:ascii="Calibri" w:eastAsia="Calibri" w:hAnsi="Calibri" w:cs="Calibri"/>
+          <w:color w:val="000000" w:themeColor="text1"/>
+        </w:rPr>
+        <w:lastRenderedPageBreak/>
         <w:t>GV levert aan huis met behulp van het bedrijf Snelle Wiel</w:t>
       </w:r>
     </w:p>
     <w:p>
       <w:pPr>
-        <w:spacing w:after="160" w:line="259" w:lineRule="auto"/>
-        <w:rPr>
-          <w:rFonts w:ascii="Calibri" w:hAnsi="Calibri" w:eastAsia="Calibri" w:cs="Calibri"/>
-          <w:b w:val="0"/>
-          <w:bCs w:val="0"/>
-          <w:i w:val="0"/>
-          <w:iCs w:val="0"/>
-          <w:caps w:val="0"/>
-          <w:smallCaps w:val="0"/>
-          <w:noProof w:val="0"/>
-          <w:color w:val="000000" w:themeColor="text1" w:themeTint="FF" w:themeShade="FF"/>
-          <w:sz w:val="22"/>
-          <w:szCs w:val="22"/>
-          <w:lang w:val="nl-NL"/>
-        </w:rPr>
-      </w:pPr>
-      <w:r>
-        <w:rPr>
-          <w:rFonts w:ascii="Calibri" w:hAnsi="Calibri" w:eastAsia="Calibri" w:cs="Calibri"/>
-          <w:b w:val="0"/>
-          <w:bCs w:val="0"/>
-          <w:i w:val="0"/>
-          <w:iCs w:val="0"/>
-          <w:caps w:val="0"/>
-          <w:smallCaps w:val="0"/>
-          <w:noProof w:val="0"/>
-          <w:color w:val="000000" w:themeColor="text1" w:themeTint="FF" w:themeShade="FF"/>
-          <w:sz w:val="22"/>
-          <w:szCs w:val="22"/>
-          <w:lang w:val="nl-NL"/>
+        <w:rPr>
+          <w:rFonts w:ascii="Calibri" w:eastAsia="Calibri" w:hAnsi="Calibri" w:cs="Calibri"/>
+          <w:color w:val="000000" w:themeColor="text1"/>
+        </w:rPr>
+      </w:pPr>
+      <w:r>
+        <w:rPr>
+          <w:rFonts w:ascii="Calibri" w:eastAsia="Calibri" w:hAnsi="Calibri" w:cs="Calibri"/>
+          <w:color w:val="000000" w:themeColor="text1"/>
         </w:rPr>
         <w:t>Directeur:</w:t>
       </w:r>
@@ -1078,58 +776,37 @@
       </w:r>
       <w:r>
         <w:rPr>
-          <w:rFonts w:ascii="Calibri" w:hAnsi="Calibri" w:eastAsia="Calibri" w:cs="Calibri"/>
-          <w:b w:val="0"/>
-          <w:bCs w:val="0"/>
-          <w:i w:val="0"/>
-          <w:iCs w:val="0"/>
-          <w:caps w:val="0"/>
-          <w:smallCaps w:val="0"/>
-          <w:noProof w:val="0"/>
-          <w:color w:val="000000" w:themeColor="text1" w:themeTint="FF" w:themeShade="FF"/>
-          <w:sz w:val="22"/>
-          <w:szCs w:val="22"/>
-          <w:lang w:val="nl-NL"/>
+          <w:rFonts w:ascii="Calibri" w:eastAsia="Calibri" w:hAnsi="Calibri" w:cs="Calibri"/>
+          <w:color w:val="000000" w:themeColor="text1"/>
         </w:rPr>
         <w:t>Yannick Tielens</w:t>
       </w:r>
       <w:r>
         <w:br/>
       </w:r>
-      <w:r>
-        <w:rPr>
-          <w:rFonts w:ascii="Calibri" w:hAnsi="Calibri" w:eastAsia="Calibri" w:cs="Calibri"/>
-          <w:b w:val="0"/>
-          <w:bCs w:val="0"/>
-          <w:i w:val="0"/>
-          <w:iCs w:val="0"/>
-          <w:caps w:val="0"/>
-          <w:smallCaps w:val="0"/>
-          <w:noProof w:val="0"/>
-          <w:color w:val="000000" w:themeColor="text1" w:themeTint="FF" w:themeShade="FF"/>
-          <w:sz w:val="22"/>
-          <w:szCs w:val="22"/>
-          <w:lang w:val="nl-NL"/>
-        </w:rPr>
-        <w:t>Kampweg 47</w:t>
+      <w:proofErr w:type="spellStart"/>
+      <w:r>
+        <w:rPr>
+          <w:rFonts w:ascii="Calibri" w:eastAsia="Calibri" w:hAnsi="Calibri" w:cs="Calibri"/>
+          <w:color w:val="000000" w:themeColor="text1"/>
+        </w:rPr>
+        <w:t>Kampweg</w:t>
+      </w:r>
+      <w:proofErr w:type="spellEnd"/>
+      <w:r>
+        <w:rPr>
+          <w:rFonts w:ascii="Calibri" w:eastAsia="Calibri" w:hAnsi="Calibri" w:cs="Calibri"/>
+          <w:color w:val="000000" w:themeColor="text1"/>
+        </w:rPr>
+        <w:t xml:space="preserve"> 47</w:t>
       </w:r>
       <w:r>
         <w:br/>
       </w:r>
       <w:r>
         <w:rPr>
-          <w:rFonts w:ascii="Calibri" w:hAnsi="Calibri" w:eastAsia="Calibri" w:cs="Calibri"/>
-          <w:b w:val="0"/>
-          <w:bCs w:val="0"/>
-          <w:i w:val="0"/>
-          <w:iCs w:val="0"/>
-          <w:caps w:val="0"/>
-          <w:smallCaps w:val="0"/>
-          <w:noProof w:val="0"/>
-          <w:color w:val="000000" w:themeColor="text1" w:themeTint="FF" w:themeShade="FF"/>
-          <w:sz w:val="22"/>
-          <w:szCs w:val="22"/>
-          <w:lang w:val="nl-NL"/>
+          <w:rFonts w:ascii="Calibri" w:eastAsia="Calibri" w:hAnsi="Calibri" w:cs="Calibri"/>
+          <w:color w:val="000000" w:themeColor="text1"/>
         </w:rPr>
         <w:t>3769 DH  Soesterberg</w:t>
       </w:r>
@@ -1138,18 +815,8 @@
       </w:r>
       <w:r>
         <w:rPr>
-          <w:rFonts w:ascii="Calibri" w:hAnsi="Calibri" w:eastAsia="Calibri" w:cs="Calibri"/>
-          <w:b w:val="0"/>
-          <w:bCs w:val="0"/>
-          <w:i w:val="0"/>
-          <w:iCs w:val="0"/>
-          <w:caps w:val="0"/>
-          <w:smallCaps w:val="0"/>
-          <w:noProof w:val="0"/>
-          <w:color w:val="000000" w:themeColor="text1" w:themeTint="FF" w:themeShade="FF"/>
-          <w:sz w:val="22"/>
-          <w:szCs w:val="22"/>
-          <w:lang w:val="nl-NL"/>
+          <w:rFonts w:ascii="Calibri" w:eastAsia="Calibri" w:hAnsi="Calibri" w:cs="Calibri"/>
+          <w:color w:val="000000" w:themeColor="text1"/>
         </w:rPr>
         <w:t>Telefoon: 06-44194779</w:t>
       </w:r>
@@ -1158,76 +825,32 @@
       </w:r>
       <w:r>
         <w:rPr>
-          <w:rFonts w:ascii="Calibri" w:hAnsi="Calibri" w:eastAsia="Calibri" w:cs="Calibri"/>
-          <w:b w:val="0"/>
-          <w:bCs w:val="0"/>
-          <w:i w:val="0"/>
-          <w:iCs w:val="0"/>
-          <w:caps w:val="0"/>
-          <w:smallCaps w:val="0"/>
-          <w:noProof w:val="0"/>
-          <w:color w:val="000000" w:themeColor="text1" w:themeTint="FF" w:themeShade="FF"/>
-          <w:sz w:val="22"/>
-          <w:szCs w:val="22"/>
-          <w:lang w:val="nl-NL"/>
+          <w:rFonts w:ascii="Calibri" w:eastAsia="Calibri" w:hAnsi="Calibri" w:cs="Calibri"/>
+          <w:color w:val="000000" w:themeColor="text1"/>
         </w:rPr>
         <w:t xml:space="preserve">E-mailadres: </w:t>
       </w:r>
-      <w:hyperlink r:id="R19ec43c57a374cfc">
+      <w:hyperlink r:id="rId12">
         <w:r>
           <w:rPr>
             <w:rStyle w:val="Hyperlink"/>
-            <w:rFonts w:ascii="Calibri" w:hAnsi="Calibri" w:eastAsia="Calibri" w:cs="Calibri"/>
-            <w:b w:val="0"/>
-            <w:bCs w:val="0"/>
-            <w:i w:val="0"/>
-            <w:iCs w:val="0"/>
-            <w:caps w:val="0"/>
-            <w:smallCaps w:val="0"/>
-            <w:strike w:val="0"/>
-            <w:dstrike w:val="0"/>
-            <w:noProof w:val="0"/>
-            <w:sz w:val="22"/>
-            <w:szCs w:val="22"/>
-            <w:lang w:val="nl-NL"/>
+            <w:rFonts w:ascii="Calibri" w:eastAsia="Calibri" w:hAnsi="Calibri" w:cs="Calibri"/>
           </w:rPr>
           <w:t>ytielens@snellewiel.com</w:t>
         </w:r>
       </w:hyperlink>
       <w:r>
         <w:rPr>
-          <w:rFonts w:ascii="Calibri" w:hAnsi="Calibri" w:eastAsia="Calibri" w:cs="Calibri"/>
-          <w:b w:val="0"/>
-          <w:bCs w:val="0"/>
-          <w:i w:val="0"/>
-          <w:iCs w:val="0"/>
-          <w:caps w:val="0"/>
-          <w:smallCaps w:val="0"/>
-          <w:noProof w:val="0"/>
-          <w:color w:val="000000" w:themeColor="text1" w:themeTint="FF" w:themeShade="FF"/>
-          <w:sz w:val="22"/>
-          <w:szCs w:val="22"/>
-          <w:lang w:val="nl-NL"/>
+          <w:rFonts w:ascii="Calibri" w:eastAsia="Calibri" w:hAnsi="Calibri" w:cs="Calibri"/>
+          <w:color w:val="000000" w:themeColor="text1"/>
         </w:rPr>
         <w:t xml:space="preserve">, </w:t>
       </w:r>
-      <w:hyperlink r:id="R594c23b9fa6c4834">
+      <w:hyperlink r:id="rId13">
         <w:r>
           <w:rPr>
             <w:rStyle w:val="Hyperlink"/>
-            <w:rFonts w:ascii="Calibri" w:hAnsi="Calibri" w:eastAsia="Calibri" w:cs="Calibri"/>
-            <w:b w:val="0"/>
-            <w:bCs w:val="0"/>
-            <w:i w:val="0"/>
-            <w:iCs w:val="0"/>
-            <w:caps w:val="0"/>
-            <w:smallCaps w:val="0"/>
-            <w:strike w:val="0"/>
-            <w:dstrike w:val="0"/>
-            <w:noProof w:val="0"/>
-            <w:sz w:val="22"/>
-            <w:szCs w:val="22"/>
-            <w:lang w:val="nl-NL"/>
+            <w:rFonts w:ascii="Calibri" w:eastAsia="Calibri" w:hAnsi="Calibri" w:cs="Calibri"/>
           </w:rPr>
           <w:t>info@snellewiel.com</w:t>
         </w:r>
@@ -1235,33 +858,32 @@
     </w:p>
     <w:p>
       <w:pPr>
-        <w:pStyle w:val="Standaard"/>
-        <w:rPr>
-          <w:rFonts w:ascii="Calibri" w:hAnsi="Calibri" w:eastAsia="Calibri" w:cs="Calibri"/>
-          <w:color w:val="000000" w:themeColor="text1" w:themeTint="FF" w:themeShade="FF"/>
-        </w:rPr>
-      </w:pPr>
-    </w:p>
-    <w:p>
-      <w:pPr>
-        <w:rPr>
-          <w:rFonts w:ascii="Calibri" w:hAnsi="Calibri" w:eastAsia="Calibri" w:cs="Calibri"/>
-          <w:color w:val="000000" w:themeColor="text1"/>
-        </w:rPr>
-      </w:pPr>
-    </w:p>
-    <w:p>
-      <w:pPr>
-        <w:rPr>
-          <w:rFonts w:ascii="Calibri" w:hAnsi="Calibri" w:eastAsia="Calibri" w:cs="Calibri"/>
-          <w:color w:val="000000" w:themeColor="text1"/>
-        </w:rPr>
-      </w:pPr>
-    </w:p>
-    <w:p>
-      <w:pPr>
-        <w:rPr>
-          <w:rFonts w:ascii="Calibri" w:hAnsi="Calibri" w:eastAsia="Calibri" w:cs="Calibri"/>
+        <w:rPr>
+          <w:rFonts w:ascii="Calibri" w:eastAsia="Calibri" w:hAnsi="Calibri" w:cs="Calibri"/>
+          <w:color w:val="000000" w:themeColor="text1"/>
+        </w:rPr>
+      </w:pPr>
+    </w:p>
+    <w:p>
+      <w:pPr>
+        <w:rPr>
+          <w:rFonts w:ascii="Calibri" w:eastAsia="Calibri" w:hAnsi="Calibri" w:cs="Calibri"/>
+          <w:color w:val="000000" w:themeColor="text1"/>
+        </w:rPr>
+      </w:pPr>
+    </w:p>
+    <w:p>
+      <w:pPr>
+        <w:rPr>
+          <w:rFonts w:ascii="Calibri" w:eastAsia="Calibri" w:hAnsi="Calibri" w:cs="Calibri"/>
+          <w:color w:val="000000" w:themeColor="text1"/>
+        </w:rPr>
+      </w:pPr>
+    </w:p>
+    <w:p>
+      <w:pPr>
+        <w:rPr>
+          <w:rFonts w:ascii="Calibri" w:eastAsia="Calibri" w:hAnsi="Calibri" w:cs="Calibri"/>
           <w:color w:val="000000" w:themeColor="text1"/>
         </w:rPr>
       </w:pPr>
@@ -1272,21 +894,22 @@
     <w:p>
       <w:pPr>
         <w:rPr>
-          <w:rFonts w:ascii="Calibri" w:hAnsi="Calibri" w:eastAsia="Calibri" w:cs="Calibri"/>
-          <w:color w:val="000000" w:themeColor="text1" w:themeTint="FF" w:themeShade="FF"/>
-        </w:rPr>
-      </w:pPr>
-      <w:r>
-        <w:rPr>
-          <w:rFonts w:ascii="Calibri" w:hAnsi="Calibri" w:eastAsia="Calibri" w:cs="Calibri"/>
-          <w:color w:val="000000" w:themeColor="text1" w:themeTint="FF" w:themeShade="FF"/>
-        </w:rPr>
+          <w:rFonts w:ascii="Calibri" w:eastAsia="Calibri" w:hAnsi="Calibri" w:cs="Calibri"/>
+          <w:color w:val="000000" w:themeColor="text1"/>
+        </w:rPr>
+      </w:pPr>
+      <w:r>
+        <w:rPr>
+          <w:rFonts w:ascii="Calibri" w:eastAsia="Calibri" w:hAnsi="Calibri" w:cs="Calibri"/>
+          <w:color w:val="000000" w:themeColor="text1"/>
+        </w:rPr>
+        <w:lastRenderedPageBreak/>
         <w:t xml:space="preserve">Hieronder tref je de eerste problemen/vragen/opdrachten aan. De leiding van "Groene Vingers" en </w:t>
       </w:r>
       <w:r>
         <w:rPr>
-          <w:rFonts w:ascii="Calibri" w:hAnsi="Calibri" w:eastAsia="Calibri" w:cs="Calibri"/>
-          <w:color w:val="000000" w:themeColor="text1" w:themeTint="FF" w:themeShade="FF"/>
+          <w:rFonts w:ascii="Calibri" w:eastAsia="Calibri" w:hAnsi="Calibri" w:cs="Calibri"/>
+          <w:color w:val="000000" w:themeColor="text1"/>
         </w:rPr>
         <w:t>"Snelle Wiel" hebben nog veel meer zaken die gemaakt moeten worden, maar deze zullen te zijner tijd nog gegeven worden.</w:t>
       </w:r>
@@ -1294,42 +917,57 @@
     <w:p>
       <w:pPr>
         <w:rPr>
-          <w:rFonts w:ascii="Calibri" w:hAnsi="Calibri" w:eastAsia="Calibri" w:cs="Calibri"/>
-          <w:color w:val="000000" w:themeColor="text1"/>
-        </w:rPr>
-      </w:pPr>
-      <w:r>
-        <w:rPr>
-          <w:rFonts w:ascii="Calibri" w:hAnsi="Calibri" w:eastAsia="Calibri" w:cs="Calibri"/>
-          <w:color w:val="000000" w:themeColor="text1"/>
-        </w:rPr>
-        <w:lastRenderedPageBreak/>
+          <w:rFonts w:ascii="Calibri" w:eastAsia="Calibri" w:hAnsi="Calibri" w:cs="Calibri"/>
+          <w:color w:val="000000" w:themeColor="text1"/>
+        </w:rPr>
+      </w:pPr>
+      <w:r>
+        <w:rPr>
+          <w:rFonts w:ascii="Calibri" w:eastAsia="Calibri" w:hAnsi="Calibri" w:cs="Calibri"/>
+          <w:color w:val="000000" w:themeColor="text1"/>
+        </w:rPr>
         <w:t>Web GV 1:</w:t>
       </w:r>
     </w:p>
     <w:p>
       <w:pPr>
-        <w:pStyle w:val="Lijstalinea"/>
+        <w:pStyle w:val="ListParagraph"/>
         <w:numPr>
           <w:ilvl w:val="0"/>
           <w:numId w:val="1"/>
         </w:numPr>
         <w:rPr>
-          <w:rFonts w:ascii="Calibri" w:hAnsi="Calibri" w:eastAsia="Calibri" w:cs="Calibri"/>
-          <w:color w:val="000000" w:themeColor="text1"/>
-        </w:rPr>
-      </w:pPr>
-      <w:r>
-        <w:rPr>
-          <w:rFonts w:ascii="Calibri" w:hAnsi="Calibri" w:eastAsia="Calibri" w:cs="Calibri"/>
-          <w:color w:val="000000" w:themeColor="text1"/>
-        </w:rPr>
-        <w:t>De oude website wordt aan het einde van de week uit de lucht genomen. Maak een website met een home page die aangeeft dat binnenkort een nieuwe website met webshop gaat komen. Op de homepage staat ook een afbeelding van de winkel in Nuenen en adres info van alle vestigingen (</w:t>
+          <w:rFonts w:ascii="Calibri" w:eastAsia="Calibri" w:hAnsi="Calibri" w:cs="Calibri"/>
+          <w:color w:val="000000" w:themeColor="text1"/>
+        </w:rPr>
+      </w:pPr>
+      <w:r>
+        <w:rPr>
+          <w:rFonts w:ascii="Calibri" w:eastAsia="Calibri" w:hAnsi="Calibri" w:cs="Calibri"/>
+          <w:color w:val="000000" w:themeColor="text1"/>
+        </w:rPr>
+        <w:t xml:space="preserve">De oude website wordt aan het einde van de week uit de lucht genomen. Maak een website met een </w:t>
+      </w:r>
+      <w:proofErr w:type="gramStart"/>
+      <w:r>
+        <w:rPr>
+          <w:rFonts w:ascii="Calibri" w:eastAsia="Calibri" w:hAnsi="Calibri" w:cs="Calibri"/>
+          <w:color w:val="000000" w:themeColor="text1"/>
+        </w:rPr>
+        <w:t>home page</w:t>
+      </w:r>
+      <w:proofErr w:type="gramEnd"/>
+      <w:r>
+        <w:rPr>
+          <w:rFonts w:ascii="Calibri" w:eastAsia="Calibri" w:hAnsi="Calibri" w:cs="Calibri"/>
+          <w:color w:val="000000" w:themeColor="text1"/>
+        </w:rPr>
+        <w:t xml:space="preserve"> die aangeeft dat binnenkort een nieuwe website met webshop gaat komen. Op de homepage staat ook een afbeelding van de winkel in Nuenen en adres info van alle vestigingen (</w:t>
       </w:r>
       <w:proofErr w:type="spellStart"/>
       <w:r>
         <w:rPr>
-          <w:rFonts w:ascii="Calibri" w:hAnsi="Calibri" w:eastAsia="Calibri" w:cs="Calibri"/>
+          <w:rFonts w:ascii="Calibri" w:eastAsia="Calibri" w:hAnsi="Calibri" w:cs="Calibri"/>
           <w:color w:val="000000" w:themeColor="text1"/>
         </w:rPr>
         <w:t>incl</w:t>
@@ -1337,22 +975,38 @@
       <w:proofErr w:type="spellEnd"/>
       <w:r>
         <w:rPr>
-          <w:rFonts w:ascii="Calibri" w:hAnsi="Calibri" w:eastAsia="Calibri" w:cs="Calibri"/>
-          <w:color w:val="000000" w:themeColor="text1"/>
-        </w:rPr>
-        <w:t xml:space="preserve"> tel). Daarnaast moet er al een contactpagina zijn met route info naar de vestigingen. Op de home page moet ruimte zijn voor drie artikelen, die in eerste instantie met dummy data gevuld mogen zijn. Op termijn wil GV dit via een apart scherm kunnen bijwerken (artikelen toevoegen, wijzigen, verwijderen). Waarschijnlijk zal in de nabije toekomst authenticatie en autorisatie een must have zijn van de website. Houd hier dus rekening mee bij je eerste opzet.</w:t>
-      </w:r>
-    </w:p>
-    <w:p>
-      <w:pPr>
-        <w:rPr>
-          <w:rFonts w:ascii="Calibri" w:hAnsi="Calibri" w:eastAsia="Calibri" w:cs="Calibri"/>
-          <w:color w:val="000000" w:themeColor="text1"/>
-        </w:rPr>
-      </w:pPr>
-      <w:r>
-        <w:rPr>
-          <w:rFonts w:ascii="Calibri" w:hAnsi="Calibri" w:eastAsia="Calibri" w:cs="Calibri"/>
+          <w:rFonts w:ascii="Calibri" w:eastAsia="Calibri" w:hAnsi="Calibri" w:cs="Calibri"/>
+          <w:color w:val="000000" w:themeColor="text1"/>
+        </w:rPr>
+        <w:t xml:space="preserve"> tel). Daarnaast moet er al een contactpagina zijn met route info naar de vestigingen. Op de </w:t>
+      </w:r>
+      <w:proofErr w:type="gramStart"/>
+      <w:r>
+        <w:rPr>
+          <w:rFonts w:ascii="Calibri" w:eastAsia="Calibri" w:hAnsi="Calibri" w:cs="Calibri"/>
+          <w:color w:val="000000" w:themeColor="text1"/>
+        </w:rPr>
+        <w:t>home page</w:t>
+      </w:r>
+      <w:proofErr w:type="gramEnd"/>
+      <w:r>
+        <w:rPr>
+          <w:rFonts w:ascii="Calibri" w:eastAsia="Calibri" w:hAnsi="Calibri" w:cs="Calibri"/>
+          <w:color w:val="000000" w:themeColor="text1"/>
+        </w:rPr>
+        <w:t xml:space="preserve"> moet ruimte zijn voor drie artikelen, die in eerste instantie met dummy data gevuld mogen zijn. Op termijn wil GV dit via een apart scherm kunnen bijwerken (artikelen toevoegen, wijzigen, verwijderen). Waarschijnlijk zal in de nabije toekomst authenticatie en autorisatie een must have zijn van de website. Houd hier dus rekening mee bij je eerste opzet.</w:t>
+      </w:r>
+    </w:p>
+    <w:p>
+      <w:pPr>
+        <w:rPr>
+          <w:rFonts w:ascii="Calibri" w:eastAsia="Calibri" w:hAnsi="Calibri" w:cs="Calibri"/>
+          <w:color w:val="000000" w:themeColor="text1"/>
+        </w:rPr>
+      </w:pPr>
+      <w:r>
+        <w:rPr>
+          <w:rFonts w:ascii="Calibri" w:eastAsia="Calibri" w:hAnsi="Calibri" w:cs="Calibri"/>
           <w:color w:val="000000" w:themeColor="text1"/>
         </w:rPr>
         <w:t>Web GV 2:</w:t>
@@ -1360,19 +1014,19 @@
     </w:p>
     <w:p>
       <w:pPr>
-        <w:pStyle w:val="Lijstalinea"/>
+        <w:pStyle w:val="ListParagraph"/>
         <w:numPr>
           <w:ilvl w:val="0"/>
           <w:numId w:val="1"/>
         </w:numPr>
         <w:rPr>
-          <w:rFonts w:ascii="Calibri" w:hAnsi="Calibri" w:eastAsia="Calibri" w:cs="Calibri"/>
-          <w:color w:val="000000" w:themeColor="text1"/>
-        </w:rPr>
-      </w:pPr>
-      <w:r>
-        <w:rPr>
-          <w:rFonts w:ascii="Calibri" w:hAnsi="Calibri" w:eastAsia="Calibri" w:cs="Calibri"/>
+          <w:rFonts w:ascii="Calibri" w:eastAsia="Calibri" w:hAnsi="Calibri" w:cs="Calibri"/>
+          <w:color w:val="000000" w:themeColor="text1"/>
+        </w:rPr>
+      </w:pPr>
+      <w:r>
+        <w:rPr>
+          <w:rFonts w:ascii="Calibri" w:eastAsia="Calibri" w:hAnsi="Calibri" w:cs="Calibri"/>
           <w:color w:val="000000" w:themeColor="text1"/>
         </w:rPr>
         <w:t>De homepage laat nog steeds de info zien van de eerste sprint. Maar de info wordt kleiner/korter weergegeven.</w:t>
@@ -1380,19 +1034,19 @@
     </w:p>
     <w:p>
       <w:pPr>
-        <w:pStyle w:val="Lijstalinea"/>
+        <w:pStyle w:val="ListParagraph"/>
         <w:numPr>
           <w:ilvl w:val="0"/>
           <w:numId w:val="1"/>
         </w:numPr>
         <w:rPr>
-          <w:rFonts w:ascii="Calibri" w:hAnsi="Calibri" w:eastAsia="Calibri" w:cs="Calibri"/>
-          <w:color w:val="000000" w:themeColor="text1"/>
-        </w:rPr>
-      </w:pPr>
-      <w:r>
-        <w:rPr>
-          <w:rFonts w:ascii="Calibri" w:hAnsi="Calibri" w:eastAsia="Calibri" w:cs="Calibri"/>
+          <w:rFonts w:ascii="Calibri" w:eastAsia="Calibri" w:hAnsi="Calibri" w:cs="Calibri"/>
+          <w:color w:val="000000" w:themeColor="text1"/>
+        </w:rPr>
+      </w:pPr>
+      <w:r>
+        <w:rPr>
+          <w:rFonts w:ascii="Calibri" w:eastAsia="Calibri" w:hAnsi="Calibri" w:cs="Calibri"/>
           <w:color w:val="000000" w:themeColor="text1"/>
         </w:rPr>
         <w:t>De homepage moet een lijst van producten tonen waarbij voor een type product kan worden gekozen. Dit moet op een nette wijze in het menu zijn verwerkt. Elke lijst laat enkel de eerste 5 producten zien met een mogelijkheid om de volgende 5 te zien.</w:t>
@@ -1400,19 +1054,19 @@
     </w:p>
     <w:p>
       <w:pPr>
-        <w:pStyle w:val="Lijstalinea"/>
+        <w:pStyle w:val="ListParagraph"/>
         <w:numPr>
           <w:ilvl w:val="0"/>
           <w:numId w:val="1"/>
         </w:numPr>
         <w:rPr>
-          <w:rFonts w:ascii="Calibri" w:hAnsi="Calibri" w:eastAsia="Calibri" w:cs="Calibri"/>
-          <w:color w:val="000000" w:themeColor="text1"/>
-        </w:rPr>
-      </w:pPr>
-      <w:r>
-        <w:rPr>
-          <w:rFonts w:ascii="Calibri" w:hAnsi="Calibri" w:eastAsia="Calibri" w:cs="Calibri"/>
+          <w:rFonts w:ascii="Calibri" w:eastAsia="Calibri" w:hAnsi="Calibri" w:cs="Calibri"/>
+          <w:color w:val="000000" w:themeColor="text1"/>
+        </w:rPr>
+      </w:pPr>
+      <w:r>
+        <w:rPr>
+          <w:rFonts w:ascii="Calibri" w:eastAsia="Calibri" w:hAnsi="Calibri" w:cs="Calibri"/>
           <w:color w:val="000000" w:themeColor="text1"/>
         </w:rPr>
         <w:t>Als je op een product klikt in de lijst wordt het product getoond in het scherm onder het menu. Door in het menu op producten te klikken of in het menu op het logo te klikken kom je weer op de home page met alle producten.</w:t>
@@ -1421,13 +1075,13 @@
     <w:p>
       <w:pPr>
         <w:rPr>
-          <w:rFonts w:ascii="Calibri" w:hAnsi="Calibri" w:eastAsia="Calibri" w:cs="Calibri"/>
-          <w:color w:val="000000" w:themeColor="text1"/>
-        </w:rPr>
-      </w:pPr>
-      <w:r>
-        <w:rPr>
-          <w:rFonts w:ascii="Calibri" w:hAnsi="Calibri" w:eastAsia="Calibri" w:cs="Calibri"/>
+          <w:rFonts w:ascii="Calibri" w:eastAsia="Calibri" w:hAnsi="Calibri" w:cs="Calibri"/>
+          <w:color w:val="000000" w:themeColor="text1"/>
+        </w:rPr>
+      </w:pPr>
+      <w:r>
+        <w:rPr>
+          <w:rFonts w:ascii="Calibri" w:eastAsia="Calibri" w:hAnsi="Calibri" w:cs="Calibri"/>
           <w:color w:val="000000" w:themeColor="text1"/>
         </w:rPr>
         <w:t>GV 1:</w:t>
@@ -1435,19 +1089,19 @@
     </w:p>
     <w:p>
       <w:pPr>
-        <w:pStyle w:val="Lijstalinea"/>
+        <w:pStyle w:val="ListParagraph"/>
         <w:numPr>
           <w:ilvl w:val="0"/>
           <w:numId w:val="1"/>
         </w:numPr>
         <w:rPr>
-          <w:rFonts w:ascii="Calibri" w:hAnsi="Calibri" w:eastAsia="Calibri" w:cs="Calibri"/>
-          <w:color w:val="000000" w:themeColor="text1"/>
-        </w:rPr>
-      </w:pPr>
-      <w:r>
-        <w:rPr>
-          <w:rFonts w:ascii="Calibri" w:hAnsi="Calibri" w:eastAsia="Calibri" w:cs="Calibri"/>
+          <w:rFonts w:ascii="Calibri" w:eastAsia="Calibri" w:hAnsi="Calibri" w:cs="Calibri"/>
+          <w:color w:val="000000" w:themeColor="text1"/>
+        </w:rPr>
+      </w:pPr>
+      <w:r>
+        <w:rPr>
+          <w:rFonts w:ascii="Calibri" w:eastAsia="Calibri" w:hAnsi="Calibri" w:cs="Calibri"/>
           <w:color w:val="000000" w:themeColor="text1"/>
         </w:rPr>
         <w:t>Er moet een applicatie zijn voor het beheren van personeelsinformatie (CRUD). De autorisatie en security hiervan moet goed geregeld zijn. De enige rol die toegang heeft is “personeel medewerker”.</w:t>
@@ -1456,13 +1110,13 @@
     <w:p>
       <w:pPr>
         <w:rPr>
-          <w:rFonts w:ascii="Calibri" w:hAnsi="Calibri" w:eastAsia="Calibri" w:cs="Calibri"/>
-          <w:color w:val="000000" w:themeColor="text1"/>
-        </w:rPr>
-      </w:pPr>
-      <w:r>
-        <w:rPr>
-          <w:rFonts w:ascii="Calibri" w:hAnsi="Calibri" w:eastAsia="Calibri" w:cs="Calibri"/>
+          <w:rFonts w:ascii="Calibri" w:eastAsia="Calibri" w:hAnsi="Calibri" w:cs="Calibri"/>
+          <w:color w:val="000000" w:themeColor="text1"/>
+        </w:rPr>
+      </w:pPr>
+      <w:r>
+        <w:rPr>
+          <w:rFonts w:ascii="Calibri" w:eastAsia="Calibri" w:hAnsi="Calibri" w:cs="Calibri"/>
           <w:color w:val="000000" w:themeColor="text1"/>
         </w:rPr>
         <w:t>GV 2:</w:t>
@@ -1470,19 +1124,19 @@
     </w:p>
     <w:p>
       <w:pPr>
-        <w:pStyle w:val="Lijstalinea"/>
+        <w:pStyle w:val="ListParagraph"/>
         <w:numPr>
           <w:ilvl w:val="0"/>
           <w:numId w:val="1"/>
         </w:numPr>
         <w:rPr>
-          <w:rFonts w:ascii="Calibri" w:hAnsi="Calibri" w:eastAsia="Calibri" w:cs="Calibri"/>
-          <w:color w:val="000000" w:themeColor="text1"/>
-        </w:rPr>
-      </w:pPr>
-      <w:r>
-        <w:rPr>
-          <w:rFonts w:ascii="Calibri" w:hAnsi="Calibri" w:eastAsia="Calibri" w:cs="Calibri"/>
+          <w:rFonts w:ascii="Calibri" w:eastAsia="Calibri" w:hAnsi="Calibri" w:cs="Calibri"/>
+          <w:color w:val="000000" w:themeColor="text1"/>
+        </w:rPr>
+      </w:pPr>
+      <w:r>
+        <w:rPr>
+          <w:rFonts w:ascii="Calibri" w:eastAsia="Calibri" w:hAnsi="Calibri" w:cs="Calibri"/>
           <w:color w:val="000000" w:themeColor="text1"/>
         </w:rPr>
         <w:t>Het personeel moet zich via website/app kunnen ziekmelden.</w:t>
@@ -1490,19 +1144,19 @@
     </w:p>
     <w:p>
       <w:pPr>
-        <w:pStyle w:val="Lijstalinea"/>
+        <w:pStyle w:val="ListParagraph"/>
         <w:numPr>
           <w:ilvl w:val="0"/>
           <w:numId w:val="1"/>
         </w:numPr>
         <w:rPr>
-          <w:rFonts w:ascii="Calibri" w:hAnsi="Calibri" w:eastAsia="Calibri" w:cs="Calibri"/>
-          <w:color w:val="000000" w:themeColor="text1"/>
-        </w:rPr>
-      </w:pPr>
-      <w:r>
-        <w:rPr>
-          <w:rFonts w:ascii="Calibri" w:hAnsi="Calibri" w:eastAsia="Calibri" w:cs="Calibri"/>
+          <w:rFonts w:ascii="Calibri" w:eastAsia="Calibri" w:hAnsi="Calibri" w:cs="Calibri"/>
+          <w:color w:val="000000" w:themeColor="text1"/>
+        </w:rPr>
+      </w:pPr>
+      <w:r>
+        <w:rPr>
+          <w:rFonts w:ascii="Calibri" w:eastAsia="Calibri" w:hAnsi="Calibri" w:cs="Calibri"/>
           <w:color w:val="000000" w:themeColor="text1"/>
         </w:rPr>
         <w:t>Het personeel maakt gebruik van een rooster (werkuren). Het personeel moet via een web interface of app inzicht hebben in het rooster.</w:t>
@@ -1511,21 +1165,21 @@
     <w:p>
       <w:pPr>
         <w:rPr>
-          <w:rFonts w:ascii="Calibri" w:hAnsi="Calibri" w:eastAsia="Calibri" w:cs="Calibri"/>
-          <w:color w:val="000000" w:themeColor="text1"/>
-        </w:rPr>
-      </w:pPr>
-    </w:p>
-    <w:p>
-      <w:pPr>
-        <w:rPr>
-          <w:rFonts w:ascii="Calibri" w:hAnsi="Calibri" w:eastAsia="Calibri" w:cs="Calibri"/>
-          <w:color w:val="000000" w:themeColor="text1"/>
-        </w:rPr>
-      </w:pPr>
-      <w:r>
-        <w:rPr>
-          <w:rFonts w:ascii="Calibri" w:hAnsi="Calibri" w:eastAsia="Calibri" w:cs="Calibri"/>
+          <w:rFonts w:ascii="Calibri" w:eastAsia="Calibri" w:hAnsi="Calibri" w:cs="Calibri"/>
+          <w:color w:val="000000" w:themeColor="text1"/>
+        </w:rPr>
+      </w:pPr>
+    </w:p>
+    <w:p>
+      <w:pPr>
+        <w:rPr>
+          <w:rFonts w:ascii="Calibri" w:eastAsia="Calibri" w:hAnsi="Calibri" w:cs="Calibri"/>
+          <w:color w:val="000000" w:themeColor="text1"/>
+        </w:rPr>
+      </w:pPr>
+      <w:r>
+        <w:rPr>
+          <w:rFonts w:ascii="Calibri" w:eastAsia="Calibri" w:hAnsi="Calibri" w:cs="Calibri"/>
           <w:color w:val="000000" w:themeColor="text1"/>
         </w:rPr>
         <w:t>GV Kassa 1:</w:t>
@@ -1533,19 +1187,19 @@
     </w:p>
     <w:p>
       <w:pPr>
-        <w:pStyle w:val="Lijstalinea"/>
+        <w:pStyle w:val="ListParagraph"/>
         <w:numPr>
           <w:ilvl w:val="0"/>
           <w:numId w:val="1"/>
         </w:numPr>
         <w:rPr>
-          <w:rFonts w:ascii="Calibri" w:hAnsi="Calibri" w:eastAsia="Calibri" w:cs="Calibri"/>
-          <w:color w:val="000000" w:themeColor="text1"/>
-        </w:rPr>
-      </w:pPr>
-      <w:r>
-        <w:rPr>
-          <w:rFonts w:ascii="Calibri" w:hAnsi="Calibri" w:eastAsia="Calibri" w:cs="Calibri"/>
+          <w:rFonts w:ascii="Calibri" w:eastAsia="Calibri" w:hAnsi="Calibri" w:cs="Calibri"/>
+          <w:color w:val="000000" w:themeColor="text1"/>
+        </w:rPr>
+      </w:pPr>
+      <w:r>
+        <w:rPr>
+          <w:rFonts w:ascii="Calibri" w:eastAsia="Calibri" w:hAnsi="Calibri" w:cs="Calibri"/>
           <w:color w:val="000000" w:themeColor="text1"/>
         </w:rPr>
         <w:t xml:space="preserve">Maak een kassa systeem waarmee je een bon kunt maken. De kassamedewerker typt de verschillende prijzen in het kassasysteem. Wanneer op de knop bon wordt gedrukt, komt een </w:t>
@@ -1553,7 +1207,7 @@
       <w:proofErr w:type="spellStart"/>
       <w:r>
         <w:rPr>
-          <w:rFonts w:ascii="Calibri" w:hAnsi="Calibri" w:eastAsia="Calibri" w:cs="Calibri"/>
+          <w:rFonts w:ascii="Calibri" w:eastAsia="Calibri" w:hAnsi="Calibri" w:cs="Calibri"/>
           <w:color w:val="000000" w:themeColor="text1"/>
         </w:rPr>
         <w:t>totaalbon</w:t>
@@ -1561,7 +1215,7 @@
       <w:proofErr w:type="spellEnd"/>
       <w:r>
         <w:rPr>
-          <w:rFonts w:ascii="Calibri" w:hAnsi="Calibri" w:eastAsia="Calibri" w:cs="Calibri"/>
+          <w:rFonts w:ascii="Calibri" w:eastAsia="Calibri" w:hAnsi="Calibri" w:cs="Calibri"/>
           <w:color w:val="000000" w:themeColor="text1"/>
         </w:rPr>
         <w:t xml:space="preserve"> op het scherm. Tevens wordt de </w:t>
@@ -1569,7 +1223,7 @@
       <w:proofErr w:type="spellStart"/>
       <w:r>
         <w:rPr>
-          <w:rFonts w:ascii="Calibri" w:hAnsi="Calibri" w:eastAsia="Calibri" w:cs="Calibri"/>
+          <w:rFonts w:ascii="Calibri" w:eastAsia="Calibri" w:hAnsi="Calibri" w:cs="Calibri"/>
           <w:color w:val="000000" w:themeColor="text1"/>
         </w:rPr>
         <w:t>totaalbon</w:t>
@@ -1577,58 +1231,84 @@
       <w:proofErr w:type="spellEnd"/>
       <w:r>
         <w:rPr>
-          <w:rFonts w:ascii="Calibri" w:hAnsi="Calibri" w:eastAsia="Calibri" w:cs="Calibri"/>
-          <w:color w:val="000000" w:themeColor="text1"/>
-        </w:rPr>
-        <w:t xml:space="preserve"> geprint (gebruik pdf print). Dus nog geen productinfo op de bon en betaling wordt los gedaan. Je hoeft geen geld systeem te bouwen voor de kassa.</w:t>
-      </w:r>
-    </w:p>
-    <w:p>
-      <w:pPr>
-        <w:rPr>
-          <w:rFonts w:ascii="Calibri" w:hAnsi="Calibri" w:eastAsia="Calibri" w:cs="Calibri"/>
-          <w:color w:val="000000" w:themeColor="text1"/>
-        </w:rPr>
-      </w:pPr>
-    </w:p>
-    <w:p>
-      <w:pPr>
-        <w:rPr>
-          <w:rFonts w:ascii="Calibri" w:hAnsi="Calibri" w:eastAsia="Calibri" w:cs="Calibri"/>
-          <w:color w:val="000000" w:themeColor="text1"/>
-        </w:rPr>
-      </w:pPr>
-      <w:r>
-        <w:rPr>
-          <w:rFonts w:ascii="Calibri" w:hAnsi="Calibri" w:eastAsia="Calibri" w:cs="Calibri"/>
-          <w:color w:val="000000" w:themeColor="text1"/>
-        </w:rPr>
-        <w:t>opdracht Groothandel 1:</w:t>
-      </w:r>
-    </w:p>
-    <w:p>
-      <w:pPr>
-        <w:pStyle w:val="Lijstalinea"/>
+          <w:rFonts w:ascii="Calibri" w:eastAsia="Calibri" w:hAnsi="Calibri" w:cs="Calibri"/>
+          <w:color w:val="000000" w:themeColor="text1"/>
+        </w:rPr>
+        <w:t xml:space="preserve"> geprint (gebruik pdf print). Dus nog geen productinfo op de bon en betaling wordt </w:t>
+      </w:r>
+      <w:proofErr w:type="gramStart"/>
+      <w:r>
+        <w:rPr>
+          <w:rFonts w:ascii="Calibri" w:eastAsia="Calibri" w:hAnsi="Calibri" w:cs="Calibri"/>
+          <w:color w:val="000000" w:themeColor="text1"/>
+        </w:rPr>
+        <w:t>los gedaan</w:t>
+      </w:r>
+      <w:proofErr w:type="gramEnd"/>
+      <w:r>
+        <w:rPr>
+          <w:rFonts w:ascii="Calibri" w:eastAsia="Calibri" w:hAnsi="Calibri" w:cs="Calibri"/>
+          <w:color w:val="000000" w:themeColor="text1"/>
+        </w:rPr>
+        <w:t>. Je hoeft geen geld systeem te bouwen voor de kassa.</w:t>
+      </w:r>
+    </w:p>
+    <w:p>
+      <w:pPr>
+        <w:rPr>
+          <w:rFonts w:ascii="Calibri" w:eastAsia="Calibri" w:hAnsi="Calibri" w:cs="Calibri"/>
+          <w:color w:val="000000" w:themeColor="text1"/>
+        </w:rPr>
+      </w:pPr>
+    </w:p>
+    <w:p>
+      <w:pPr>
+        <w:rPr>
+          <w:rFonts w:ascii="Calibri" w:eastAsia="Calibri" w:hAnsi="Calibri" w:cs="Calibri"/>
+          <w:color w:val="000000" w:themeColor="text1"/>
+        </w:rPr>
+      </w:pPr>
+      <w:proofErr w:type="gramStart"/>
+      <w:r>
+        <w:rPr>
+          <w:rFonts w:ascii="Calibri" w:eastAsia="Calibri" w:hAnsi="Calibri" w:cs="Calibri"/>
+          <w:color w:val="000000" w:themeColor="text1"/>
+        </w:rPr>
+        <w:t>opdracht</w:t>
+      </w:r>
+      <w:proofErr w:type="gramEnd"/>
+      <w:r>
+        <w:rPr>
+          <w:rFonts w:ascii="Calibri" w:eastAsia="Calibri" w:hAnsi="Calibri" w:cs="Calibri"/>
+          <w:color w:val="000000" w:themeColor="text1"/>
+        </w:rPr>
+        <w:t xml:space="preserve"> Groothandel 1:</w:t>
+      </w:r>
+    </w:p>
+    <w:p>
+      <w:pPr>
+        <w:pStyle w:val="ListParagraph"/>
         <w:numPr>
           <w:ilvl w:val="0"/>
           <w:numId w:val="1"/>
         </w:numPr>
         <w:rPr>
-          <w:rFonts w:ascii="Calibri" w:hAnsi="Calibri" w:eastAsia="Calibri" w:cs="Calibri"/>
-          <w:color w:val="000000" w:themeColor="text1"/>
-        </w:rPr>
-      </w:pPr>
-      <w:r>
-        <w:rPr>
-          <w:rFonts w:ascii="Calibri" w:hAnsi="Calibri" w:eastAsia="Calibri" w:cs="Calibri"/>
-          <w:color w:val="000000" w:themeColor="text1"/>
-        </w:rPr>
+          <w:rFonts w:ascii="Calibri" w:eastAsia="Calibri" w:hAnsi="Calibri" w:cs="Calibri"/>
+          <w:color w:val="000000" w:themeColor="text1"/>
+        </w:rPr>
+      </w:pPr>
+      <w:r>
+        <w:rPr>
+          <w:rFonts w:ascii="Calibri" w:eastAsia="Calibri" w:hAnsi="Calibri" w:cs="Calibri"/>
+          <w:color w:val="000000" w:themeColor="text1"/>
+        </w:rPr>
+        <w:lastRenderedPageBreak/>
         <w:t>Zorg ervoor dat de administrateur (</w:t>
       </w:r>
       <w:proofErr w:type="spellStart"/>
       <w:r>
         <w:rPr>
-          <w:rFonts w:ascii="Calibri" w:hAnsi="Calibri" w:eastAsia="Calibri" w:cs="Calibri"/>
+          <w:rFonts w:ascii="Calibri" w:eastAsia="Calibri" w:hAnsi="Calibri" w:cs="Calibri"/>
           <w:color w:val="000000" w:themeColor="text1"/>
         </w:rPr>
         <w:t>Ajda</w:t>
@@ -1636,7 +1316,7 @@
       <w:proofErr w:type="spellEnd"/>
       <w:r>
         <w:rPr>
-          <w:rFonts w:ascii="Calibri" w:hAnsi="Calibri" w:eastAsia="Calibri" w:cs="Calibri"/>
+          <w:rFonts w:ascii="Calibri" w:eastAsia="Calibri" w:hAnsi="Calibri" w:cs="Calibri"/>
           <w:color w:val="000000" w:themeColor="text1"/>
         </w:rPr>
         <w:t xml:space="preserve"> </w:t>
@@ -1644,7 +1324,7 @@
       <w:proofErr w:type="spellStart"/>
       <w:r>
         <w:rPr>
-          <w:rFonts w:ascii="Calibri" w:hAnsi="Calibri" w:eastAsia="Calibri" w:cs="Calibri"/>
+          <w:rFonts w:ascii="Calibri" w:eastAsia="Calibri" w:hAnsi="Calibri" w:cs="Calibri"/>
           <w:color w:val="000000" w:themeColor="text1"/>
         </w:rPr>
         <w:t>Özmen</w:t>
@@ -1652,7 +1332,7 @@
       <w:proofErr w:type="spellEnd"/>
       <w:r>
         <w:rPr>
-          <w:rFonts w:ascii="Calibri" w:hAnsi="Calibri" w:eastAsia="Calibri" w:cs="Calibri"/>
+          <w:rFonts w:ascii="Calibri" w:eastAsia="Calibri" w:hAnsi="Calibri" w:cs="Calibri"/>
           <w:color w:val="000000" w:themeColor="text1"/>
         </w:rPr>
         <w:t>) van GV een lijst kan bekijken van groothandel (KUIN BV). De lijst toont in een eenvoudige UI alle producten (productnamen) van de groothandel. Als er op een product wordt geklikt wordt alle informatie van dat product getoond. De bestelling doet ze telefonisch. Zorg voor een telefoonnummer in het overzicht.</w:t>
@@ -1661,34 +1341,42 @@
     <w:p>
       <w:pPr>
         <w:rPr>
-          <w:rFonts w:ascii="Calibri" w:hAnsi="Calibri" w:eastAsia="Calibri" w:cs="Calibri"/>
-          <w:color w:val="000000" w:themeColor="text1"/>
-        </w:rPr>
-      </w:pPr>
-      <w:r>
-        <w:rPr>
-          <w:rFonts w:ascii="Calibri" w:hAnsi="Calibri" w:eastAsia="Calibri" w:cs="Calibri"/>
-          <w:color w:val="000000" w:themeColor="text1"/>
-        </w:rPr>
-        <w:lastRenderedPageBreak/>
-        <w:t>opdracht Groothandel 2:</w:t>
-      </w:r>
-    </w:p>
-    <w:p>
-      <w:pPr>
-        <w:pStyle w:val="Lijstalinea"/>
+          <w:rFonts w:ascii="Calibri" w:eastAsia="Calibri" w:hAnsi="Calibri" w:cs="Calibri"/>
+          <w:color w:val="000000" w:themeColor="text1"/>
+        </w:rPr>
+      </w:pPr>
+      <w:proofErr w:type="gramStart"/>
+      <w:r>
+        <w:rPr>
+          <w:rFonts w:ascii="Calibri" w:eastAsia="Calibri" w:hAnsi="Calibri" w:cs="Calibri"/>
+          <w:color w:val="000000" w:themeColor="text1"/>
+        </w:rPr>
+        <w:t>opdracht</w:t>
+      </w:r>
+      <w:proofErr w:type="gramEnd"/>
+      <w:r>
+        <w:rPr>
+          <w:rFonts w:ascii="Calibri" w:eastAsia="Calibri" w:hAnsi="Calibri" w:cs="Calibri"/>
+          <w:color w:val="000000" w:themeColor="text1"/>
+        </w:rPr>
+        <w:t xml:space="preserve"> Groothandel 2:</w:t>
+      </w:r>
+    </w:p>
+    <w:p>
+      <w:pPr>
+        <w:pStyle w:val="ListParagraph"/>
         <w:numPr>
           <w:ilvl w:val="0"/>
           <w:numId w:val="1"/>
         </w:numPr>
         <w:rPr>
-          <w:rFonts w:ascii="Calibri" w:hAnsi="Calibri" w:eastAsia="Calibri" w:cs="Calibri"/>
-          <w:color w:val="000000" w:themeColor="text1"/>
-        </w:rPr>
-      </w:pPr>
-      <w:r>
-        <w:rPr>
-          <w:rFonts w:ascii="Calibri" w:hAnsi="Calibri" w:eastAsia="Calibri" w:cs="Calibri"/>
+          <w:rFonts w:ascii="Calibri" w:eastAsia="Calibri" w:hAnsi="Calibri" w:cs="Calibri"/>
+          <w:color w:val="000000" w:themeColor="text1"/>
+        </w:rPr>
+      </w:pPr>
+      <w:r>
+        <w:rPr>
+          <w:rFonts w:ascii="Calibri" w:eastAsia="Calibri" w:hAnsi="Calibri" w:cs="Calibri"/>
           <w:color w:val="000000" w:themeColor="text1"/>
         </w:rPr>
         <w:t>Zorg ervoor dat de administrateur (</w:t>
@@ -1696,7 +1384,7 @@
       <w:proofErr w:type="spellStart"/>
       <w:r>
         <w:rPr>
-          <w:rFonts w:ascii="Calibri" w:hAnsi="Calibri" w:eastAsia="Calibri" w:cs="Calibri"/>
+          <w:rFonts w:ascii="Calibri" w:eastAsia="Calibri" w:hAnsi="Calibri" w:cs="Calibri"/>
           <w:color w:val="000000" w:themeColor="text1"/>
         </w:rPr>
         <w:t>Ajda</w:t>
@@ -1704,7 +1392,7 @@
       <w:proofErr w:type="spellEnd"/>
       <w:r>
         <w:rPr>
-          <w:rFonts w:ascii="Calibri" w:hAnsi="Calibri" w:eastAsia="Calibri" w:cs="Calibri"/>
+          <w:rFonts w:ascii="Calibri" w:eastAsia="Calibri" w:hAnsi="Calibri" w:cs="Calibri"/>
           <w:color w:val="000000" w:themeColor="text1"/>
         </w:rPr>
         <w:t xml:space="preserve"> </w:t>
@@ -1712,7 +1400,7 @@
       <w:proofErr w:type="spellStart"/>
       <w:r>
         <w:rPr>
-          <w:rFonts w:ascii="Calibri" w:hAnsi="Calibri" w:eastAsia="Calibri" w:cs="Calibri"/>
+          <w:rFonts w:ascii="Calibri" w:eastAsia="Calibri" w:hAnsi="Calibri" w:cs="Calibri"/>
           <w:color w:val="000000" w:themeColor="text1"/>
         </w:rPr>
         <w:t>Özmen</w:t>
@@ -1720,7 +1408,7 @@
       <w:proofErr w:type="spellEnd"/>
       <w:r>
         <w:rPr>
-          <w:rFonts w:ascii="Calibri" w:hAnsi="Calibri" w:eastAsia="Calibri" w:cs="Calibri"/>
+          <w:rFonts w:ascii="Calibri" w:eastAsia="Calibri" w:hAnsi="Calibri" w:cs="Calibri"/>
           <w:color w:val="000000" w:themeColor="text1"/>
         </w:rPr>
         <w:t xml:space="preserve">) van GV een bestelling kan plaatsen bij de groothandel (KUIN BV). De administrateur heeft een eenvoudige UI nodig waarin zij kan aangeven hoeveel ze van welk product wil bestellen. </w:t>
@@ -1729,41 +1417,50 @@
     <w:p>
       <w:pPr>
         <w:rPr>
-          <w:rFonts w:ascii="Calibri" w:hAnsi="Calibri" w:eastAsia="Calibri" w:cs="Calibri"/>
-          <w:color w:val="000000" w:themeColor="text1"/>
-        </w:rPr>
-      </w:pPr>
-    </w:p>
-    <w:p>
-      <w:pPr>
-        <w:rPr>
-          <w:rFonts w:ascii="Calibri" w:hAnsi="Calibri" w:eastAsia="Calibri" w:cs="Calibri"/>
-          <w:color w:val="000000" w:themeColor="text1"/>
-        </w:rPr>
-      </w:pPr>
-      <w:r>
-        <w:rPr>
-          <w:rFonts w:ascii="Calibri" w:hAnsi="Calibri" w:eastAsia="Calibri" w:cs="Calibri"/>
-          <w:color w:val="000000" w:themeColor="text1"/>
-        </w:rPr>
-        <w:t>opdracht Snelle Wiel 1:</w:t>
-      </w:r>
-    </w:p>
-    <w:p>
-      <w:pPr>
-        <w:pStyle w:val="Lijstalinea"/>
+          <w:rFonts w:ascii="Calibri" w:eastAsia="Calibri" w:hAnsi="Calibri" w:cs="Calibri"/>
+          <w:color w:val="000000" w:themeColor="text1"/>
+        </w:rPr>
+      </w:pPr>
+    </w:p>
+    <w:p>
+      <w:pPr>
+        <w:rPr>
+          <w:rFonts w:ascii="Calibri" w:eastAsia="Calibri" w:hAnsi="Calibri" w:cs="Calibri"/>
+          <w:color w:val="000000" w:themeColor="text1"/>
+        </w:rPr>
+      </w:pPr>
+      <w:proofErr w:type="gramStart"/>
+      <w:r>
+        <w:rPr>
+          <w:rFonts w:ascii="Calibri" w:eastAsia="Calibri" w:hAnsi="Calibri" w:cs="Calibri"/>
+          <w:color w:val="000000" w:themeColor="text1"/>
+        </w:rPr>
+        <w:t>opdracht</w:t>
+      </w:r>
+      <w:proofErr w:type="gramEnd"/>
+      <w:r>
+        <w:rPr>
+          <w:rFonts w:ascii="Calibri" w:eastAsia="Calibri" w:hAnsi="Calibri" w:cs="Calibri"/>
+          <w:color w:val="000000" w:themeColor="text1"/>
+        </w:rPr>
+        <w:t xml:space="preserve"> Snelle Wiel 1:</w:t>
+      </w:r>
+    </w:p>
+    <w:p>
+      <w:pPr>
+        <w:pStyle w:val="ListParagraph"/>
         <w:numPr>
           <w:ilvl w:val="0"/>
           <w:numId w:val="1"/>
         </w:numPr>
         <w:rPr>
-          <w:rFonts w:ascii="Calibri" w:hAnsi="Calibri" w:eastAsia="Calibri" w:cs="Calibri"/>
-          <w:color w:val="000000" w:themeColor="text1"/>
-        </w:rPr>
-      </w:pPr>
-      <w:r>
-        <w:rPr>
-          <w:rFonts w:ascii="Calibri" w:hAnsi="Calibri" w:eastAsia="Calibri" w:cs="Calibri"/>
+          <w:rFonts w:ascii="Calibri" w:eastAsia="Calibri" w:hAnsi="Calibri" w:cs="Calibri"/>
+          <w:color w:val="000000" w:themeColor="text1"/>
+        </w:rPr>
+      </w:pPr>
+      <w:r>
+        <w:rPr>
+          <w:rFonts w:ascii="Calibri" w:eastAsia="Calibri" w:hAnsi="Calibri" w:cs="Calibri"/>
           <w:color w:val="000000" w:themeColor="text1"/>
         </w:rPr>
         <w:t>Snelle Wiel krijgt pak info van GV en dat moet verwerkt worden in de eigen Database. Info is: ordernummer, orderregelnummer, productnaam, producthoogte, productgewicht, klantnaam, klantadres (</w:t>
@@ -1771,7 +1468,7 @@
       <w:proofErr w:type="spellStart"/>
       <w:r>
         <w:rPr>
-          <w:rFonts w:ascii="Calibri" w:hAnsi="Calibri" w:eastAsia="Calibri" w:cs="Calibri"/>
+          <w:rFonts w:ascii="Calibri" w:eastAsia="Calibri" w:hAnsi="Calibri" w:cs="Calibri"/>
           <w:color w:val="000000" w:themeColor="text1"/>
         </w:rPr>
         <w:t>incl</w:t>
@@ -1779,7 +1476,7 @@
       <w:proofErr w:type="spellEnd"/>
       <w:r>
         <w:rPr>
-          <w:rFonts w:ascii="Calibri" w:hAnsi="Calibri" w:eastAsia="Calibri" w:cs="Calibri"/>
+          <w:rFonts w:ascii="Calibri" w:eastAsia="Calibri" w:hAnsi="Calibri" w:cs="Calibri"/>
           <w:color w:val="000000" w:themeColor="text1"/>
         </w:rPr>
         <w:t xml:space="preserve"> stad, PC en tel)</w:t>
@@ -1787,19 +1484,19 @@
     </w:p>
     <w:p>
       <w:pPr>
-        <w:pStyle w:val="Lijstalinea"/>
+        <w:pStyle w:val="ListParagraph"/>
         <w:numPr>
           <w:ilvl w:val="0"/>
           <w:numId w:val="1"/>
         </w:numPr>
         <w:rPr>
-          <w:rFonts w:ascii="Calibri" w:hAnsi="Calibri" w:eastAsia="Calibri" w:cs="Calibri"/>
-          <w:color w:val="000000" w:themeColor="text1"/>
-        </w:rPr>
-      </w:pPr>
-      <w:r>
-        <w:rPr>
-          <w:rFonts w:ascii="Calibri" w:hAnsi="Calibri" w:eastAsia="Calibri" w:cs="Calibri"/>
+          <w:rFonts w:ascii="Calibri" w:eastAsia="Calibri" w:hAnsi="Calibri" w:cs="Calibri"/>
+          <w:color w:val="000000" w:themeColor="text1"/>
+        </w:rPr>
+      </w:pPr>
+      <w:r>
+        <w:rPr>
+          <w:rFonts w:ascii="Calibri" w:eastAsia="Calibri" w:hAnsi="Calibri" w:cs="Calibri"/>
           <w:color w:val="000000" w:themeColor="text1"/>
         </w:rPr>
         <w:t xml:space="preserve">Maak een applicatie waarmee je de gegevens kunt inladen (gegevens worden bijvoorbeeld aangeleverd via </w:t>
@@ -1807,7 +1504,7 @@
       <w:proofErr w:type="spellStart"/>
       <w:r>
         <w:rPr>
-          <w:rFonts w:ascii="Calibri" w:hAnsi="Calibri" w:eastAsia="Calibri" w:cs="Calibri"/>
+          <w:rFonts w:ascii="Calibri" w:eastAsia="Calibri" w:hAnsi="Calibri" w:cs="Calibri"/>
           <w:color w:val="000000" w:themeColor="text1"/>
         </w:rPr>
         <w:t>api</w:t>
@@ -1815,7 +1512,7 @@
       <w:proofErr w:type="spellEnd"/>
       <w:r>
         <w:rPr>
-          <w:rFonts w:ascii="Calibri" w:hAnsi="Calibri" w:eastAsia="Calibri" w:cs="Calibri"/>
+          <w:rFonts w:ascii="Calibri" w:eastAsia="Calibri" w:hAnsi="Calibri" w:cs="Calibri"/>
           <w:color w:val="000000" w:themeColor="text1"/>
         </w:rPr>
         <w:t xml:space="preserve"> of </w:t>
@@ -1823,7 +1520,7 @@
       <w:proofErr w:type="spellStart"/>
       <w:r>
         <w:rPr>
-          <w:rFonts w:ascii="Calibri" w:hAnsi="Calibri" w:eastAsia="Calibri" w:cs="Calibri"/>
+          <w:rFonts w:ascii="Calibri" w:eastAsia="Calibri" w:hAnsi="Calibri" w:cs="Calibri"/>
           <w:color w:val="000000" w:themeColor="text1"/>
         </w:rPr>
         <w:t>excel</w:t>
@@ -1831,7 +1528,7 @@
       <w:proofErr w:type="spellEnd"/>
       <w:r>
         <w:rPr>
-          <w:rFonts w:ascii="Calibri" w:hAnsi="Calibri" w:eastAsia="Calibri" w:cs="Calibri"/>
+          <w:rFonts w:ascii="Calibri" w:eastAsia="Calibri" w:hAnsi="Calibri" w:cs="Calibri"/>
           <w:color w:val="000000" w:themeColor="text1"/>
         </w:rPr>
         <w:t xml:space="preserve"> of tekstbestand)</w:t>
@@ -1839,19 +1536,19 @@
     </w:p>
     <w:p>
       <w:pPr>
-        <w:pStyle w:val="Lijstalinea"/>
+        <w:pStyle w:val="ListParagraph"/>
         <w:numPr>
           <w:ilvl w:val="0"/>
           <w:numId w:val="1"/>
         </w:numPr>
         <w:rPr>
-          <w:rFonts w:ascii="Calibri" w:hAnsi="Calibri" w:eastAsia="Calibri" w:cs="Calibri"/>
-          <w:color w:val="000000" w:themeColor="text1"/>
-        </w:rPr>
-      </w:pPr>
-      <w:r>
-        <w:rPr>
-          <w:rFonts w:ascii="Calibri" w:hAnsi="Calibri" w:eastAsia="Calibri" w:cs="Calibri"/>
+          <w:rFonts w:ascii="Calibri" w:eastAsia="Calibri" w:hAnsi="Calibri" w:cs="Calibri"/>
+          <w:color w:val="000000" w:themeColor="text1"/>
+        </w:rPr>
+      </w:pPr>
+      <w:r>
+        <w:rPr>
+          <w:rFonts w:ascii="Calibri" w:eastAsia="Calibri" w:hAnsi="Calibri" w:cs="Calibri"/>
           <w:color w:val="000000" w:themeColor="text1"/>
         </w:rPr>
         <w:t>De gegevens moeten kunnen worden bekeken</w:t>
@@ -1860,33 +1557,42 @@
     <w:p>
       <w:pPr>
         <w:rPr>
-          <w:rFonts w:ascii="Calibri" w:hAnsi="Calibri" w:eastAsia="Calibri" w:cs="Calibri"/>
-          <w:color w:val="000000" w:themeColor="text1"/>
-        </w:rPr>
-      </w:pPr>
-      <w:r>
-        <w:rPr>
-          <w:rFonts w:ascii="Calibri" w:hAnsi="Calibri" w:eastAsia="Calibri" w:cs="Calibri"/>
-          <w:color w:val="000000" w:themeColor="text1"/>
-        </w:rPr>
-        <w:t>opdracht Snelle Wiel 2:</w:t>
-      </w:r>
-    </w:p>
-    <w:p>
-      <w:pPr>
-        <w:pStyle w:val="Lijstalinea"/>
+          <w:rFonts w:ascii="Calibri" w:eastAsia="Calibri" w:hAnsi="Calibri" w:cs="Calibri"/>
+          <w:color w:val="000000" w:themeColor="text1"/>
+        </w:rPr>
+      </w:pPr>
+      <w:proofErr w:type="gramStart"/>
+      <w:r>
+        <w:rPr>
+          <w:rFonts w:ascii="Calibri" w:eastAsia="Calibri" w:hAnsi="Calibri" w:cs="Calibri"/>
+          <w:color w:val="000000" w:themeColor="text1"/>
+        </w:rPr>
+        <w:t>opdracht</w:t>
+      </w:r>
+      <w:proofErr w:type="gramEnd"/>
+      <w:r>
+        <w:rPr>
+          <w:rFonts w:ascii="Calibri" w:eastAsia="Calibri" w:hAnsi="Calibri" w:cs="Calibri"/>
+          <w:color w:val="000000" w:themeColor="text1"/>
+        </w:rPr>
+        <w:t xml:space="preserve"> Snelle Wiel 2:</w:t>
+      </w:r>
+    </w:p>
+    <w:p>
+      <w:pPr>
+        <w:pStyle w:val="ListParagraph"/>
         <w:numPr>
           <w:ilvl w:val="0"/>
           <w:numId w:val="1"/>
         </w:numPr>
         <w:rPr>
-          <w:rFonts w:ascii="Calibri" w:hAnsi="Calibri" w:eastAsia="Calibri" w:cs="Calibri"/>
-          <w:color w:val="000000" w:themeColor="text1"/>
-        </w:rPr>
-      </w:pPr>
-      <w:r>
-        <w:rPr>
-          <w:rFonts w:ascii="Calibri" w:hAnsi="Calibri" w:eastAsia="Calibri" w:cs="Calibri"/>
+          <w:rFonts w:ascii="Calibri" w:eastAsia="Calibri" w:hAnsi="Calibri" w:cs="Calibri"/>
+          <w:color w:val="000000" w:themeColor="text1"/>
+        </w:rPr>
+      </w:pPr>
+      <w:r>
+        <w:rPr>
+          <w:rFonts w:ascii="Calibri" w:eastAsia="Calibri" w:hAnsi="Calibri" w:cs="Calibri"/>
           <w:color w:val="000000" w:themeColor="text1"/>
         </w:rPr>
         <w:t>Bestelling wordt momenteel afgeleverd en de chauffeur rekent af en geeft op een formulier alle info terug.</w:t>
@@ -1894,19 +1600,19 @@
     </w:p>
     <w:p>
       <w:pPr>
-        <w:pStyle w:val="Lijstalinea"/>
+        <w:pStyle w:val="ListParagraph"/>
         <w:numPr>
           <w:ilvl w:val="0"/>
           <w:numId w:val="1"/>
         </w:numPr>
         <w:rPr>
-          <w:rFonts w:ascii="Calibri" w:hAnsi="Calibri" w:eastAsia="Calibri" w:cs="Calibri"/>
-          <w:color w:val="000000" w:themeColor="text1"/>
-        </w:rPr>
-      </w:pPr>
-      <w:r>
-        <w:rPr>
-          <w:rFonts w:ascii="Calibri" w:hAnsi="Calibri" w:eastAsia="Calibri" w:cs="Calibri"/>
+          <w:rFonts w:ascii="Calibri" w:eastAsia="Calibri" w:hAnsi="Calibri" w:cs="Calibri"/>
+          <w:color w:val="000000" w:themeColor="text1"/>
+        </w:rPr>
+      </w:pPr>
+      <w:r>
+        <w:rPr>
+          <w:rFonts w:ascii="Calibri" w:eastAsia="Calibri" w:hAnsi="Calibri" w:cs="Calibri"/>
           <w:color w:val="000000" w:themeColor="text1"/>
         </w:rPr>
         <w:t>In de applicatie moet een mogelijkheid zijn om per orderregel en per order de status aan te geven (open, afgeleverd, retour). Afgeleverd betekent dat het ook betaald is.</w:t>
@@ -1914,19 +1620,19 @@
     </w:p>
     <w:p>
       <w:pPr>
-        <w:pStyle w:val="Lijstalinea"/>
+        <w:pStyle w:val="ListParagraph"/>
         <w:numPr>
           <w:ilvl w:val="0"/>
           <w:numId w:val="1"/>
         </w:numPr>
         <w:rPr>
-          <w:rFonts w:ascii="Calibri" w:hAnsi="Calibri" w:eastAsia="Calibri" w:cs="Calibri"/>
-          <w:color w:val="000000" w:themeColor="text1"/>
-        </w:rPr>
-      </w:pPr>
-      <w:r>
-        <w:rPr>
-          <w:rFonts w:ascii="Calibri" w:hAnsi="Calibri" w:eastAsia="Calibri" w:cs="Calibri"/>
+          <w:rFonts w:ascii="Calibri" w:eastAsia="Calibri" w:hAnsi="Calibri" w:cs="Calibri"/>
+          <w:color w:val="000000" w:themeColor="text1"/>
+        </w:rPr>
+      </w:pPr>
+      <w:r>
+        <w:rPr>
+          <w:rFonts w:ascii="Calibri" w:eastAsia="Calibri" w:hAnsi="Calibri" w:cs="Calibri"/>
           <w:color w:val="000000" w:themeColor="text1"/>
         </w:rPr>
         <w:t xml:space="preserve">Er moet nu een signaal terug naar GV om verwerkt te worden bij GV. Zorg samen met GV dat dit geregeld wordt (via bestand of </w:t>
@@ -1934,7 +1640,7 @@
       <w:proofErr w:type="spellStart"/>
       <w:r>
         <w:rPr>
-          <w:rFonts w:ascii="Calibri" w:hAnsi="Calibri" w:eastAsia="Calibri" w:cs="Calibri"/>
+          <w:rFonts w:ascii="Calibri" w:eastAsia="Calibri" w:hAnsi="Calibri" w:cs="Calibri"/>
           <w:color w:val="000000" w:themeColor="text1"/>
         </w:rPr>
         <w:t>api</w:t>
@@ -1942,7 +1648,7 @@
       <w:proofErr w:type="spellEnd"/>
       <w:r>
         <w:rPr>
-          <w:rFonts w:ascii="Calibri" w:hAnsi="Calibri" w:eastAsia="Calibri" w:cs="Calibri"/>
+          <w:rFonts w:ascii="Calibri" w:eastAsia="Calibri" w:hAnsi="Calibri" w:cs="Calibri"/>
           <w:color w:val="000000" w:themeColor="text1"/>
         </w:rPr>
         <w:t>).</w:t>
@@ -1951,13 +1657,13 @@
     <w:p>
       <w:pPr>
         <w:rPr>
-          <w:rFonts w:ascii="Calibri" w:hAnsi="Calibri" w:eastAsia="Calibri" w:cs="Calibri"/>
-          <w:color w:val="000000" w:themeColor="text1"/>
-        </w:rPr>
-      </w:pPr>
-      <w:r>
-        <w:rPr>
-          <w:rFonts w:ascii="Calibri" w:hAnsi="Calibri" w:eastAsia="Calibri" w:cs="Calibri"/>
+          <w:rFonts w:ascii="Calibri" w:eastAsia="Calibri" w:hAnsi="Calibri" w:cs="Calibri"/>
+          <w:color w:val="000000" w:themeColor="text1"/>
+        </w:rPr>
+      </w:pPr>
+      <w:r>
+        <w:rPr>
+          <w:rFonts w:ascii="Calibri" w:eastAsia="Calibri" w:hAnsi="Calibri" w:cs="Calibri"/>
           <w:color w:val="000000" w:themeColor="text1"/>
         </w:rPr>
         <w:t>Algemeen:</w:t>
@@ -1965,19 +1671,19 @@
     </w:p>
     <w:p>
       <w:pPr>
-        <w:pStyle w:val="Lijstalinea"/>
+        <w:pStyle w:val="ListParagraph"/>
         <w:numPr>
           <w:ilvl w:val="0"/>
           <w:numId w:val="1"/>
         </w:numPr>
         <w:rPr>
-          <w:rFonts w:ascii="Calibri" w:hAnsi="Calibri" w:eastAsia="Calibri" w:cs="Calibri"/>
-          <w:color w:val="000000" w:themeColor="text1"/>
-        </w:rPr>
-      </w:pPr>
-      <w:r>
-        <w:rPr>
-          <w:rFonts w:ascii="Calibri" w:hAnsi="Calibri" w:eastAsia="Calibri" w:cs="Calibri"/>
+          <w:rFonts w:ascii="Calibri" w:eastAsia="Calibri" w:hAnsi="Calibri" w:cs="Calibri"/>
+          <w:color w:val="000000" w:themeColor="text1"/>
+        </w:rPr>
+      </w:pPr>
+      <w:r>
+        <w:rPr>
+          <w:rFonts w:ascii="Calibri" w:eastAsia="Calibri" w:hAnsi="Calibri" w:cs="Calibri"/>
           <w:color w:val="000000" w:themeColor="text1"/>
         </w:rPr>
         <w:t>Groepsgrootte: 4</w:t>
@@ -1985,19 +1691,19 @@
     </w:p>
     <w:p>
       <w:pPr>
-        <w:pStyle w:val="Lijstalinea"/>
+        <w:pStyle w:val="ListParagraph"/>
         <w:numPr>
           <w:ilvl w:val="0"/>
           <w:numId w:val="1"/>
         </w:numPr>
         <w:rPr>
-          <w:rFonts w:ascii="Calibri" w:hAnsi="Calibri" w:eastAsia="Calibri" w:cs="Calibri"/>
-          <w:color w:val="000000" w:themeColor="text1"/>
-        </w:rPr>
-      </w:pPr>
-      <w:r>
-        <w:rPr>
-          <w:rFonts w:ascii="Calibri" w:hAnsi="Calibri" w:eastAsia="Calibri" w:cs="Calibri"/>
+          <w:rFonts w:ascii="Calibri" w:eastAsia="Calibri" w:hAnsi="Calibri" w:cs="Calibri"/>
+          <w:color w:val="000000" w:themeColor="text1"/>
+        </w:rPr>
+      </w:pPr>
+      <w:r>
+        <w:rPr>
+          <w:rFonts w:ascii="Calibri" w:eastAsia="Calibri" w:hAnsi="Calibri" w:cs="Calibri"/>
           <w:color w:val="000000" w:themeColor="text1"/>
         </w:rPr>
         <w:t>Liefst een combinatie van personen die web, app en desktop maken. De werkzaamheden mogen ze zelf verdelen. Ze kunnen met zijn allen aan 1 sprint werken voor 1 product. Dan zal de sprint sneller klaar zijn als iedereen zijn eigen sprint doet.</w:t>
@@ -2005,19 +1711,19 @@
     </w:p>
     <w:p>
       <w:pPr>
-        <w:pStyle w:val="Lijstalinea"/>
+        <w:pStyle w:val="ListParagraph"/>
         <w:numPr>
           <w:ilvl w:val="0"/>
           <w:numId w:val="1"/>
         </w:numPr>
         <w:rPr>
-          <w:rFonts w:ascii="Calibri" w:hAnsi="Calibri" w:eastAsia="Calibri" w:cs="Calibri"/>
-          <w:color w:val="000000" w:themeColor="text1"/>
-        </w:rPr>
-      </w:pPr>
-      <w:r>
-        <w:rPr>
-          <w:rFonts w:ascii="Calibri" w:hAnsi="Calibri" w:eastAsia="Calibri" w:cs="Calibri"/>
+          <w:rFonts w:ascii="Calibri" w:eastAsia="Calibri" w:hAnsi="Calibri" w:cs="Calibri"/>
+          <w:color w:val="000000" w:themeColor="text1"/>
+        </w:rPr>
+      </w:pPr>
+      <w:r>
+        <w:rPr>
+          <w:rFonts w:ascii="Calibri" w:eastAsia="Calibri" w:hAnsi="Calibri" w:cs="Calibri"/>
           <w:color w:val="000000" w:themeColor="text1"/>
         </w:rPr>
         <w:t>Doorlooptijd van een sprint is waarschijnlijk tussen de 1 en 2 weken.</w:t>
@@ -2025,19 +1731,19 @@
     </w:p>
     <w:p>
       <w:pPr>
-        <w:pStyle w:val="Lijstalinea"/>
+        <w:pStyle w:val="ListParagraph"/>
         <w:numPr>
           <w:ilvl w:val="0"/>
           <w:numId w:val="1"/>
         </w:numPr>
         <w:rPr>
-          <w:rFonts w:ascii="Calibri" w:hAnsi="Calibri" w:eastAsia="Calibri" w:cs="Calibri"/>
-          <w:color w:val="000000" w:themeColor="text1"/>
-        </w:rPr>
-      </w:pPr>
-      <w:r>
-        <w:rPr>
-          <w:rFonts w:ascii="Calibri" w:hAnsi="Calibri" w:eastAsia="Calibri" w:cs="Calibri"/>
+          <w:rFonts w:ascii="Calibri" w:eastAsia="Calibri" w:hAnsi="Calibri" w:cs="Calibri"/>
+          <w:color w:val="000000" w:themeColor="text1"/>
+        </w:rPr>
+      </w:pPr>
+      <w:r>
+        <w:rPr>
+          <w:rFonts w:ascii="Calibri" w:eastAsia="Calibri" w:hAnsi="Calibri" w:cs="Calibri"/>
           <w:color w:val="000000" w:themeColor="text1"/>
         </w:rPr>
         <w:t>Afhankelijk van de snelheid en enthousiasme van studenten moeten sprints worden toegevoegd of juist verwijderd worden.</w:t>
@@ -2045,19 +1751,19 @@
     </w:p>
     <w:p>
       <w:pPr>
-        <w:pStyle w:val="Lijstalinea"/>
+        <w:pStyle w:val="ListParagraph"/>
         <w:numPr>
           <w:ilvl w:val="0"/>
           <w:numId w:val="1"/>
         </w:numPr>
         <w:rPr>
-          <w:rFonts w:ascii="Calibri" w:hAnsi="Calibri" w:eastAsia="Calibri" w:cs="Calibri"/>
-          <w:color w:val="000000" w:themeColor="text1"/>
-        </w:rPr>
-      </w:pPr>
-      <w:r>
-        <w:rPr>
-          <w:rFonts w:ascii="Calibri" w:hAnsi="Calibri" w:eastAsia="Calibri" w:cs="Calibri"/>
+          <w:rFonts w:ascii="Calibri" w:eastAsia="Calibri" w:hAnsi="Calibri" w:cs="Calibri"/>
+          <w:color w:val="000000" w:themeColor="text1"/>
+        </w:rPr>
+      </w:pPr>
+      <w:r>
+        <w:rPr>
+          <w:rFonts w:ascii="Calibri" w:eastAsia="Calibri" w:hAnsi="Calibri" w:cs="Calibri"/>
           <w:color w:val="000000" w:themeColor="text1"/>
         </w:rPr>
         <w:t>Elke sprint moet worden afgerond met een oplevering aan klant. Bij de uitvoering van het project moeten de docenten dus proberen om flexibel met sprints te werken. Niet te strikt vasthouden aan 1 of 2 weken. Anders komen alle opleveringen op hetzelfde moment.</w:t>
@@ -2065,19 +1771,19 @@
     </w:p>
     <w:p>
       <w:pPr>
-        <w:pStyle w:val="Lijstalinea"/>
+        <w:pStyle w:val="ListParagraph"/>
         <w:numPr>
           <w:ilvl w:val="0"/>
           <w:numId w:val="1"/>
         </w:numPr>
         <w:rPr>
-          <w:rFonts w:ascii="Calibri" w:hAnsi="Calibri" w:eastAsia="Calibri" w:cs="Calibri"/>
-          <w:color w:val="000000" w:themeColor="text1"/>
-        </w:rPr>
-      </w:pPr>
-      <w:r>
-        <w:rPr>
-          <w:rFonts w:ascii="Calibri" w:hAnsi="Calibri" w:eastAsia="Calibri" w:cs="Calibri"/>
+          <w:rFonts w:ascii="Calibri" w:eastAsia="Calibri" w:hAnsi="Calibri" w:cs="Calibri"/>
+          <w:color w:val="000000" w:themeColor="text1"/>
+        </w:rPr>
+      </w:pPr>
+      <w:r>
+        <w:rPr>
+          <w:rFonts w:ascii="Calibri" w:eastAsia="Calibri" w:hAnsi="Calibri" w:cs="Calibri"/>
           <w:color w:val="000000" w:themeColor="text1"/>
         </w:rPr>
         <w:t>Je krijg</w:t>
@@ -2096,7 +1802,7 @@
       <w:r>
         <w:br/>
       </w:r>
-      <w:hyperlink w:history="1" r:id="rId8">
+      <w:hyperlink r:id="rId14" w:history="1">
         <w:r>
           <w:rPr>
             <w:rStyle w:val="Hyperlink"/>
@@ -2107,20 +1813,18 @@
     </w:p>
     <w:p>
       <w:pPr>
-        <w:pStyle w:val="Lijstalinea"/>
-        <w:rPr>
-          <w:rFonts w:ascii="Calibri" w:hAnsi="Calibri" w:eastAsia="Calibri" w:cs="Calibri"/>
-          <w:color w:val="000000" w:themeColor="text1"/>
-        </w:rPr>
-      </w:pPr>
-      <w:bookmarkStart w:name="_GoBack" w:id="0"/>
-      <w:bookmarkEnd w:id="0"/>
+        <w:pStyle w:val="ListParagraph"/>
+        <w:rPr>
+          <w:rFonts w:ascii="Calibri" w:eastAsia="Calibri" w:hAnsi="Calibri" w:cs="Calibri"/>
+          <w:color w:val="000000" w:themeColor="text1"/>
+        </w:rPr>
+      </w:pPr>
       <w:r>
         <w:t xml:space="preserve"> </w:t>
       </w:r>
     </w:p>
     <w:sectPr>
-      <w:pgSz w:w="11906" w:h="16838" w:orient="portrait"/>
+      <w:pgSz w:w="11906" w:h="16838"/>
       <w:pgMar w:top="1440" w:right="1440" w:bottom="1440" w:left="1440" w:header="708" w:footer="708" w:gutter="0"/>
       <w:cols w:space="708"/>
       <w:docGrid w:linePitch="360"/>
@@ -2130,7 +1834,7 @@
 </file>
 
 <file path=word/numbering.xml><?xml version="1.0" encoding="utf-8"?>
-<w:numbering xmlns:wpc="http://schemas.microsoft.com/office/word/2010/wordprocessingCanvas" xmlns:cx="http://schemas.microsoft.com/office/drawing/2014/chartex" xmlns:cx1="http://schemas.microsoft.com/office/drawing/2015/9/8/chartex" xmlns:cx2="http://schemas.microsoft.com/office/drawing/2015/10/21/chartex" xmlns:cx3="http://schemas.microsoft.com/office/drawing/2016/5/9/chartex" xmlns:cx4="http://schemas.microsoft.com/office/drawing/2016/5/10/chartex" xmlns:cx5="http://schemas.microsoft.com/office/drawing/2016/5/11/chartex" xmlns:cx6="http://schemas.microsoft.com/office/drawing/2016/5/12/chartex" xmlns:cx7="http://schemas.microsoft.com/office/drawing/2016/5/13/chartex" xmlns:cx8="http://schemas.microsoft.com/office/drawing/2016/5/14/chartex" xmlns:mc="http://schemas.openxmlformats.org/markup-compatibility/2006" xmlns:aink="http://schemas.microsoft.com/office/drawing/2016/ink" xmlns:am3d="http://schemas.microsoft.com/office/drawing/2017/model3d" xmlns:o="urn:schemas-microsoft-com:office:office" xmlns:r="http://schemas.openxmlformats.org/officeDocument/2006/relationships" xmlns:m="http://schemas.openxmlformats.org/officeDocument/2006/math" xmlns:v="urn:schemas-microsoft-com:vml" xmlns:wp14="http://schemas.microsoft.com/office/word/2010/wordprocessingDrawing" xmlns:wp="http://schemas.openxmlformats.org/drawingml/2006/wordprocessingDrawing" xmlns:w10="urn:schemas-microsoft-com:office:word" xmlns:w="http://schemas.openxmlformats.org/wordprocessingml/2006/main" xmlns:w14="http://schemas.microsoft.com/office/word/2010/wordml" xmlns:w15="http://schemas.microsoft.com/office/word/2012/wordml" xmlns:w16cid="http://schemas.microsoft.com/office/word/2016/wordml/cid" xmlns:w16se="http://schemas.microsoft.com/office/word/2015/wordml/symex" xmlns:wpg="http://schemas.microsoft.com/office/word/2010/wordprocessingGroup" xmlns:wpi="http://schemas.microsoft.com/office/word/2010/wordprocessingInk" xmlns:wne="http://schemas.microsoft.com/office/word/2006/wordml" xmlns:wps="http://schemas.microsoft.com/office/word/2010/wordprocessingShape" mc:Ignorable="w14 w15 w16se w16cid wp14">
+<w:numbering xmlns:wpc="http://schemas.microsoft.com/office/word/2010/wordprocessingCanvas" xmlns:cx="http://schemas.microsoft.com/office/drawing/2014/chartex" xmlns:cx1="http://schemas.microsoft.com/office/drawing/2015/9/8/chartex" xmlns:cx2="http://schemas.microsoft.com/office/drawing/2015/10/21/chartex" xmlns:cx3="http://schemas.microsoft.com/office/drawing/2016/5/9/chartex" xmlns:cx4="http://schemas.microsoft.com/office/drawing/2016/5/10/chartex" xmlns:cx5="http://schemas.microsoft.com/office/drawing/2016/5/11/chartex" xmlns:cx6="http://schemas.microsoft.com/office/drawing/2016/5/12/chartex" xmlns:cx7="http://schemas.microsoft.com/office/drawing/2016/5/13/chartex" xmlns:cx8="http://schemas.microsoft.com/office/drawing/2016/5/14/chartex" xmlns:mc="http://schemas.openxmlformats.org/markup-compatibility/2006" xmlns:aink="http://schemas.microsoft.com/office/drawing/2016/ink" xmlns:am3d="http://schemas.microsoft.com/office/drawing/2017/model3d" xmlns:o="urn:schemas-microsoft-com:office:office" xmlns:oel="http://schemas.microsoft.com/office/2019/extlst" xmlns:r="http://schemas.openxmlformats.org/officeDocument/2006/relationships" xmlns:m="http://schemas.openxmlformats.org/officeDocument/2006/math" xmlns:v="urn:schemas-microsoft-com:vml" xmlns:wp14="http://schemas.microsoft.com/office/word/2010/wordprocessingDrawing" xmlns:wp="http://schemas.openxmlformats.org/drawingml/2006/wordprocessingDrawing" xmlns:w10="urn:schemas-microsoft-com:office:word" xmlns:w="http://schemas.openxmlformats.org/wordprocessingml/2006/main" xmlns:w14="http://schemas.microsoft.com/office/word/2010/wordml" xmlns:w15="http://schemas.microsoft.com/office/word/2012/wordml" xmlns:w16cex="http://schemas.microsoft.com/office/word/2018/wordml/cex" xmlns:w16cid="http://schemas.microsoft.com/office/word/2016/wordml/cid" xmlns:w16="http://schemas.microsoft.com/office/word/2018/wordml" xmlns:w16sdtdh="http://schemas.microsoft.com/office/word/2020/wordml/sdtdatahash" xmlns:w16se="http://schemas.microsoft.com/office/word/2015/wordml/symex" xmlns:wpg="http://schemas.microsoft.com/office/word/2010/wordprocessingGroup" xmlns:wpi="http://schemas.microsoft.com/office/word/2010/wordprocessingInk" xmlns:wne="http://schemas.microsoft.com/office/word/2006/wordml" xmlns:wps="http://schemas.microsoft.com/office/word/2010/wordprocessingShape" mc:Ignorable="w14 w15 w16se w16cid w16 w16cex w16sdtdh wp14">
   <w:abstractNum w:abstractNumId="0" w15:restartNumberingAfterBreak="0">
     <w:nsid w:val="68C9E15B"/>
     <w:multiLevelType w:val="hybridMultilevel"/>
@@ -2143,7 +1847,7 @@
         <w:ind w:left="720" w:hanging="360"/>
       </w:pPr>
       <w:rPr>
-        <w:rFonts w:hint="default" w:ascii="Calibri" w:hAnsi="Calibri"/>
+        <w:rFonts w:ascii="Calibri" w:hAnsi="Calibri" w:hint="default"/>
       </w:rPr>
     </w:lvl>
     <w:lvl w:ilvl="1" w:tplc="425C3D98">
@@ -2155,7 +1859,7 @@
         <w:ind w:left="1440" w:hanging="360"/>
       </w:pPr>
       <w:rPr>
-        <w:rFonts w:hint="default" w:ascii="Courier New" w:hAnsi="Courier New"/>
+        <w:rFonts w:ascii="Courier New" w:hAnsi="Courier New" w:hint="default"/>
       </w:rPr>
     </w:lvl>
     <w:lvl w:ilvl="2" w:tplc="52B087BE">
@@ -2167,7 +1871,7 @@
         <w:ind w:left="2160" w:hanging="360"/>
       </w:pPr>
       <w:rPr>
-        <w:rFonts w:hint="default" w:ascii="Wingdings" w:hAnsi="Wingdings"/>
+        <w:rFonts w:ascii="Wingdings" w:hAnsi="Wingdings" w:hint="default"/>
       </w:rPr>
     </w:lvl>
     <w:lvl w:ilvl="3" w:tplc="007E5312">
@@ -2179,7 +1883,7 @@
         <w:ind w:left="2880" w:hanging="360"/>
       </w:pPr>
       <w:rPr>
-        <w:rFonts w:hint="default" w:ascii="Symbol" w:hAnsi="Symbol"/>
+        <w:rFonts w:ascii="Symbol" w:hAnsi="Symbol" w:hint="default"/>
       </w:rPr>
     </w:lvl>
     <w:lvl w:ilvl="4" w:tplc="6548F024">
@@ -2191,7 +1895,7 @@
         <w:ind w:left="3600" w:hanging="360"/>
       </w:pPr>
       <w:rPr>
-        <w:rFonts w:hint="default" w:ascii="Courier New" w:hAnsi="Courier New"/>
+        <w:rFonts w:ascii="Courier New" w:hAnsi="Courier New" w:hint="default"/>
       </w:rPr>
     </w:lvl>
     <w:lvl w:ilvl="5" w:tplc="3FB0D586">
@@ -2203,7 +1907,7 @@
         <w:ind w:left="4320" w:hanging="360"/>
       </w:pPr>
       <w:rPr>
-        <w:rFonts w:hint="default" w:ascii="Wingdings" w:hAnsi="Wingdings"/>
+        <w:rFonts w:ascii="Wingdings" w:hAnsi="Wingdings" w:hint="default"/>
       </w:rPr>
     </w:lvl>
     <w:lvl w:ilvl="6" w:tplc="032C2390">
@@ -2215,7 +1919,7 @@
         <w:ind w:left="5040" w:hanging="360"/>
       </w:pPr>
       <w:rPr>
-        <w:rFonts w:hint="default" w:ascii="Symbol" w:hAnsi="Symbol"/>
+        <w:rFonts w:ascii="Symbol" w:hAnsi="Symbol" w:hint="default"/>
       </w:rPr>
     </w:lvl>
     <w:lvl w:ilvl="7" w:tplc="9C2A9EA0">
@@ -2227,7 +1931,7 @@
         <w:ind w:left="5760" w:hanging="360"/>
       </w:pPr>
       <w:rPr>
-        <w:rFonts w:hint="default" w:ascii="Courier New" w:hAnsi="Courier New"/>
+        <w:rFonts w:ascii="Courier New" w:hAnsi="Courier New" w:hint="default"/>
       </w:rPr>
     </w:lvl>
     <w:lvl w:ilvl="8" w:tplc="F0800120">
@@ -2239,7 +1943,7 @@
         <w:ind w:left="6480" w:hanging="360"/>
       </w:pPr>
       <w:rPr>
-        <w:rFonts w:hint="default" w:ascii="Wingdings" w:hAnsi="Wingdings"/>
+        <w:rFonts w:ascii="Wingdings" w:hAnsi="Wingdings" w:hint="default"/>
       </w:rPr>
     </w:lvl>
   </w:abstractNum>
@@ -2255,7 +1959,7 @@
         <w:ind w:left="720" w:hanging="360"/>
       </w:pPr>
       <w:rPr>
-        <w:rFonts w:hint="default" w:ascii="Calibri" w:hAnsi="Calibri"/>
+        <w:rFonts w:ascii="Calibri" w:hAnsi="Calibri" w:hint="default"/>
       </w:rPr>
     </w:lvl>
     <w:lvl w:ilvl="1" w:tplc="A03A4B96">
@@ -2267,7 +1971,7 @@
         <w:ind w:left="1440" w:hanging="360"/>
       </w:pPr>
       <w:rPr>
-        <w:rFonts w:hint="default" w:ascii="Courier New" w:hAnsi="Courier New"/>
+        <w:rFonts w:ascii="Courier New" w:hAnsi="Courier New" w:hint="default"/>
       </w:rPr>
     </w:lvl>
     <w:lvl w:ilvl="2" w:tplc="3606E944">
@@ -2279,7 +1983,7 @@
         <w:ind w:left="2160" w:hanging="360"/>
       </w:pPr>
       <w:rPr>
-        <w:rFonts w:hint="default" w:ascii="Wingdings" w:hAnsi="Wingdings"/>
+        <w:rFonts w:ascii="Wingdings" w:hAnsi="Wingdings" w:hint="default"/>
       </w:rPr>
     </w:lvl>
     <w:lvl w:ilvl="3" w:tplc="554EFD06">
@@ -2291,7 +1995,7 @@
         <w:ind w:left="2880" w:hanging="360"/>
       </w:pPr>
       <w:rPr>
-        <w:rFonts w:hint="default" w:ascii="Symbol" w:hAnsi="Symbol"/>
+        <w:rFonts w:ascii="Symbol" w:hAnsi="Symbol" w:hint="default"/>
       </w:rPr>
     </w:lvl>
     <w:lvl w:ilvl="4" w:tplc="64B052BC">
@@ -2303,7 +2007,7 @@
         <w:ind w:left="3600" w:hanging="360"/>
       </w:pPr>
       <w:rPr>
-        <w:rFonts w:hint="default" w:ascii="Courier New" w:hAnsi="Courier New"/>
+        <w:rFonts w:ascii="Courier New" w:hAnsi="Courier New" w:hint="default"/>
       </w:rPr>
     </w:lvl>
     <w:lvl w:ilvl="5" w:tplc="54F0E234">
@@ -2315,7 +2019,7 @@
         <w:ind w:left="4320" w:hanging="360"/>
       </w:pPr>
       <w:rPr>
-        <w:rFonts w:hint="default" w:ascii="Wingdings" w:hAnsi="Wingdings"/>
+        <w:rFonts w:ascii="Wingdings" w:hAnsi="Wingdings" w:hint="default"/>
       </w:rPr>
     </w:lvl>
     <w:lvl w:ilvl="6" w:tplc="63B23B3E">
@@ -2327,7 +2031,7 @@
         <w:ind w:left="5040" w:hanging="360"/>
       </w:pPr>
       <w:rPr>
-        <w:rFonts w:hint="default" w:ascii="Symbol" w:hAnsi="Symbol"/>
+        <w:rFonts w:ascii="Symbol" w:hAnsi="Symbol" w:hint="default"/>
       </w:rPr>
     </w:lvl>
     <w:lvl w:ilvl="7" w:tplc="23FE3268">
@@ -2339,7 +2043,7 @@
         <w:ind w:left="5760" w:hanging="360"/>
       </w:pPr>
       <w:rPr>
-        <w:rFonts w:hint="default" w:ascii="Courier New" w:hAnsi="Courier New"/>
+        <w:rFonts w:ascii="Courier New" w:hAnsi="Courier New" w:hint="default"/>
       </w:rPr>
     </w:lvl>
     <w:lvl w:ilvl="8" w:tplc="0518C372">
@@ -2351,14 +2055,14 @@
         <w:ind w:left="6480" w:hanging="360"/>
       </w:pPr>
       <w:rPr>
-        <w:rFonts w:hint="default" w:ascii="Wingdings" w:hAnsi="Wingdings"/>
+        <w:rFonts w:ascii="Wingdings" w:hAnsi="Wingdings" w:hint="default"/>
       </w:rPr>
     </w:lvl>
   </w:abstractNum>
-  <w:num w:numId="1">
+  <w:num w:numId="1" w16cid:durableId="542209446">
     <w:abstractNumId w:val="1"/>
   </w:num>
-  <w:num w:numId="2">
+  <w:num w:numId="2" w16cid:durableId="1143499678">
     <w:abstractNumId w:val="0"/>
   </w:num>
   <w:numIdMacAtCleanup w:val="2"/>
@@ -2366,11 +2070,11 @@
 </file>
 
 <file path=word/styles.xml><?xml version="1.0" encoding="utf-8"?>
-<w:styles xmlns:mc="http://schemas.openxmlformats.org/markup-compatibility/2006" xmlns:r="http://schemas.openxmlformats.org/officeDocument/2006/relationships" xmlns:w="http://schemas.openxmlformats.org/wordprocessingml/2006/main" xmlns:w14="http://schemas.microsoft.com/office/word/2010/wordml" xmlns:w15="http://schemas.microsoft.com/office/word/2012/wordml" xmlns:w16cid="http://schemas.microsoft.com/office/word/2016/wordml/cid" xmlns:w16se="http://schemas.microsoft.com/office/word/2015/wordml/symex" mc:Ignorable="w14 w15 w16se w16cid">
+<w:styles xmlns:mc="http://schemas.openxmlformats.org/markup-compatibility/2006" xmlns:r="http://schemas.openxmlformats.org/officeDocument/2006/relationships" xmlns:w="http://schemas.openxmlformats.org/wordprocessingml/2006/main" xmlns:w14="http://schemas.microsoft.com/office/word/2010/wordml" xmlns:w15="http://schemas.microsoft.com/office/word/2012/wordml" xmlns:w16cex="http://schemas.microsoft.com/office/word/2018/wordml/cex" xmlns:w16cid="http://schemas.microsoft.com/office/word/2016/wordml/cid" xmlns:w16="http://schemas.microsoft.com/office/word/2018/wordml" xmlns:w16sdtdh="http://schemas.microsoft.com/office/word/2020/wordml/sdtdatahash" xmlns:w16se="http://schemas.microsoft.com/office/word/2015/wordml/symex" mc:Ignorable="w14 w15 w16se w16cid w16 w16cex w16sdtdh">
   <w:docDefaults>
     <w:rPrDefault>
       <w:rPr>
-        <w:rFonts w:asciiTheme="minorHAnsi" w:hAnsiTheme="minorHAnsi" w:eastAsiaTheme="minorHAnsi" w:cstheme="minorBidi"/>
+        <w:rFonts w:asciiTheme="minorHAnsi" w:eastAsiaTheme="minorHAnsi" w:hAnsiTheme="minorHAnsi" w:cstheme="minorBidi"/>
         <w:sz w:val="22"/>
         <w:szCs w:val="22"/>
         <w:lang w:val="nl-NL" w:eastAsia="en-US" w:bidi="ar-SA"/>
@@ -2382,17 +2086,17 @@
       </w:pPr>
     </w:pPrDefault>
   </w:docDefaults>
-  <w:latentStyles w:defLockedState="0" w:defUIPriority="99" w:defSemiHidden="0" w:defUnhideWhenUsed="0" w:defQFormat="0" w:count="375">
+  <w:latentStyles w:defLockedState="0" w:defUIPriority="99" w:defSemiHidden="0" w:defUnhideWhenUsed="0" w:defQFormat="0" w:count="376">
     <w:lsdException w:name="Normal" w:uiPriority="0" w:qFormat="1"/>
     <w:lsdException w:name="heading 1" w:uiPriority="9" w:qFormat="1"/>
-    <w:lsdException w:name="heading 2" w:uiPriority="9" w:semiHidden="1" w:unhideWhenUsed="1" w:qFormat="1"/>
-    <w:lsdException w:name="heading 3" w:uiPriority="9" w:semiHidden="1" w:unhideWhenUsed="1" w:qFormat="1"/>
-    <w:lsdException w:name="heading 4" w:uiPriority="9" w:semiHidden="1" w:unhideWhenUsed="1" w:qFormat="1"/>
-    <w:lsdException w:name="heading 5" w:uiPriority="9" w:semiHidden="1" w:unhideWhenUsed="1" w:qFormat="1"/>
-    <w:lsdException w:name="heading 6" w:uiPriority="9" w:semiHidden="1" w:unhideWhenUsed="1" w:qFormat="1"/>
-    <w:lsdException w:name="heading 7" w:uiPriority="9" w:semiHidden="1" w:unhideWhenUsed="1" w:qFormat="1"/>
-    <w:lsdException w:name="heading 8" w:uiPriority="9" w:semiHidden="1" w:unhideWhenUsed="1" w:qFormat="1"/>
-    <w:lsdException w:name="heading 9" w:uiPriority="9" w:semiHidden="1" w:unhideWhenUsed="1" w:qFormat="1"/>
+    <w:lsdException w:name="heading 2" w:semiHidden="1" w:uiPriority="9" w:unhideWhenUsed="1" w:qFormat="1"/>
+    <w:lsdException w:name="heading 3" w:semiHidden="1" w:uiPriority="9" w:unhideWhenUsed="1" w:qFormat="1"/>
+    <w:lsdException w:name="heading 4" w:semiHidden="1" w:uiPriority="9" w:unhideWhenUsed="1" w:qFormat="1"/>
+    <w:lsdException w:name="heading 5" w:semiHidden="1" w:uiPriority="9" w:unhideWhenUsed="1" w:qFormat="1"/>
+    <w:lsdException w:name="heading 6" w:semiHidden="1" w:uiPriority="9" w:unhideWhenUsed="1" w:qFormat="1"/>
+    <w:lsdException w:name="heading 7" w:semiHidden="1" w:uiPriority="9" w:unhideWhenUsed="1" w:qFormat="1"/>
+    <w:lsdException w:name="heading 8" w:semiHidden="1" w:uiPriority="9" w:unhideWhenUsed="1" w:qFormat="1"/>
+    <w:lsdException w:name="heading 9" w:semiHidden="1" w:uiPriority="9" w:unhideWhenUsed="1" w:qFormat="1"/>
     <w:lsdException w:name="index 1" w:semiHidden="1" w:unhideWhenUsed="1"/>
     <w:lsdException w:name="index 2" w:semiHidden="1" w:unhideWhenUsed="1"/>
     <w:lsdException w:name="index 3" w:semiHidden="1" w:unhideWhenUsed="1"/>
@@ -2402,22 +2106,22 @@
     <w:lsdException w:name="index 7" w:semiHidden="1" w:unhideWhenUsed="1"/>
     <w:lsdException w:name="index 8" w:semiHidden="1" w:unhideWhenUsed="1"/>
     <w:lsdException w:name="index 9" w:semiHidden="1" w:unhideWhenUsed="1"/>
-    <w:lsdException w:name="toc 1" w:uiPriority="39" w:semiHidden="1" w:unhideWhenUsed="1"/>
-    <w:lsdException w:name="toc 2" w:uiPriority="39" w:semiHidden="1" w:unhideWhenUsed="1"/>
-    <w:lsdException w:name="toc 3" w:uiPriority="39" w:semiHidden="1" w:unhideWhenUsed="1"/>
-    <w:lsdException w:name="toc 4" w:uiPriority="39" w:semiHidden="1" w:unhideWhenUsed="1"/>
-    <w:lsdException w:name="toc 5" w:uiPriority="39" w:semiHidden="1" w:unhideWhenUsed="1"/>
-    <w:lsdException w:name="toc 6" w:uiPriority="39" w:semiHidden="1" w:unhideWhenUsed="1"/>
-    <w:lsdException w:name="toc 7" w:uiPriority="39" w:semiHidden="1" w:unhideWhenUsed="1"/>
-    <w:lsdException w:name="toc 8" w:uiPriority="39" w:semiHidden="1" w:unhideWhenUsed="1"/>
-    <w:lsdException w:name="toc 9" w:uiPriority="39" w:semiHidden="1" w:unhideWhenUsed="1"/>
+    <w:lsdException w:name="toc 1" w:semiHidden="1" w:uiPriority="39" w:unhideWhenUsed="1"/>
+    <w:lsdException w:name="toc 2" w:semiHidden="1" w:uiPriority="39" w:unhideWhenUsed="1"/>
+    <w:lsdException w:name="toc 3" w:semiHidden="1" w:uiPriority="39" w:unhideWhenUsed="1"/>
+    <w:lsdException w:name="toc 4" w:semiHidden="1" w:uiPriority="39" w:unhideWhenUsed="1"/>
+    <w:lsdException w:name="toc 5" w:semiHidden="1" w:uiPriority="39" w:unhideWhenUsed="1"/>
+    <w:lsdException w:name="toc 6" w:semiHidden="1" w:uiPriority="39" w:unhideWhenUsed="1"/>
+    <w:lsdException w:name="toc 7" w:semiHidden="1" w:uiPriority="39" w:unhideWhenUsed="1"/>
+    <w:lsdException w:name="toc 8" w:semiHidden="1" w:uiPriority="39" w:unhideWhenUsed="1"/>
+    <w:lsdException w:name="toc 9" w:semiHidden="1" w:uiPriority="39" w:unhideWhenUsed="1"/>
     <w:lsdException w:name="Normal Indent" w:semiHidden="1" w:unhideWhenUsed="1"/>
     <w:lsdException w:name="footnote text" w:semiHidden="1" w:unhideWhenUsed="1"/>
     <w:lsdException w:name="annotation text" w:semiHidden="1" w:unhideWhenUsed="1"/>
     <w:lsdException w:name="header" w:semiHidden="1" w:unhideWhenUsed="1"/>
     <w:lsdException w:name="footer" w:semiHidden="1" w:unhideWhenUsed="1"/>
     <w:lsdException w:name="index heading" w:semiHidden="1" w:unhideWhenUsed="1"/>
-    <w:lsdException w:name="caption" w:uiPriority="35" w:semiHidden="1" w:unhideWhenUsed="1" w:qFormat="1"/>
+    <w:lsdException w:name="caption" w:semiHidden="1" w:uiPriority="35" w:unhideWhenUsed="1" w:qFormat="1"/>
     <w:lsdException w:name="table of figures" w:semiHidden="1" w:unhideWhenUsed="1"/>
     <w:lsdException w:name="envelope address" w:semiHidden="1" w:unhideWhenUsed="1"/>
     <w:lsdException w:name="envelope return" w:semiHidden="1" w:unhideWhenUsed="1"/>
@@ -2448,7 +2152,7 @@
     <w:lsdException w:name="Title" w:uiPriority="10" w:qFormat="1"/>
     <w:lsdException w:name="Closing" w:semiHidden="1" w:unhideWhenUsed="1"/>
     <w:lsdException w:name="Signature" w:semiHidden="1" w:unhideWhenUsed="1"/>
-    <w:lsdException w:name="Default Paragraph Font" w:uiPriority="1" w:semiHidden="1" w:unhideWhenUsed="1"/>
+    <w:lsdException w:name="Default Paragraph Font" w:semiHidden="1" w:uiPriority="1" w:unhideWhenUsed="1"/>
     <w:lsdException w:name="Body Text" w:semiHidden="1" w:unhideWhenUsed="1"/>
     <w:lsdException w:name="Body Text Indent" w:semiHidden="1" w:unhideWhenUsed="1"/>
     <w:lsdException w:name="List Continue" w:semiHidden="1" w:unhideWhenUsed="1"/>
@@ -2488,6 +2192,7 @@
     <w:lsdException w:name="HTML Sample" w:semiHidden="1" w:unhideWhenUsed="1"/>
     <w:lsdException w:name="HTML Typewriter" w:semiHidden="1" w:unhideWhenUsed="1"/>
     <w:lsdException w:name="HTML Variable" w:semiHidden="1" w:unhideWhenUsed="1"/>
+    <w:lsdException w:name="Normal Table" w:semiHidden="1" w:unhideWhenUsed="1"/>
     <w:lsdException w:name="annotation subject" w:semiHidden="1" w:unhideWhenUsed="1"/>
     <w:lsdException w:name="No List" w:semiHidden="1" w:unhideWhenUsed="1"/>
     <w:lsdException w:name="Outline List 1" w:semiHidden="1" w:unhideWhenUsed="1"/>
@@ -2531,8 +2236,10 @@
     <w:lsdException w:name="Table Elegant" w:semiHidden="1" w:unhideWhenUsed="1"/>
     <w:lsdException w:name="Table Professional" w:semiHidden="1" w:unhideWhenUsed="1"/>
     <w:lsdException w:name="Table Subtle 1" w:semiHidden="1" w:unhideWhenUsed="1"/>
+    <w:lsdException w:name="Table Subtle 2" w:semiHidden="1" w:unhideWhenUsed="1"/>
     <w:lsdException w:name="Table Web 1" w:semiHidden="1" w:unhideWhenUsed="1"/>
     <w:lsdException w:name="Table Web 2" w:semiHidden="1" w:unhideWhenUsed="1"/>
+    <w:lsdException w:name="Table Web 3" w:semiHidden="1" w:unhideWhenUsed="1"/>
     <w:lsdException w:name="Balloon Text" w:semiHidden="1" w:unhideWhenUsed="1"/>
     <w:lsdException w:name="Table Grid" w:uiPriority="39"/>
     <w:lsdException w:name="Table Theme" w:semiHidden="1" w:unhideWhenUsed="1"/>
@@ -2645,8 +2352,8 @@
     <w:lsdException w:name="Subtle Reference" w:uiPriority="31" w:qFormat="1"/>
     <w:lsdException w:name="Intense Reference" w:uiPriority="32" w:qFormat="1"/>
     <w:lsdException w:name="Book Title" w:uiPriority="33" w:qFormat="1"/>
-    <w:lsdException w:name="Bibliography" w:uiPriority="37" w:semiHidden="1" w:unhideWhenUsed="1"/>
-    <w:lsdException w:name="TOC Heading" w:uiPriority="39" w:semiHidden="1" w:unhideWhenUsed="1" w:qFormat="1"/>
+    <w:lsdException w:name="Bibliography" w:semiHidden="1" w:uiPriority="37" w:unhideWhenUsed="1"/>
+    <w:lsdException w:name="TOC Heading" w:semiHidden="1" w:uiPriority="39" w:unhideWhenUsed="1" w:qFormat="1"/>
     <w:lsdException w:name="Plain Table 1" w:uiPriority="41"/>
     <w:lsdException w:name="Plain Table 2" w:uiPriority="42"/>
     <w:lsdException w:name="Plain Table 3" w:uiPriority="43"/>
@@ -2755,17 +2462,19 @@
     <w:lsdException w:name="Smart Hyperlink" w:semiHidden="1" w:unhideWhenUsed="1"/>
     <w:lsdException w:name="Hashtag" w:semiHidden="1" w:unhideWhenUsed="1"/>
     <w:lsdException w:name="Unresolved Mention" w:semiHidden="1" w:unhideWhenUsed="1"/>
+    <w:lsdException w:name="Smart Link" w:semiHidden="1" w:unhideWhenUsed="1"/>
   </w:latentStyles>
-  <w:style w:type="paragraph" w:styleId="Standaard" w:default="1">
+  <w:style w:type="paragraph" w:default="1" w:styleId="Normal">
     <w:name w:val="Normal"/>
     <w:qFormat/>
   </w:style>
-  <w:style w:type="character" w:styleId="Standaardalinea-lettertype" w:default="1">
+  <w:style w:type="character" w:default="1" w:styleId="DefaultParagraphFont">
     <w:name w:val="Default Paragraph Font"/>
     <w:uiPriority w:val="1"/>
+    <w:semiHidden/>
     <w:unhideWhenUsed/>
   </w:style>
-  <w:style w:type="table" w:styleId="Standaardtabel" w:default="1">
+  <w:style w:type="table" w:default="1" w:styleId="TableNormal">
     <w:name w:val="Normal Table"/>
     <w:uiPriority w:val="99"/>
     <w:semiHidden/>
@@ -2780,15 +2489,15 @@
       </w:tblCellMar>
     </w:tblPr>
   </w:style>
-  <w:style w:type="numbering" w:styleId="Geenlijst" w:default="1">
+  <w:style w:type="numbering" w:default="1" w:styleId="NoList">
     <w:name w:val="No List"/>
     <w:uiPriority w:val="99"/>
     <w:semiHidden/>
     <w:unhideWhenUsed/>
   </w:style>
-  <w:style w:type="paragraph" w:styleId="Lijstalinea">
+  <w:style w:type="paragraph" w:styleId="ListParagraph">
     <w:name w:val="List Paragraph"/>
-    <w:basedOn w:val="Standaard"/>
+    <w:basedOn w:val="Normal"/>
     <w:uiPriority w:val="34"/>
     <w:qFormat/>
     <w:pPr>
@@ -2798,7 +2507,7 @@
   </w:style>
   <w:style w:type="character" w:styleId="Hyperlink">
     <w:name w:val="Hyperlink"/>
-    <w:basedOn w:val="Standaardalinea-lettertype"/>
+    <w:basedOn w:val="DefaultParagraphFont"/>
     <w:uiPriority w:val="99"/>
     <w:unhideWhenUsed/>
     <w:rsid w:val="002A729D"/>
@@ -2807,9 +2516,9 @@
       <w:u w:val="single"/>
     </w:rPr>
   </w:style>
-  <w:style w:type="character" w:styleId="Onopgelostemelding">
+  <w:style w:type="character" w:styleId="UnresolvedMention">
     <w:name w:val="Unresolved Mention"/>
-    <w:basedOn w:val="Standaardalinea-lettertype"/>
+    <w:basedOn w:val="DefaultParagraphFont"/>
     <w:uiPriority w:val="99"/>
     <w:semiHidden/>
     <w:unhideWhenUsed/>
@@ -3084,6 +2793,15 @@
 </file>
 
 <file path=customXml/item1.xml><?xml version="1.0" encoding="utf-8"?>
+<?mso-contentType ?>
+<FormTemplates xmlns="http://schemas.microsoft.com/sharepoint/v3/contenttype/forms">
+  <Display>DocumentLibraryForm</Display>
+  <Edit>DocumentLibraryForm</Edit>
+  <New>DocumentLibraryForm</New>
+</FormTemplates>
+</file>
+
+<file path=customXml/item2.xml><?xml version="1.0" encoding="utf-8"?>
 <p:properties xmlns:p="http://schemas.microsoft.com/office/2006/metadata/properties" xmlns:xsi="http://www.w3.org/2001/XMLSchema-instance" xmlns:pc="http://schemas.microsoft.com/office/infopath/2007/PartnerControls">
   <documentManagement>
     <TaxCatchAll xmlns="c96a6e63-7a4c-415e-a135-0d280d212f60" xsi:nil="true"/>
@@ -3092,15 +2810,6 @@
     </lcf76f155ced4ddcb4097134ff3c332f>
   </documentManagement>
 </p:properties>
-</file>
-
-<file path=customXml/item2.xml><?xml version="1.0" encoding="utf-8"?>
-<?mso-contentType ?>
-<FormTemplates xmlns="http://schemas.microsoft.com/sharepoint/v3/contenttype/forms">
-  <Display>DocumentLibraryForm</Display>
-  <Edit>DocumentLibraryForm</Edit>
-  <New>DocumentLibraryForm</New>
-</FormTemplates>
 </file>
 
 <file path=customXml/item3.xml><?xml version="1.0" encoding="utf-8"?>
@@ -3339,23 +3048,6 @@
 </file>
 
 <file path=customXml/itemProps1.xml><?xml version="1.0" encoding="utf-8"?>
-<ds:datastoreItem xmlns:ds="http://schemas.openxmlformats.org/officeDocument/2006/customXml" ds:itemID="{12B68CA8-56A8-433B-81A5-C06C2C9C4FA6}">
-  <ds:schemaRefs>
-    <ds:schemaRef ds:uri="http://purl.org/dc/terms/"/>
-    <ds:schemaRef ds:uri="http://schemas.microsoft.com/office/2006/documentManagement/types"/>
-    <ds:schemaRef ds:uri="http://purl.org/dc/dcmitype/"/>
-    <ds:schemaRef ds:uri="http://purl.org/dc/elements/1.1/"/>
-    <ds:schemaRef ds:uri="http://schemas.microsoft.com/office/2006/metadata/properties"/>
-    <ds:schemaRef ds:uri="2d4b358f-e1ee-4cc5-a434-24ba8242ee17"/>
-    <ds:schemaRef ds:uri="http://schemas.microsoft.com/office/infopath/2007/PartnerControls"/>
-    <ds:schemaRef ds:uri="http://schemas.openxmlformats.org/package/2006/metadata/core-properties"/>
-    <ds:schemaRef ds:uri="8080ec7b-137d-4b2b-8202-cb5e347ff6ee"/>
-    <ds:schemaRef ds:uri="http://www.w3.org/XML/1998/namespace"/>
-  </ds:schemaRefs>
-</ds:datastoreItem>
-</file>
-
-<file path=customXml/itemProps2.xml><?xml version="1.0" encoding="utf-8"?>
 <ds:datastoreItem xmlns:ds="http://schemas.openxmlformats.org/officeDocument/2006/customXml" ds:itemID="{29320F85-F65C-443A-AFDF-292EF3D13A0A}">
   <ds:schemaRefs>
     <ds:schemaRef ds:uri="http://schemas.microsoft.com/sharepoint/v3/contenttype/forms"/>
@@ -3363,6 +3055,32 @@
 </ds:datastoreItem>
 </file>
 
+<file path=customXml/itemProps2.xml><?xml version="1.0" encoding="utf-8"?>
+<ds:datastoreItem xmlns:ds="http://schemas.openxmlformats.org/officeDocument/2006/customXml" ds:itemID="{12B68CA8-56A8-433B-81A5-C06C2C9C4FA6}">
+  <ds:schemaRefs>
+    <ds:schemaRef ds:uri="http://schemas.microsoft.com/office/2006/metadata/properties"/>
+    <ds:schemaRef ds:uri="http://schemas.microsoft.com/office/infopath/2007/PartnerControls"/>
+    <ds:schemaRef ds:uri="c96a6e63-7a4c-415e-a135-0d280d212f60"/>
+    <ds:schemaRef ds:uri="0dd2303e-39a5-4199-a8dc-5b6285e9f2b4"/>
+  </ds:schemaRefs>
+</ds:datastoreItem>
+</file>
+
 <file path=customXml/itemProps3.xml><?xml version="1.0" encoding="utf-8"?>
-<ds:datastoreItem xmlns:ds="http://schemas.openxmlformats.org/officeDocument/2006/customXml" ds:itemID="{028FD471-5D34-4C8D-94D7-4DD7D7A373DD}"/>
+<ds:datastoreItem xmlns:ds="http://schemas.openxmlformats.org/officeDocument/2006/customXml" ds:itemID="{028FD471-5D34-4C8D-94D7-4DD7D7A373DD}">
+  <ds:schemaRefs>
+    <ds:schemaRef ds:uri="http://schemas.microsoft.com/office/2006/metadata/contentType"/>
+    <ds:schemaRef ds:uri="http://schemas.microsoft.com/office/2006/metadata/properties/metaAttributes"/>
+    <ds:schemaRef ds:uri="http://www.w3.org/2001/XMLSchema"/>
+    <ds:schemaRef ds:uri="http://schemas.microsoft.com/office/2006/metadata/properties"/>
+    <ds:schemaRef ds:uri="c96a6e63-7a4c-415e-a135-0d280d212f60"/>
+    <ds:schemaRef ds:uri="0dd2303e-39a5-4199-a8dc-5b6285e9f2b4"/>
+    <ds:schemaRef ds:uri="http://schemas.microsoft.com/office/2006/documentManagement/types"/>
+    <ds:schemaRef ds:uri="http://schemas.microsoft.com/office/infopath/2007/PartnerControls"/>
+    <ds:schemaRef ds:uri="http://schemas.openxmlformats.org/package/2006/metadata/core-properties"/>
+    <ds:schemaRef ds:uri="http://purl.org/dc/elements/1.1/"/>
+    <ds:schemaRef ds:uri="http://purl.org/dc/terms/"/>
+    <ds:schemaRef ds:uri="http://schemas.microsoft.com/internal/obd"/>
+  </ds:schemaRefs>
+</ds:datastoreItem>
 </file>
</xml_diff>

<commit_message>
changes to the product and categorie modals and migrations/seeders
</commit_message>
<xml_diff>
--- a/Documentatie/project info student.docx
+++ b/Documentatie/project info student.docx
@@ -1345,21 +1345,12 @@
           <w:color w:val="000000" w:themeColor="text1"/>
         </w:rPr>
       </w:pPr>
-      <w:proofErr w:type="gramStart"/>
-      <w:r>
-        <w:rPr>
-          <w:rFonts w:ascii="Calibri" w:eastAsia="Calibri" w:hAnsi="Calibri" w:cs="Calibri"/>
-          <w:color w:val="000000" w:themeColor="text1"/>
-        </w:rPr>
-        <w:t>opdracht</w:t>
-      </w:r>
-      <w:proofErr w:type="gramEnd"/>
-      <w:r>
-        <w:rPr>
-          <w:rFonts w:ascii="Calibri" w:eastAsia="Calibri" w:hAnsi="Calibri" w:cs="Calibri"/>
-          <w:color w:val="000000" w:themeColor="text1"/>
-        </w:rPr>
-        <w:t xml:space="preserve"> Groothandel 2:</w:t>
+      <w:r>
+        <w:rPr>
+          <w:rFonts w:ascii="Calibri" w:eastAsia="Calibri" w:hAnsi="Calibri" w:cs="Calibri"/>
+          <w:color w:val="000000" w:themeColor="text1"/>
+        </w:rPr>
+        <w:t>opdracht Groothandel 2:</w:t>
       </w:r>
     </w:p>
     <w:p>
@@ -2793,15 +2784,6 @@
 </file>
 
 <file path=customXml/item1.xml><?xml version="1.0" encoding="utf-8"?>
-<?mso-contentType ?>
-<FormTemplates xmlns="http://schemas.microsoft.com/sharepoint/v3/contenttype/forms">
-  <Display>DocumentLibraryForm</Display>
-  <Edit>DocumentLibraryForm</Edit>
-  <New>DocumentLibraryForm</New>
-</FormTemplates>
-</file>
-
-<file path=customXml/item2.xml><?xml version="1.0" encoding="utf-8"?>
 <p:properties xmlns:p="http://schemas.microsoft.com/office/2006/metadata/properties" xmlns:xsi="http://www.w3.org/2001/XMLSchema-instance" xmlns:pc="http://schemas.microsoft.com/office/infopath/2007/PartnerControls">
   <documentManagement>
     <TaxCatchAll xmlns="c96a6e63-7a4c-415e-a135-0d280d212f60" xsi:nil="true"/>
@@ -2810,6 +2792,15 @@
     </lcf76f155ced4ddcb4097134ff3c332f>
   </documentManagement>
 </p:properties>
+</file>
+
+<file path=customXml/item2.xml><?xml version="1.0" encoding="utf-8"?>
+<?mso-contentType ?>
+<FormTemplates xmlns="http://schemas.microsoft.com/sharepoint/v3/contenttype/forms">
+  <Display>DocumentLibraryForm</Display>
+  <Edit>DocumentLibraryForm</Edit>
+  <New>DocumentLibraryForm</New>
+</FormTemplates>
 </file>
 
 <file path=customXml/item3.xml><?xml version="1.0" encoding="utf-8"?>
@@ -3048,20 +3039,20 @@
 </file>
 
 <file path=customXml/itemProps1.xml><?xml version="1.0" encoding="utf-8"?>
-<ds:datastoreItem xmlns:ds="http://schemas.openxmlformats.org/officeDocument/2006/customXml" ds:itemID="{29320F85-F65C-443A-AFDF-292EF3D13A0A}">
-  <ds:schemaRefs>
-    <ds:schemaRef ds:uri="http://schemas.microsoft.com/sharepoint/v3/contenttype/forms"/>
-  </ds:schemaRefs>
-</ds:datastoreItem>
-</file>
-
-<file path=customXml/itemProps2.xml><?xml version="1.0" encoding="utf-8"?>
 <ds:datastoreItem xmlns:ds="http://schemas.openxmlformats.org/officeDocument/2006/customXml" ds:itemID="{12B68CA8-56A8-433B-81A5-C06C2C9C4FA6}">
   <ds:schemaRefs>
     <ds:schemaRef ds:uri="http://schemas.microsoft.com/office/2006/metadata/properties"/>
     <ds:schemaRef ds:uri="http://schemas.microsoft.com/office/infopath/2007/PartnerControls"/>
     <ds:schemaRef ds:uri="c96a6e63-7a4c-415e-a135-0d280d212f60"/>
     <ds:schemaRef ds:uri="0dd2303e-39a5-4199-a8dc-5b6285e9f2b4"/>
+  </ds:schemaRefs>
+</ds:datastoreItem>
+</file>
+
+<file path=customXml/itemProps2.xml><?xml version="1.0" encoding="utf-8"?>
+<ds:datastoreItem xmlns:ds="http://schemas.openxmlformats.org/officeDocument/2006/customXml" ds:itemID="{29320F85-F65C-443A-AFDF-292EF3D13A0A}">
+  <ds:schemaRefs>
+    <ds:schemaRef ds:uri="http://schemas.microsoft.com/sharepoint/v3/contenttype/forms"/>
   </ds:schemaRefs>
 </ds:datastoreItem>
 </file>

</xml_diff>

<commit_message>
marked what still needs to be done for the website
</commit_message>
<xml_diff>
--- a/Documentatie/project info student.docx
+++ b/Documentatie/project info student.docx
@@ -198,55 +198,7 @@
           <w:rFonts w:ascii="Calibri" w:eastAsia="Calibri" w:hAnsi="Calibri" w:cs="Calibri"/>
           <w:color w:val="000000" w:themeColor="text1"/>
         </w:rPr>
-        <w:t>groothandel "</w:t>
-      </w:r>
-      <w:proofErr w:type="spellStart"/>
-      <w:r>
-        <w:rPr>
-          <w:rFonts w:ascii="Calibri" w:eastAsia="Calibri" w:hAnsi="Calibri" w:cs="Calibri"/>
-          <w:color w:val="000000" w:themeColor="text1"/>
-        </w:rPr>
-        <w:t>Kuin</w:t>
-      </w:r>
-      <w:proofErr w:type="spellEnd"/>
-      <w:r>
-        <w:rPr>
-          <w:rFonts w:ascii="Calibri" w:eastAsia="Calibri" w:hAnsi="Calibri" w:cs="Calibri"/>
-          <w:color w:val="000000" w:themeColor="text1"/>
-        </w:rPr>
-        <w:t xml:space="preserve">". Deze stellen een </w:t>
-      </w:r>
-      <w:proofErr w:type="spellStart"/>
-      <w:r>
-        <w:rPr>
-          <w:rFonts w:ascii="Calibri" w:eastAsia="Calibri" w:hAnsi="Calibri" w:cs="Calibri"/>
-          <w:color w:val="000000" w:themeColor="text1"/>
-        </w:rPr>
-        <w:t>api</w:t>
-      </w:r>
-      <w:proofErr w:type="spellEnd"/>
-      <w:r>
-        <w:rPr>
-          <w:rFonts w:ascii="Calibri" w:eastAsia="Calibri" w:hAnsi="Calibri" w:cs="Calibri"/>
-          <w:color w:val="000000" w:themeColor="text1"/>
-        </w:rPr>
-        <w:t xml:space="preserve"> beschikbaar. Je hoeft verder geen zaken te doen met "</w:t>
-      </w:r>
-      <w:proofErr w:type="spellStart"/>
-      <w:r>
-        <w:rPr>
-          <w:rFonts w:ascii="Calibri" w:eastAsia="Calibri" w:hAnsi="Calibri" w:cs="Calibri"/>
-          <w:color w:val="000000" w:themeColor="text1"/>
-        </w:rPr>
-        <w:t>Kuin</w:t>
-      </w:r>
-      <w:proofErr w:type="spellEnd"/>
-      <w:r>
-        <w:rPr>
-          <w:rFonts w:ascii="Calibri" w:eastAsia="Calibri" w:hAnsi="Calibri" w:cs="Calibri"/>
-          <w:color w:val="000000" w:themeColor="text1"/>
-        </w:rPr>
-        <w:t>". De planten en bloemen worden ook gekweekt in eigen kassen.</w:t>
+        <w:t>groothandel "Kuin". Deze stellen een api beschikbaar. Je hoeft verder geen zaken te doen met "Kuin". De planten en bloemen worden ook gekweekt in eigen kassen.</w:t>
       </w:r>
     </w:p>
     <w:p>
@@ -316,39 +268,7 @@
           <w:rFonts w:ascii="Calibri" w:eastAsia="Calibri" w:hAnsi="Calibri" w:cs="Calibri"/>
           <w:color w:val="000000" w:themeColor="text1"/>
         </w:rPr>
-        <w:t xml:space="preserve">Bestellingen systeem bij Groothandel </w:t>
-      </w:r>
-      <w:proofErr w:type="spellStart"/>
-      <w:r>
-        <w:rPr>
-          <w:rFonts w:ascii="Calibri" w:eastAsia="Calibri" w:hAnsi="Calibri" w:cs="Calibri"/>
-          <w:color w:val="000000" w:themeColor="text1"/>
-        </w:rPr>
-        <w:t>Kuin</w:t>
-      </w:r>
-      <w:proofErr w:type="spellEnd"/>
-      <w:r>
-        <w:rPr>
-          <w:rFonts w:ascii="Calibri" w:eastAsia="Calibri" w:hAnsi="Calibri" w:cs="Calibri"/>
-          <w:color w:val="000000" w:themeColor="text1"/>
-        </w:rPr>
-        <w:t xml:space="preserve">. Momenteel alles handmatig. Dit moet geautomatiseerd worden. Alle activiteiten bij </w:t>
-      </w:r>
-      <w:proofErr w:type="spellStart"/>
-      <w:r>
-        <w:rPr>
-          <w:rFonts w:ascii="Calibri" w:eastAsia="Calibri" w:hAnsi="Calibri" w:cs="Calibri"/>
-          <w:color w:val="000000" w:themeColor="text1"/>
-        </w:rPr>
-        <w:t>Kuin</w:t>
-      </w:r>
-      <w:proofErr w:type="spellEnd"/>
-      <w:r>
-        <w:rPr>
-          <w:rFonts w:ascii="Calibri" w:eastAsia="Calibri" w:hAnsi="Calibri" w:cs="Calibri"/>
-          <w:color w:val="000000" w:themeColor="text1"/>
-        </w:rPr>
-        <w:t xml:space="preserve"> hoeft de student niet te doen. Wel de activiteiten bij GV.</w:t>
+        <w:t>Bestellingen systeem bij Groothandel Kuin. Momenteel alles handmatig. Dit moet geautomatiseerd worden. Alle activiteiten bij Kuin hoeft de student niet te doen. Wel de activiteiten bij GV.</w:t>
       </w:r>
     </w:p>
     <w:p>
@@ -483,21 +403,12 @@
       <w:r>
         <w:br/>
       </w:r>
-      <w:proofErr w:type="spellStart"/>
-      <w:r>
-        <w:rPr>
-          <w:rFonts w:ascii="Calibri" w:eastAsia="Calibri" w:hAnsi="Calibri" w:cs="Calibri"/>
-          <w:color w:val="000000" w:themeColor="text1"/>
-        </w:rPr>
-        <w:t>Raj</w:t>
-      </w:r>
-      <w:proofErr w:type="spellEnd"/>
-      <w:r>
-        <w:rPr>
-          <w:rFonts w:ascii="Calibri" w:eastAsia="Calibri" w:hAnsi="Calibri" w:cs="Calibri"/>
-          <w:color w:val="000000" w:themeColor="text1"/>
-        </w:rPr>
-        <w:t xml:space="preserve"> Hogewoning</w:t>
+      <w:r>
+        <w:rPr>
+          <w:rFonts w:ascii="Calibri" w:eastAsia="Calibri" w:hAnsi="Calibri" w:cs="Calibri"/>
+          <w:color w:val="000000" w:themeColor="text1"/>
+        </w:rPr>
+        <w:t>Raj Hogewoning</w:t>
       </w:r>
       <w:r>
         <w:br/>
@@ -592,23 +503,7 @@
           <w:rFonts w:ascii="Calibri" w:eastAsia="Calibri" w:hAnsi="Calibri" w:cs="Calibri"/>
           <w:color w:val="000000" w:themeColor="text1"/>
         </w:rPr>
-        <w:t xml:space="preserve">GV koopt bij KUIN BV groothandel (via </w:t>
-      </w:r>
-      <w:proofErr w:type="spellStart"/>
-      <w:r>
-        <w:rPr>
-          <w:rFonts w:ascii="Calibri" w:eastAsia="Calibri" w:hAnsi="Calibri" w:cs="Calibri"/>
-          <w:color w:val="000000" w:themeColor="text1"/>
-        </w:rPr>
-        <w:t>api</w:t>
-      </w:r>
-      <w:proofErr w:type="spellEnd"/>
-      <w:r>
-        <w:rPr>
-          <w:rFonts w:ascii="Calibri" w:eastAsia="Calibri" w:hAnsi="Calibri" w:cs="Calibri"/>
-          <w:color w:val="000000" w:themeColor="text1"/>
-        </w:rPr>
-        <w:t>)</w:t>
+        <w:t>GV koopt bij KUIN BV groothandel (via api)</w:t>
       </w:r>
     </w:p>
     <w:p>
@@ -633,17 +528,8 @@
           <w:rFonts w:ascii="Calibri" w:eastAsia="Calibri" w:hAnsi="Calibri" w:cs="Calibri"/>
           <w:color w:val="000000" w:themeColor="text1"/>
         </w:rPr>
-        <w:t xml:space="preserve">Anne </w:t>
-      </w:r>
-      <w:proofErr w:type="spellStart"/>
-      <w:r>
-        <w:rPr>
-          <w:rFonts w:ascii="Calibri" w:eastAsia="Calibri" w:hAnsi="Calibri" w:cs="Calibri"/>
-          <w:color w:val="000000" w:themeColor="text1"/>
-        </w:rPr>
-        <w:t>Kuin</w:t>
-      </w:r>
-      <w:proofErr w:type="spellEnd"/>
+        <w:t>Anne Kuin</w:t>
+      </w:r>
       <w:r>
         <w:br/>
       </w:r>
@@ -768,21 +654,12 @@
       <w:r>
         <w:br/>
       </w:r>
-      <w:proofErr w:type="spellStart"/>
-      <w:r>
-        <w:rPr>
-          <w:rFonts w:ascii="Calibri" w:eastAsia="Calibri" w:hAnsi="Calibri" w:cs="Calibri"/>
-          <w:color w:val="000000" w:themeColor="text1"/>
-        </w:rPr>
-        <w:t>Kampweg</w:t>
-      </w:r>
-      <w:proofErr w:type="spellEnd"/>
-      <w:r>
-        <w:rPr>
-          <w:rFonts w:ascii="Calibri" w:eastAsia="Calibri" w:hAnsi="Calibri" w:cs="Calibri"/>
-          <w:color w:val="000000" w:themeColor="text1"/>
-        </w:rPr>
-        <w:t xml:space="preserve"> 47</w:t>
+      <w:r>
+        <w:rPr>
+          <w:rFonts w:ascii="Calibri" w:eastAsia="Calibri" w:hAnsi="Calibri" w:cs="Calibri"/>
+          <w:color w:val="000000" w:themeColor="text1"/>
+        </w:rPr>
+        <w:t>Kampweg 47</w:t>
       </w:r>
       <w:r>
         <w:br/>
@@ -922,57 +799,55 @@
         </w:numPr>
         <w:rPr>
           <w:rFonts w:ascii="Calibri" w:eastAsia="Calibri" w:hAnsi="Calibri" w:cs="Calibri"/>
-          <w:color w:val="000000" w:themeColor="text1"/>
-        </w:rPr>
-      </w:pPr>
-      <w:r>
-        <w:rPr>
-          <w:rFonts w:ascii="Calibri" w:eastAsia="Calibri" w:hAnsi="Calibri" w:cs="Calibri"/>
-          <w:color w:val="000000" w:themeColor="text1"/>
+          <w:color w:val="70AD47" w:themeColor="accent6"/>
+        </w:rPr>
+      </w:pPr>
+      <w:r>
+        <w:rPr>
+          <w:rFonts w:ascii="Calibri" w:eastAsia="Calibri" w:hAnsi="Calibri" w:cs="Calibri"/>
+          <w:color w:val="70AD47" w:themeColor="accent6"/>
         </w:rPr>
         <w:t xml:space="preserve">De oude website wordt aan het einde van de week uit de lucht genomen. Maak een website met een </w:t>
       </w:r>
       <w:r>
         <w:rPr>
           <w:rFonts w:ascii="Calibri" w:eastAsia="Calibri" w:hAnsi="Calibri" w:cs="Calibri"/>
-          <w:color w:val="000000" w:themeColor="text1"/>
+          <w:color w:val="70AD47" w:themeColor="accent6"/>
         </w:rPr>
         <w:t>homepage</w:t>
       </w:r>
       <w:r>
         <w:rPr>
           <w:rFonts w:ascii="Calibri" w:eastAsia="Calibri" w:hAnsi="Calibri" w:cs="Calibri"/>
-          <w:color w:val="000000" w:themeColor="text1"/>
-        </w:rPr>
-        <w:t xml:space="preserve"> die aangeeft dat binnenkort een nieuwe website met webshop gaat komen. Op de homepage staat ook een afbeelding van de winkel in Nuenen en adres info van alle vestigingen (</w:t>
-      </w:r>
-      <w:proofErr w:type="spellStart"/>
-      <w:r>
-        <w:rPr>
-          <w:rFonts w:ascii="Calibri" w:eastAsia="Calibri" w:hAnsi="Calibri" w:cs="Calibri"/>
-          <w:color w:val="000000" w:themeColor="text1"/>
-        </w:rPr>
-        <w:t>incl</w:t>
-      </w:r>
-      <w:proofErr w:type="spellEnd"/>
-      <w:r>
-        <w:rPr>
-          <w:rFonts w:ascii="Calibri" w:eastAsia="Calibri" w:hAnsi="Calibri" w:cs="Calibri"/>
-          <w:color w:val="000000" w:themeColor="text1"/>
-        </w:rPr>
-        <w:t xml:space="preserve"> tel). Daarnaast moet er al een contactpagina zijn met route info naar de vestigingen. Op de </w:t>
-      </w:r>
-      <w:r>
-        <w:rPr>
-          <w:rFonts w:ascii="Calibri" w:eastAsia="Calibri" w:hAnsi="Calibri" w:cs="Calibri"/>
-          <w:color w:val="000000" w:themeColor="text1"/>
+          <w:color w:val="70AD47" w:themeColor="accent6"/>
+        </w:rPr>
+        <w:t xml:space="preserve"> die aangeeft dat binnenkort een nieuwe website met webshop gaat komen. Op de homepage staat ook een afbeelding van de winkel in Nuenen en adres info van alle vestigingen (incl tel). </w:t>
+      </w:r>
+      <w:r>
+        <w:rPr>
+          <w:rFonts w:ascii="Calibri" w:eastAsia="Calibri" w:hAnsi="Calibri" w:cs="Calibri"/>
+          <w:color w:val="FF0000"/>
+        </w:rPr>
+        <w:t xml:space="preserve">Daarnaast moet er al een contactpagina zijn met route info naar de vestigingen. </w:t>
+      </w:r>
+      <w:r>
+        <w:rPr>
+          <w:rFonts w:ascii="Calibri" w:eastAsia="Calibri" w:hAnsi="Calibri" w:cs="Calibri"/>
+          <w:color w:val="70AD47" w:themeColor="accent6"/>
+        </w:rPr>
+        <w:t xml:space="preserve">Op de </w:t>
+      </w:r>
+      <w:r>
+        <w:rPr>
+          <w:rFonts w:ascii="Calibri" w:eastAsia="Calibri" w:hAnsi="Calibri" w:cs="Calibri"/>
+          <w:color w:val="70AD47" w:themeColor="accent6"/>
         </w:rPr>
         <w:t>homepage</w:t>
       </w:r>
       <w:r>
         <w:rPr>
           <w:rFonts w:ascii="Calibri" w:eastAsia="Calibri" w:hAnsi="Calibri" w:cs="Calibri"/>
-          <w:color w:val="000000" w:themeColor="text1"/>
+          <w:color w:val="70AD47" w:themeColor="accent6"/>
         </w:rPr>
         <w:t xml:space="preserve"> moet ruimte zijn voor drie artikelen, die in eerste instantie met dummy data gevuld mogen zijn. Op termijn wil GV dit via een apart scherm kunnen bijwerken (artikelen toevoegen, wijzigen, verwijderen). Waarschijnlijk zal in de nabije toekomst authenticatie en autorisatie een must have zijn van de website. Houd hier dus rekening mee bij je eerste opzet.</w:t>
       </w:r>
@@ -1001,13 +876,13 @@
         </w:numPr>
         <w:rPr>
           <w:rFonts w:ascii="Calibri" w:eastAsia="Calibri" w:hAnsi="Calibri" w:cs="Calibri"/>
-          <w:color w:val="000000" w:themeColor="text1"/>
-        </w:rPr>
-      </w:pPr>
-      <w:r>
-        <w:rPr>
-          <w:rFonts w:ascii="Calibri" w:eastAsia="Calibri" w:hAnsi="Calibri" w:cs="Calibri"/>
-          <w:color w:val="000000" w:themeColor="text1"/>
+          <w:color w:val="70AD47" w:themeColor="accent6"/>
+        </w:rPr>
+      </w:pPr>
+      <w:r>
+        <w:rPr>
+          <w:rFonts w:ascii="Calibri" w:eastAsia="Calibri" w:hAnsi="Calibri" w:cs="Calibri"/>
+          <w:color w:val="70AD47" w:themeColor="accent6"/>
         </w:rPr>
         <w:t>De homepage laat nog steeds de info zien van de eerste sprint. Maar de info wordt kleiner/korter weergegeven.</w:t>
       </w:r>
@@ -1027,9 +902,23 @@
       <w:r>
         <w:rPr>
           <w:rFonts w:ascii="Calibri" w:eastAsia="Calibri" w:hAnsi="Calibri" w:cs="Calibri"/>
-          <w:color w:val="000000" w:themeColor="text1"/>
-        </w:rPr>
-        <w:t>De homepage moet een lijst van producten tonen waarbij voor een type product kan worden gekozen. Dit moet op een nette wijze in het menu zijn verwerkt. Elke lijst laat enkel de eerste 5 producten zien met een mogelijkheid om de volgende 5 te zien.</w:t>
+          <w:color w:val="FF0000"/>
+        </w:rPr>
+        <w:t>De homepage moet een lijst van producten tonen waarbij voor een type product kan worden gekozen.</w:t>
+      </w:r>
+      <w:r>
+        <w:rPr>
+          <w:rFonts w:ascii="Calibri" w:eastAsia="Calibri" w:hAnsi="Calibri" w:cs="Calibri"/>
+          <w:color w:val="000000" w:themeColor="text1"/>
+        </w:rPr>
+        <w:t xml:space="preserve"> </w:t>
+      </w:r>
+      <w:r>
+        <w:rPr>
+          <w:rFonts w:ascii="Calibri" w:eastAsia="Calibri" w:hAnsi="Calibri" w:cs="Calibri"/>
+          <w:color w:val="FF0000"/>
+        </w:rPr>
+        <w:t>Dit moet op een nette wijze in het menu zijn verwerkt. Elke lijst laat enkel de eerste 5 producten zien met een mogelijkheid om de volgende 5 te zien.</w:t>
       </w:r>
     </w:p>
     <w:p>
@@ -1041,15 +930,29 @@
         </w:numPr>
         <w:rPr>
           <w:rFonts w:ascii="Calibri" w:eastAsia="Calibri" w:hAnsi="Calibri" w:cs="Calibri"/>
-          <w:color w:val="000000" w:themeColor="text1"/>
-        </w:rPr>
-      </w:pPr>
-      <w:r>
-        <w:rPr>
-          <w:rFonts w:ascii="Calibri" w:eastAsia="Calibri" w:hAnsi="Calibri" w:cs="Calibri"/>
-          <w:color w:val="000000" w:themeColor="text1"/>
-        </w:rPr>
-        <w:t>Als je op een product klikt in de lijst wordt het product getoond in het scherm onder het menu. Door in het menu op producten te klikken of in het menu op het logo te klikken kom je weer op de home page met alle producten.</w:t>
+          <w:color w:val="70AD47" w:themeColor="accent6"/>
+        </w:rPr>
+      </w:pPr>
+      <w:r>
+        <w:rPr>
+          <w:rFonts w:ascii="Calibri" w:eastAsia="Calibri" w:hAnsi="Calibri" w:cs="Calibri"/>
+          <w:color w:val="70AD47" w:themeColor="accent6"/>
+        </w:rPr>
+        <w:t xml:space="preserve">Als je op een product klikt in de lijst wordt het product getoond in het scherm onder het menu. Door in het menu op producten te klikken of in het menu op het logo te klikken kom je weer op de </w:t>
+      </w:r>
+      <w:r>
+        <w:rPr>
+          <w:rFonts w:ascii="Calibri" w:eastAsia="Calibri" w:hAnsi="Calibri" w:cs="Calibri"/>
+          <w:color w:val="70AD47" w:themeColor="accent6"/>
+        </w:rPr>
+        <w:t>homepage</w:t>
+      </w:r>
+      <w:r>
+        <w:rPr>
+          <w:rFonts w:ascii="Calibri" w:eastAsia="Calibri" w:hAnsi="Calibri" w:cs="Calibri"/>
+          <w:color w:val="70AD47" w:themeColor="accent6"/>
+        </w:rPr>
+        <w:t xml:space="preserve"> met alle producten.</w:t>
       </w:r>
     </w:p>
     <w:p>
@@ -1076,13 +979,13 @@
         </w:numPr>
         <w:rPr>
           <w:rFonts w:ascii="Calibri" w:eastAsia="Calibri" w:hAnsi="Calibri" w:cs="Calibri"/>
-          <w:color w:val="000000" w:themeColor="text1"/>
-        </w:rPr>
-      </w:pPr>
-      <w:r>
-        <w:rPr>
-          <w:rFonts w:ascii="Calibri" w:eastAsia="Calibri" w:hAnsi="Calibri" w:cs="Calibri"/>
-          <w:color w:val="000000" w:themeColor="text1"/>
+          <w:color w:val="70AD47" w:themeColor="accent6"/>
+        </w:rPr>
+      </w:pPr>
+      <w:r>
+        <w:rPr>
+          <w:rFonts w:ascii="Calibri" w:eastAsia="Calibri" w:hAnsi="Calibri" w:cs="Calibri"/>
+          <w:color w:val="70AD47" w:themeColor="accent6"/>
         </w:rPr>
         <w:t>Er moet een applicatie zijn voor het beheren van personeelsinformatie (CRUD). De autorisatie en security hiervan moet goed geregeld zijn. De enige rol die toegang heeft is “personeel medewerker”.</w:t>
       </w:r>
@@ -1117,7 +1020,7 @@
       <w:r>
         <w:rPr>
           <w:rFonts w:ascii="Calibri" w:eastAsia="Calibri" w:hAnsi="Calibri" w:cs="Calibri"/>
-          <w:color w:val="000000" w:themeColor="text1"/>
+          <w:color w:val="70AD47" w:themeColor="accent6"/>
         </w:rPr>
         <w:t>Het personeel moet zich via website/app kunnen ziekmelden.</w:t>
       </w:r>
@@ -1131,13 +1034,13 @@
         </w:numPr>
         <w:rPr>
           <w:rFonts w:ascii="Calibri" w:eastAsia="Calibri" w:hAnsi="Calibri" w:cs="Calibri"/>
-          <w:color w:val="000000" w:themeColor="text1"/>
-        </w:rPr>
-      </w:pPr>
-      <w:r>
-        <w:rPr>
-          <w:rFonts w:ascii="Calibri" w:eastAsia="Calibri" w:hAnsi="Calibri" w:cs="Calibri"/>
-          <w:color w:val="000000" w:themeColor="text1"/>
+          <w:color w:val="FF0000"/>
+        </w:rPr>
+      </w:pPr>
+      <w:r>
+        <w:rPr>
+          <w:rFonts w:ascii="Calibri" w:eastAsia="Calibri" w:hAnsi="Calibri" w:cs="Calibri"/>
+          <w:color w:val="FF0000"/>
         </w:rPr>
         <w:t>Het personeel maakt gebruik van een rooster (werkuren). Het personeel moet via een web interface of app inzicht hebben in het rooster.</w:t>
       </w:r>
@@ -1182,62 +1085,54 @@
           <w:rFonts w:ascii="Calibri" w:eastAsia="Calibri" w:hAnsi="Calibri" w:cs="Calibri"/>
           <w:color w:val="000000" w:themeColor="text1"/>
         </w:rPr>
-        <w:t xml:space="preserve">Maak een kassa systeem waarmee je een bon kunt maken. De kassamedewerker typt de verschillende prijzen in het kassasysteem. Wanneer op de knop bon wordt gedrukt, komt een </w:t>
-      </w:r>
-      <w:proofErr w:type="spellStart"/>
-      <w:r>
-        <w:rPr>
-          <w:rFonts w:ascii="Calibri" w:eastAsia="Calibri" w:hAnsi="Calibri" w:cs="Calibri"/>
-          <w:color w:val="000000" w:themeColor="text1"/>
-        </w:rPr>
-        <w:t>totaalbon</w:t>
-      </w:r>
-      <w:proofErr w:type="spellEnd"/>
-      <w:r>
-        <w:rPr>
-          <w:rFonts w:ascii="Calibri" w:eastAsia="Calibri" w:hAnsi="Calibri" w:cs="Calibri"/>
-          <w:color w:val="000000" w:themeColor="text1"/>
-        </w:rPr>
-        <w:t xml:space="preserve"> op het scherm. Tevens wordt de </w:t>
-      </w:r>
-      <w:proofErr w:type="spellStart"/>
-      <w:r>
-        <w:rPr>
-          <w:rFonts w:ascii="Calibri" w:eastAsia="Calibri" w:hAnsi="Calibri" w:cs="Calibri"/>
-          <w:color w:val="000000" w:themeColor="text1"/>
-        </w:rPr>
-        <w:t>totaalbon</w:t>
-      </w:r>
-      <w:proofErr w:type="spellEnd"/>
-      <w:r>
-        <w:rPr>
-          <w:rFonts w:ascii="Calibri" w:eastAsia="Calibri" w:hAnsi="Calibri" w:cs="Calibri"/>
-          <w:color w:val="000000" w:themeColor="text1"/>
-        </w:rPr>
-        <w:t xml:space="preserve"> geprint (gebruik pdf print). Dus nog geen productinfo op de bon en betaling wordt los gedaan. Je hoeft geen geld systeem te bouwen voor de kassa.</w:t>
-      </w:r>
-    </w:p>
-    <w:p>
-      <w:pPr>
-        <w:rPr>
-          <w:rFonts w:ascii="Calibri" w:eastAsia="Calibri" w:hAnsi="Calibri" w:cs="Calibri"/>
-          <w:color w:val="000000" w:themeColor="text1"/>
-        </w:rPr>
-      </w:pPr>
-    </w:p>
-    <w:p>
-      <w:pPr>
-        <w:rPr>
-          <w:rFonts w:ascii="Calibri" w:eastAsia="Calibri" w:hAnsi="Calibri" w:cs="Calibri"/>
-          <w:color w:val="000000" w:themeColor="text1"/>
-        </w:rPr>
-      </w:pPr>
-      <w:r>
-        <w:rPr>
-          <w:rFonts w:ascii="Calibri" w:eastAsia="Calibri" w:hAnsi="Calibri" w:cs="Calibri"/>
-          <w:color w:val="000000" w:themeColor="text1"/>
-        </w:rPr>
-        <w:t>opdracht Groothandel 1:</w:t>
+        <w:t>Maak een kassa systeem waarmee je een bon kunt maken. De kassamedewerker typt de verschillende prijzen in het kassasysteem. Wanneer op de knop bon wordt gedrukt, komt een totaalbon op het scherm. Tevens wordt de totaalbon geprint (gebruik pdf print). Dus nog geen productinfo op de bon en betaling wordt los gedaan. Je hoeft geen geld systeem te bouwen voor de kassa.</w:t>
+      </w:r>
+    </w:p>
+    <w:p>
+      <w:pPr>
+        <w:rPr>
+          <w:rFonts w:ascii="Calibri" w:eastAsia="Calibri" w:hAnsi="Calibri" w:cs="Calibri"/>
+          <w:color w:val="000000" w:themeColor="text1"/>
+        </w:rPr>
+      </w:pPr>
+    </w:p>
+    <w:p>
+      <w:pPr>
+        <w:rPr>
+          <w:rFonts w:ascii="Calibri" w:eastAsia="Calibri" w:hAnsi="Calibri" w:cs="Calibri"/>
+          <w:color w:val="000000" w:themeColor="text1"/>
+        </w:rPr>
+      </w:pPr>
+    </w:p>
+    <w:p>
+      <w:pPr>
+        <w:rPr>
+          <w:rFonts w:ascii="Calibri" w:eastAsia="Calibri" w:hAnsi="Calibri" w:cs="Calibri"/>
+          <w:color w:val="000000" w:themeColor="text1"/>
+        </w:rPr>
+      </w:pPr>
+    </w:p>
+    <w:p>
+      <w:pPr>
+        <w:rPr>
+          <w:rFonts w:ascii="Calibri" w:eastAsia="Calibri" w:hAnsi="Calibri" w:cs="Calibri"/>
+          <w:color w:val="000000" w:themeColor="text1"/>
+        </w:rPr>
+      </w:pPr>
+      <w:r>
+        <w:rPr>
+          <w:rFonts w:ascii="Calibri" w:eastAsia="Calibri" w:hAnsi="Calibri" w:cs="Calibri"/>
+          <w:color w:val="000000" w:themeColor="text1"/>
+        </w:rPr>
+        <w:lastRenderedPageBreak/>
+        <w:t>O</w:t>
+      </w:r>
+      <w:r>
+        <w:rPr>
+          <w:rFonts w:ascii="Calibri" w:eastAsia="Calibri" w:hAnsi="Calibri" w:cs="Calibri"/>
+          <w:color w:val="000000" w:themeColor="text1"/>
+        </w:rPr>
+        <w:t>pdracht Groothandel 1:</w:t>
       </w:r>
     </w:p>
     <w:p>
@@ -1249,63 +1144,37 @@
         </w:numPr>
         <w:rPr>
           <w:rFonts w:ascii="Calibri" w:eastAsia="Calibri" w:hAnsi="Calibri" w:cs="Calibri"/>
-          <w:color w:val="000000" w:themeColor="text1"/>
-        </w:rPr>
-      </w:pPr>
-      <w:r>
-        <w:rPr>
-          <w:rFonts w:ascii="Calibri" w:eastAsia="Calibri" w:hAnsi="Calibri" w:cs="Calibri"/>
-          <w:color w:val="000000" w:themeColor="text1"/>
-        </w:rPr>
-        <w:lastRenderedPageBreak/>
-        <w:t>Zorg ervoor dat de administrateur (</w:t>
-      </w:r>
-      <w:proofErr w:type="spellStart"/>
-      <w:r>
-        <w:rPr>
-          <w:rFonts w:ascii="Calibri" w:eastAsia="Calibri" w:hAnsi="Calibri" w:cs="Calibri"/>
-          <w:color w:val="000000" w:themeColor="text1"/>
-        </w:rPr>
-        <w:t>Ajda</w:t>
-      </w:r>
-      <w:proofErr w:type="spellEnd"/>
-      <w:r>
-        <w:rPr>
-          <w:rFonts w:ascii="Calibri" w:eastAsia="Calibri" w:hAnsi="Calibri" w:cs="Calibri"/>
-          <w:color w:val="000000" w:themeColor="text1"/>
-        </w:rPr>
-        <w:t xml:space="preserve"> </w:t>
-      </w:r>
-      <w:proofErr w:type="spellStart"/>
-      <w:r>
-        <w:rPr>
-          <w:rFonts w:ascii="Calibri" w:eastAsia="Calibri" w:hAnsi="Calibri" w:cs="Calibri"/>
-          <w:color w:val="000000" w:themeColor="text1"/>
-        </w:rPr>
-        <w:t>Özmen</w:t>
-      </w:r>
-      <w:proofErr w:type="spellEnd"/>
-      <w:r>
-        <w:rPr>
-          <w:rFonts w:ascii="Calibri" w:eastAsia="Calibri" w:hAnsi="Calibri" w:cs="Calibri"/>
-          <w:color w:val="000000" w:themeColor="text1"/>
-        </w:rPr>
-        <w:t>) van GV een lijst kan bekijken van groothandel (KUIN BV). De lijst toont in een eenvoudige UI alle producten (productnamen) van de groothandel. Als er op een product wordt geklikt wordt alle informatie van dat product getoond. De bestelling doet ze telefonisch. Zorg voor een telefoonnummer in het overzicht.</w:t>
-      </w:r>
-    </w:p>
-    <w:p>
-      <w:pPr>
-        <w:rPr>
-          <w:rFonts w:ascii="Calibri" w:eastAsia="Calibri" w:hAnsi="Calibri" w:cs="Calibri"/>
-          <w:color w:val="000000" w:themeColor="text1"/>
-        </w:rPr>
-      </w:pPr>
-      <w:r>
-        <w:rPr>
-          <w:rFonts w:ascii="Calibri" w:eastAsia="Calibri" w:hAnsi="Calibri" w:cs="Calibri"/>
-          <w:color w:val="000000" w:themeColor="text1"/>
-        </w:rPr>
-        <w:t>opdracht Groothandel 2:</w:t>
+          <w:color w:val="FF0000"/>
+        </w:rPr>
+      </w:pPr>
+      <w:r>
+        <w:rPr>
+          <w:rFonts w:ascii="Calibri" w:eastAsia="Calibri" w:hAnsi="Calibri" w:cs="Calibri"/>
+          <w:color w:val="FF0000"/>
+        </w:rPr>
+        <w:t>Zorg ervoor dat de administrateur (Ajda Özmen) van GV een lijst kan bekijken van groothandel (KUIN BV). De lijst toont in een eenvoudige UI alle producten (productnamen) van de groothandel. Als er op een product wordt geklikt wordt alle informatie van dat product getoond. De bestelling doet ze telefonisch. Zorg voor een telefoonnummer in het overzicht.</w:t>
+      </w:r>
+    </w:p>
+    <w:p>
+      <w:pPr>
+        <w:rPr>
+          <w:rFonts w:ascii="Calibri" w:eastAsia="Calibri" w:hAnsi="Calibri" w:cs="Calibri"/>
+          <w:color w:val="000000" w:themeColor="text1"/>
+        </w:rPr>
+      </w:pPr>
+      <w:r>
+        <w:rPr>
+          <w:rFonts w:ascii="Calibri" w:eastAsia="Calibri" w:hAnsi="Calibri" w:cs="Calibri"/>
+          <w:color w:val="000000" w:themeColor="text1"/>
+        </w:rPr>
+        <w:t>O</w:t>
+      </w:r>
+      <w:r>
+        <w:rPr>
+          <w:rFonts w:ascii="Calibri" w:eastAsia="Calibri" w:hAnsi="Calibri" w:cs="Calibri"/>
+          <w:color w:val="000000" w:themeColor="text1"/>
+        </w:rPr>
+        <w:t>pdracht Groothandel 2:</w:t>
       </w:r>
     </w:p>
     <w:p>
@@ -1317,70 +1186,45 @@
         </w:numPr>
         <w:rPr>
           <w:rFonts w:ascii="Calibri" w:eastAsia="Calibri" w:hAnsi="Calibri" w:cs="Calibri"/>
-          <w:color w:val="000000" w:themeColor="text1"/>
-        </w:rPr>
-      </w:pPr>
-      <w:r>
-        <w:rPr>
-          <w:rFonts w:ascii="Calibri" w:eastAsia="Calibri" w:hAnsi="Calibri" w:cs="Calibri"/>
-          <w:color w:val="000000" w:themeColor="text1"/>
-        </w:rPr>
-        <w:t>Zorg ervoor dat de administrateur (</w:t>
-      </w:r>
-      <w:proofErr w:type="spellStart"/>
-      <w:r>
-        <w:rPr>
-          <w:rFonts w:ascii="Calibri" w:eastAsia="Calibri" w:hAnsi="Calibri" w:cs="Calibri"/>
-          <w:color w:val="000000" w:themeColor="text1"/>
-        </w:rPr>
-        <w:t>Ajda</w:t>
-      </w:r>
-      <w:proofErr w:type="spellEnd"/>
-      <w:r>
-        <w:rPr>
-          <w:rFonts w:ascii="Calibri" w:eastAsia="Calibri" w:hAnsi="Calibri" w:cs="Calibri"/>
-          <w:color w:val="000000" w:themeColor="text1"/>
-        </w:rPr>
-        <w:t xml:space="preserve"> </w:t>
-      </w:r>
-      <w:proofErr w:type="spellStart"/>
-      <w:r>
-        <w:rPr>
-          <w:rFonts w:ascii="Calibri" w:eastAsia="Calibri" w:hAnsi="Calibri" w:cs="Calibri"/>
-          <w:color w:val="000000" w:themeColor="text1"/>
-        </w:rPr>
-        <w:t>Özmen</w:t>
-      </w:r>
-      <w:proofErr w:type="spellEnd"/>
-      <w:r>
-        <w:rPr>
-          <w:rFonts w:ascii="Calibri" w:eastAsia="Calibri" w:hAnsi="Calibri" w:cs="Calibri"/>
-          <w:color w:val="000000" w:themeColor="text1"/>
-        </w:rPr>
-        <w:t xml:space="preserve">) van GV een bestelling kan plaatsen bij de groothandel (KUIN BV). De administrateur heeft een eenvoudige UI nodig waarin zij kan aangeven hoeveel ze van welk product wil bestellen. </w:t>
-      </w:r>
-    </w:p>
-    <w:p>
-      <w:pPr>
-        <w:rPr>
-          <w:rFonts w:ascii="Calibri" w:eastAsia="Calibri" w:hAnsi="Calibri" w:cs="Calibri"/>
-          <w:color w:val="000000" w:themeColor="text1"/>
-        </w:rPr>
-      </w:pPr>
-    </w:p>
-    <w:p>
-      <w:pPr>
-        <w:rPr>
-          <w:rFonts w:ascii="Calibri" w:eastAsia="Calibri" w:hAnsi="Calibri" w:cs="Calibri"/>
-          <w:color w:val="000000" w:themeColor="text1"/>
-        </w:rPr>
-      </w:pPr>
-      <w:r>
-        <w:rPr>
-          <w:rFonts w:ascii="Calibri" w:eastAsia="Calibri" w:hAnsi="Calibri" w:cs="Calibri"/>
-          <w:color w:val="000000" w:themeColor="text1"/>
-        </w:rPr>
-        <w:t>opdracht Snelle Wiel 1:</w:t>
+          <w:color w:val="FF0000"/>
+        </w:rPr>
+      </w:pPr>
+      <w:r>
+        <w:rPr>
+          <w:rFonts w:ascii="Calibri" w:eastAsia="Calibri" w:hAnsi="Calibri" w:cs="Calibri"/>
+          <w:color w:val="FF0000"/>
+        </w:rPr>
+        <w:t xml:space="preserve">Zorg ervoor dat de administrateur (Ajda Özmen) van GV een bestelling kan plaatsen bij de groothandel (KUIN BV). De administrateur heeft een eenvoudige UI nodig waarin zij kan aangeven hoeveel ze van welk product wil bestellen. </w:t>
+      </w:r>
+    </w:p>
+    <w:p>
+      <w:pPr>
+        <w:rPr>
+          <w:rFonts w:ascii="Calibri" w:eastAsia="Calibri" w:hAnsi="Calibri" w:cs="Calibri"/>
+          <w:color w:val="000000" w:themeColor="text1"/>
+        </w:rPr>
+      </w:pPr>
+    </w:p>
+    <w:p>
+      <w:pPr>
+        <w:rPr>
+          <w:rFonts w:ascii="Calibri" w:eastAsia="Calibri" w:hAnsi="Calibri" w:cs="Calibri"/>
+          <w:color w:val="000000" w:themeColor="text1"/>
+        </w:rPr>
+      </w:pPr>
+      <w:r>
+        <w:rPr>
+          <w:rFonts w:ascii="Calibri" w:eastAsia="Calibri" w:hAnsi="Calibri" w:cs="Calibri"/>
+          <w:color w:val="000000" w:themeColor="text1"/>
+        </w:rPr>
+        <w:t>O</w:t>
+      </w:r>
+      <w:r>
+        <w:rPr>
+          <w:rFonts w:ascii="Calibri" w:eastAsia="Calibri" w:hAnsi="Calibri" w:cs="Calibri"/>
+          <w:color w:val="000000" w:themeColor="text1"/>
+        </w:rPr>
+        <w:t>pdracht Snelle Wiel 1:</w:t>
       </w:r>
     </w:p>
     <w:p>
@@ -1402,21 +1246,47 @@
         </w:rPr>
         <w:t>Snelle Wiel krijgt pak info van GV en dat moet verwerkt worden in de eigen Database. Info is: ordernummer, orderregelnummer, productnaam, producthoogte, productgewicht, klantnaam, klantadres (</w:t>
       </w:r>
-      <w:proofErr w:type="spellStart"/>
-      <w:r>
-        <w:rPr>
-          <w:rFonts w:ascii="Calibri" w:eastAsia="Calibri" w:hAnsi="Calibri" w:cs="Calibri"/>
-          <w:color w:val="000000" w:themeColor="text1"/>
-        </w:rPr>
-        <w:t>incl</w:t>
-      </w:r>
-      <w:proofErr w:type="spellEnd"/>
-      <w:r>
-        <w:rPr>
-          <w:rFonts w:ascii="Calibri" w:eastAsia="Calibri" w:hAnsi="Calibri" w:cs="Calibri"/>
-          <w:color w:val="000000" w:themeColor="text1"/>
-        </w:rPr>
-        <w:t xml:space="preserve"> stad, PC en tel)</w:t>
+      <w:r>
+        <w:rPr>
+          <w:rFonts w:ascii="Calibri" w:eastAsia="Calibri" w:hAnsi="Calibri" w:cs="Calibri"/>
+          <w:color w:val="000000" w:themeColor="text1"/>
+        </w:rPr>
+        <w:t>incl.</w:t>
+      </w:r>
+      <w:r>
+        <w:rPr>
+          <w:rFonts w:ascii="Calibri" w:eastAsia="Calibri" w:hAnsi="Calibri" w:cs="Calibri"/>
+          <w:color w:val="000000" w:themeColor="text1"/>
+        </w:rPr>
+        <w:t xml:space="preserve"> stad, P</w:t>
+      </w:r>
+      <w:r>
+        <w:rPr>
+          <w:rFonts w:ascii="Calibri" w:eastAsia="Calibri" w:hAnsi="Calibri" w:cs="Calibri"/>
+          <w:color w:val="000000" w:themeColor="text1"/>
+        </w:rPr>
+        <w:t>ost</w:t>
+      </w:r>
+      <w:r>
+        <w:rPr>
+          <w:rFonts w:ascii="Calibri" w:eastAsia="Calibri" w:hAnsi="Calibri" w:cs="Calibri"/>
+          <w:color w:val="000000" w:themeColor="text1"/>
+        </w:rPr>
+        <w:t>C</w:t>
+      </w:r>
+      <w:r>
+        <w:rPr>
+          <w:rFonts w:ascii="Calibri" w:eastAsia="Calibri" w:hAnsi="Calibri" w:cs="Calibri"/>
+          <w:color w:val="000000" w:themeColor="text1"/>
+        </w:rPr>
+        <w:t>ode</w:t>
+      </w:r>
+      <w:r>
+        <w:rPr>
+          <w:rFonts w:ascii="Calibri" w:eastAsia="Calibri" w:hAnsi="Calibri" w:cs="Calibri"/>
+          <w:color w:val="000000" w:themeColor="text1"/>
+        </w:rPr>
+        <w:t xml:space="preserve"> en tel)</w:t>
       </w:r>
     </w:p>
     <w:p>
@@ -1436,33 +1306,15 @@
           <w:rFonts w:ascii="Calibri" w:eastAsia="Calibri" w:hAnsi="Calibri" w:cs="Calibri"/>
           <w:color w:val="000000" w:themeColor="text1"/>
         </w:rPr>
-        <w:t xml:space="preserve">Maak een applicatie waarmee je de gegevens kunt inladen (gegevens worden bijvoorbeeld aangeleverd via </w:t>
-      </w:r>
-      <w:proofErr w:type="spellStart"/>
-      <w:r>
-        <w:rPr>
-          <w:rFonts w:ascii="Calibri" w:eastAsia="Calibri" w:hAnsi="Calibri" w:cs="Calibri"/>
-          <w:color w:val="000000" w:themeColor="text1"/>
-        </w:rPr>
-        <w:t>api</w:t>
-      </w:r>
-      <w:proofErr w:type="spellEnd"/>
-      <w:r>
-        <w:rPr>
-          <w:rFonts w:ascii="Calibri" w:eastAsia="Calibri" w:hAnsi="Calibri" w:cs="Calibri"/>
-          <w:color w:val="000000" w:themeColor="text1"/>
-        </w:rPr>
-        <w:t xml:space="preserve"> of </w:t>
-      </w:r>
-      <w:proofErr w:type="spellStart"/>
-      <w:r>
-        <w:rPr>
-          <w:rFonts w:ascii="Calibri" w:eastAsia="Calibri" w:hAnsi="Calibri" w:cs="Calibri"/>
-          <w:color w:val="000000" w:themeColor="text1"/>
-        </w:rPr>
-        <w:t>excel</w:t>
-      </w:r>
-      <w:proofErr w:type="spellEnd"/>
+        <w:t xml:space="preserve">Maak een applicatie waarmee je de gegevens kunt inladen (gegevens worden bijvoorbeeld aangeleverd via api of </w:t>
+      </w:r>
+      <w:r>
+        <w:rPr>
+          <w:rFonts w:ascii="Calibri" w:eastAsia="Calibri" w:hAnsi="Calibri" w:cs="Calibri"/>
+          <w:color w:val="000000" w:themeColor="text1"/>
+        </w:rPr>
+        <w:t>Excel</w:t>
+      </w:r>
       <w:r>
         <w:rPr>
           <w:rFonts w:ascii="Calibri" w:eastAsia="Calibri" w:hAnsi="Calibri" w:cs="Calibri"/>
@@ -1503,7 +1355,14 @@
           <w:rFonts w:ascii="Calibri" w:eastAsia="Calibri" w:hAnsi="Calibri" w:cs="Calibri"/>
           <w:color w:val="000000" w:themeColor="text1"/>
         </w:rPr>
-        <w:t>opdracht Snelle Wiel 2:</w:t>
+        <w:t>O</w:t>
+      </w:r>
+      <w:r>
+        <w:rPr>
+          <w:rFonts w:ascii="Calibri" w:eastAsia="Calibri" w:hAnsi="Calibri" w:cs="Calibri"/>
+          <w:color w:val="000000" w:themeColor="text1"/>
+        </w:rPr>
+        <w:t>pdracht Snelle Wiel 2:</w:t>
       </w:r>
     </w:p>
     <w:p>
@@ -1563,23 +1422,7 @@
           <w:rFonts w:ascii="Calibri" w:eastAsia="Calibri" w:hAnsi="Calibri" w:cs="Calibri"/>
           <w:color w:val="000000" w:themeColor="text1"/>
         </w:rPr>
-        <w:t xml:space="preserve">Er moet nu een signaal terug naar GV om verwerkt te worden bij GV. Zorg samen met GV dat dit geregeld wordt (via bestand of </w:t>
-      </w:r>
-      <w:proofErr w:type="spellStart"/>
-      <w:r>
-        <w:rPr>
-          <w:rFonts w:ascii="Calibri" w:eastAsia="Calibri" w:hAnsi="Calibri" w:cs="Calibri"/>
-          <w:color w:val="000000" w:themeColor="text1"/>
-        </w:rPr>
-        <w:t>api</w:t>
-      </w:r>
-      <w:proofErr w:type="spellEnd"/>
-      <w:r>
-        <w:rPr>
-          <w:rFonts w:ascii="Calibri" w:eastAsia="Calibri" w:hAnsi="Calibri" w:cs="Calibri"/>
-          <w:color w:val="000000" w:themeColor="text1"/>
-        </w:rPr>
-        <w:t>).</w:t>
+        <w:t>Er moet nu een signaal terug naar GV om verwerkt te worden bij GV. Zorg samen met GV dat dit geregeld wordt (via bestand of api).</w:t>
       </w:r>
     </w:p>
     <w:p>
@@ -1717,15 +1560,7 @@
         <w:t>Je krijg</w:t>
       </w:r>
       <w:r>
-        <w:t xml:space="preserve">t als groep toegang tot de </w:t>
-      </w:r>
-      <w:proofErr w:type="spellStart"/>
-      <w:r>
-        <w:t>Kuin</w:t>
-      </w:r>
-      <w:proofErr w:type="spellEnd"/>
-      <w:r>
-        <w:t xml:space="preserve"> API, de gegevens om in te loggen krijg je van je projectdocent. Je dient direct het initiële wachtwoord aan te passen.</w:t>
+        <w:t>t als groep toegang tot de Kuin API, de gegevens om in te loggen krijg je van je projectdocent. Je dient direct het initiële wachtwoord aan te passen.</w:t>
       </w:r>
       <w:r>
         <w:br/>
@@ -1878,7 +1713,7 @@
   <w:abstractNum w:abstractNumId="1" w15:restartNumberingAfterBreak="0">
     <w:nsid w:val="78841EE7"/>
     <w:multiLevelType w:val="hybridMultilevel"/>
-    <w:tmpl w:val="861EA980"/>
+    <w:tmpl w:val="FA7E7778"/>
     <w:lvl w:ilvl="0" w:tplc="460241F4">
       <w:numFmt w:val="bullet"/>
       <w:lvlText w:val="-"/>

</xml_diff>

<commit_message>
set the right methods in the right place and some small front-end changes
</commit_message>
<xml_diff>
--- a/Documentatie/project info student.docx
+++ b/Documentatie/project info student.docx
@@ -1347,14 +1347,14 @@
         </w:numPr>
         <w:rPr>
           <w:rFonts w:ascii="Calibri" w:eastAsia="Calibri" w:hAnsi="Calibri" w:cs="Calibri"/>
-          <w:color w:val="FF0000"/>
-        </w:rPr>
-      </w:pPr>
-      <w:r>
-        <w:rPr>
-          <w:rFonts w:ascii="Calibri" w:eastAsia="Calibri" w:hAnsi="Calibri" w:cs="Calibri"/>
           <w:color w:val="70AD47" w:themeColor="accent6"/>
         </w:rPr>
+      </w:pPr>
+      <w:r>
+        <w:rPr>
+          <w:rFonts w:ascii="Calibri" w:eastAsia="Calibri" w:hAnsi="Calibri" w:cs="Calibri"/>
+          <w:color w:val="70AD47" w:themeColor="accent6"/>
+        </w:rPr>
         <w:t>Zorg ervoor dat de administrateur (</w:t>
       </w:r>
       <w:proofErr w:type="spellStart"/>
@@ -1392,7 +1392,7 @@
       <w:r>
         <w:rPr>
           <w:rFonts w:ascii="Calibri" w:eastAsia="Calibri" w:hAnsi="Calibri" w:cs="Calibri"/>
-          <w:color w:val="FF0000"/>
+          <w:color w:val="70AD47" w:themeColor="accent6"/>
         </w:rPr>
         <w:t>De bestelling doet ze telefonisch. Zorg voor een telefoonnummer in het overzicht.</w:t>
       </w:r>
@@ -2879,6 +2879,15 @@
 </file>
 
 <file path=customXml/item1.xml><?xml version="1.0" encoding="utf-8"?>
+<?mso-contentType ?>
+<FormTemplates xmlns="http://schemas.microsoft.com/sharepoint/v3/contenttype/forms">
+  <Display>DocumentLibraryForm</Display>
+  <Edit>DocumentLibraryForm</Edit>
+  <New>DocumentLibraryForm</New>
+</FormTemplates>
+</file>
+
+<file path=customXml/item2.xml><?xml version="1.0" encoding="utf-8"?>
 <p:properties xmlns:p="http://schemas.microsoft.com/office/2006/metadata/properties" xmlns:xsi="http://www.w3.org/2001/XMLSchema-instance" xmlns:pc="http://schemas.microsoft.com/office/infopath/2007/PartnerControls">
   <documentManagement>
     <TaxCatchAll xmlns="c96a6e63-7a4c-415e-a135-0d280d212f60" xsi:nil="true"/>
@@ -2887,15 +2896,6 @@
     </lcf76f155ced4ddcb4097134ff3c332f>
   </documentManagement>
 </p:properties>
-</file>
-
-<file path=customXml/item2.xml><?xml version="1.0" encoding="utf-8"?>
-<?mso-contentType ?>
-<FormTemplates xmlns="http://schemas.microsoft.com/sharepoint/v3/contenttype/forms">
-  <Display>DocumentLibraryForm</Display>
-  <Edit>DocumentLibraryForm</Edit>
-  <New>DocumentLibraryForm</New>
-</FormTemplates>
 </file>
 
 <file path=customXml/item3.xml><?xml version="1.0" encoding="utf-8"?>
@@ -3134,20 +3134,20 @@
 </file>
 
 <file path=customXml/itemProps1.xml><?xml version="1.0" encoding="utf-8"?>
+<ds:datastoreItem xmlns:ds="http://schemas.openxmlformats.org/officeDocument/2006/customXml" ds:itemID="{29320F85-F65C-443A-AFDF-292EF3D13A0A}">
+  <ds:schemaRefs>
+    <ds:schemaRef ds:uri="http://schemas.microsoft.com/sharepoint/v3/contenttype/forms"/>
+  </ds:schemaRefs>
+</ds:datastoreItem>
+</file>
+
+<file path=customXml/itemProps2.xml><?xml version="1.0" encoding="utf-8"?>
 <ds:datastoreItem xmlns:ds="http://schemas.openxmlformats.org/officeDocument/2006/customXml" ds:itemID="{12B68CA8-56A8-433B-81A5-C06C2C9C4FA6}">
   <ds:schemaRefs>
     <ds:schemaRef ds:uri="http://schemas.microsoft.com/office/2006/metadata/properties"/>
     <ds:schemaRef ds:uri="http://schemas.microsoft.com/office/infopath/2007/PartnerControls"/>
     <ds:schemaRef ds:uri="c96a6e63-7a4c-415e-a135-0d280d212f60"/>
     <ds:schemaRef ds:uri="0dd2303e-39a5-4199-a8dc-5b6285e9f2b4"/>
-  </ds:schemaRefs>
-</ds:datastoreItem>
-</file>
-
-<file path=customXml/itemProps2.xml><?xml version="1.0" encoding="utf-8"?>
-<ds:datastoreItem xmlns:ds="http://schemas.openxmlformats.org/officeDocument/2006/customXml" ds:itemID="{29320F85-F65C-443A-AFDF-292EF3D13A0A}">
-  <ds:schemaRefs>
-    <ds:schemaRef ds:uri="http://schemas.microsoft.com/sharepoint/v3/contenttype/forms"/>
   </ds:schemaRefs>
 </ds:datastoreItem>
 </file>

</xml_diff>

<commit_message>
minor changes and small fixes, order sorting is now possible
</commit_message>
<xml_diff>
--- a/Documentatie/project info student.docx
+++ b/Documentatie/project info student.docx
@@ -448,7 +448,23 @@
           <w:rFonts w:ascii="Calibri" w:eastAsia="Calibri" w:hAnsi="Calibri" w:cs="Calibri"/>
           <w:color w:val="000000" w:themeColor="text1"/>
         </w:rPr>
-        <w:t>Het management van GV wil een management informatie systeem.</w:t>
+        <w:t xml:space="preserve">Het management van GV wil een </w:t>
+      </w:r>
+      <w:proofErr w:type="gramStart"/>
+      <w:r>
+        <w:rPr>
+          <w:rFonts w:ascii="Calibri" w:eastAsia="Calibri" w:hAnsi="Calibri" w:cs="Calibri"/>
+          <w:color w:val="000000" w:themeColor="text1"/>
+        </w:rPr>
+        <w:t>management informatie systeem</w:t>
+      </w:r>
+      <w:proofErr w:type="gramEnd"/>
+      <w:r>
+        <w:rPr>
+          <w:rFonts w:ascii="Calibri" w:eastAsia="Calibri" w:hAnsi="Calibri" w:cs="Calibri"/>
+          <w:color w:val="000000" w:themeColor="text1"/>
+        </w:rPr>
+        <w:t>.</w:t>
       </w:r>
     </w:p>
     <w:p>
@@ -1125,13 +1141,13 @@
         </w:numPr>
         <w:rPr>
           <w:rFonts w:ascii="Calibri" w:eastAsia="Calibri" w:hAnsi="Calibri" w:cs="Calibri"/>
-          <w:color w:val="FF0000"/>
-        </w:rPr>
-      </w:pPr>
-      <w:r>
-        <w:rPr>
-          <w:rFonts w:ascii="Calibri" w:eastAsia="Calibri" w:hAnsi="Calibri" w:cs="Calibri"/>
-          <w:color w:val="FF0000"/>
+          <w:color w:val="92D050"/>
+        </w:rPr>
+      </w:pPr>
+      <w:r>
+        <w:rPr>
+          <w:rFonts w:ascii="Calibri" w:eastAsia="Calibri" w:hAnsi="Calibri" w:cs="Calibri"/>
+          <w:color w:val="92D050"/>
         </w:rPr>
         <w:t>Zorg voor een mogelijkheid om producten te bestellen. Er moet een product kunnen worden gekozen en het aantal worden ingegeven. Daarnaast moet een adres kunnen worden ingevoerd. De betaling hoeft nog niet.</w:t>
       </w:r>
@@ -1151,9 +1167,16 @@
       <w:r>
         <w:rPr>
           <w:rFonts w:ascii="Calibri" w:eastAsia="Calibri" w:hAnsi="Calibri" w:cs="Calibri"/>
-          <w:color w:val="FF0000"/>
-        </w:rPr>
-        <w:t>Volgende hoeft nog niet geautomatiseerd te worden: De bestelling wordt telefonisch door een medewerker van GV aan Snelle Wiel doorgegeven. Snelle Wiel zal de levering komen halen en levert de bestelling aan de klant. De chauffeur van Snelle Wiel rekent af bij levering. Snelle wiel. GV krijgt een mail van Snelle Wiel en een overschrijving. Zodra de mail komt wordt de voorraad verwerkt. In de mail kan een</w:t>
+          <w:color w:val="92D050"/>
+        </w:rPr>
+        <w:t xml:space="preserve">Volgende hoeft nog niet geautomatiseerd te worden: De bestelling wordt telefonisch door een medewerker van GV aan Snelle Wiel doorgegeven. Snelle Wiel zal de levering komen halen en levert de bestelling aan de klant. De chauffeur van Snelle Wiel rekent af bij levering. </w:t>
+      </w:r>
+      <w:r>
+        <w:rPr>
+          <w:rFonts w:ascii="Calibri" w:eastAsia="Calibri" w:hAnsi="Calibri" w:cs="Calibri"/>
+          <w:color w:val="FF0000"/>
+        </w:rPr>
+        <w:t>Snelle wiel. GV krijgt een mail van Snelle Wiel en een overschrijving. Zodra de mail komt wordt de voorraad verwerkt. In de mail kan een</w:t>
       </w:r>
     </w:p>
     <w:p>
@@ -1205,12 +1228,12 @@
           <w:numId w:val="8"/>
         </w:numPr>
         <w:rPr>
-          <w:color w:val="FF0000"/>
-        </w:rPr>
-      </w:pPr>
-      <w:r>
-        <w:rPr>
-          <w:color w:val="FF0000"/>
+          <w:color w:val="92D050"/>
+        </w:rPr>
+      </w:pPr>
+      <w:r>
+        <w:rPr>
+          <w:color w:val="92D050"/>
         </w:rPr>
         <w:t>Zorg voor een registratie en inlog systeem voor klanten en/of medewerkers.</w:t>
       </w:r>
@@ -1244,11 +1267,33 @@
           <w:color w:val="FF0000"/>
         </w:rPr>
       </w:pPr>
-      <w:r>
-        <w:rPr>
-          <w:color w:val="FF0000"/>
-        </w:rPr>
-        <w:t xml:space="preserve">Indien de klant inlogt krijgt hij/zij de standaard webwinkel te zien. Indien een medewerker met rol </w:t>
+      <w:proofErr w:type="gramStart"/>
+      <w:r>
+        <w:rPr>
+          <w:color w:val="FF0000"/>
+        </w:rPr>
+        <w:t>Indien</w:t>
+      </w:r>
+      <w:proofErr w:type="gramEnd"/>
+      <w:r>
+        <w:rPr>
+          <w:color w:val="FF0000"/>
+        </w:rPr>
+        <w:t xml:space="preserve"> de klant inlogt krijgt hij/zij de standaard webwinkel te zien. </w:t>
+      </w:r>
+      <w:proofErr w:type="gramStart"/>
+      <w:r>
+        <w:rPr>
+          <w:color w:val="FF0000"/>
+        </w:rPr>
+        <w:t>Indien</w:t>
+      </w:r>
+      <w:proofErr w:type="gramEnd"/>
+      <w:r>
+        <w:rPr>
+          <w:color w:val="FF0000"/>
+        </w:rPr>
+        <w:t xml:space="preserve"> een medewerker met rol </w:t>
       </w:r>
       <w:proofErr w:type="spellStart"/>
       <w:r>
@@ -1333,7 +1378,21 @@
           <w:color w:val="FF0000"/>
         </w:rPr>
         <w:lastRenderedPageBreak/>
-        <w:t xml:space="preserve">Zorg er voor dat wanneer een medewerker een product aanmaakt of bewerkt, de </w:t>
+        <w:t xml:space="preserve">Zorg </w:t>
+      </w:r>
+      <w:proofErr w:type="gramStart"/>
+      <w:r>
+        <w:rPr>
+          <w:color w:val="FF0000"/>
+        </w:rPr>
+        <w:t>er voor</w:t>
+      </w:r>
+      <w:proofErr w:type="gramEnd"/>
+      <w:r>
+        <w:rPr>
+          <w:color w:val="FF0000"/>
+        </w:rPr>
+        <w:t xml:space="preserve"> dat wanneer een medewerker een product aanmaakt of bewerkt, de </w:t>
       </w:r>
       <w:proofErr w:type="spellStart"/>
       <w:r>
@@ -1581,7 +1640,23 @@
           <w:rFonts w:ascii="Calibri" w:eastAsia="Calibri" w:hAnsi="Calibri" w:cs="Calibri"/>
           <w:color w:val="FF0000"/>
         </w:rPr>
-        <w:t>Winst cijfers (verkoopprijs – inkoopprijs)*aantal per dag/week/maand. (BTW kun je negeren)</w:t>
+        <w:t xml:space="preserve">Winst cijfers (verkoopprijs – </w:t>
+      </w:r>
+      <w:proofErr w:type="gramStart"/>
+      <w:r>
+        <w:rPr>
+          <w:rFonts w:ascii="Calibri" w:eastAsia="Calibri" w:hAnsi="Calibri" w:cs="Calibri"/>
+          <w:color w:val="FF0000"/>
+        </w:rPr>
+        <w:t>inkoopprijs)*</w:t>
+      </w:r>
+      <w:proofErr w:type="gramEnd"/>
+      <w:r>
+        <w:rPr>
+          <w:rFonts w:ascii="Calibri" w:eastAsia="Calibri" w:hAnsi="Calibri" w:cs="Calibri"/>
+          <w:color w:val="FF0000"/>
+        </w:rPr>
+        <w:t>aantal per dag/week/maand. (BTW kun je negeren)</w:t>
       </w:r>
     </w:p>
     <w:p>
@@ -1612,7 +1687,35 @@
         <w:rPr>
           <w:color w:val="FF0000"/>
         </w:rPr>
-        <w:t>Het management team heeft besloten om met een zogenaamde SKU te gaan werken voor een uniforme visuele weergave van een productcode. De SKU wordt opgebouwd uit de eerste twee letters van het type van het product. Indien er een subtype (subcategorie) is pak je de eerste twee letters van het subtype. Daarna de eerste twee letters van het product. De totale SKU is 15 tekens. Vul de SKU met nullen totdat je het ID van het product kunt invullen. Bijvoorbeeld:</w:t>
+        <w:t xml:space="preserve">Het </w:t>
+      </w:r>
+      <w:proofErr w:type="gramStart"/>
+      <w:r>
+        <w:rPr>
+          <w:color w:val="FF0000"/>
+        </w:rPr>
+        <w:t>management team</w:t>
+      </w:r>
+      <w:proofErr w:type="gramEnd"/>
+      <w:r>
+        <w:rPr>
+          <w:color w:val="FF0000"/>
+        </w:rPr>
+        <w:t xml:space="preserve"> heeft besloten om met een zogenaamde SKU te gaan werken voor een uniforme visuele weergave van een productcode. De SKU wordt opgebouwd uit de eerste twee letters van het type van het product. </w:t>
+      </w:r>
+      <w:proofErr w:type="gramStart"/>
+      <w:r>
+        <w:rPr>
+          <w:color w:val="FF0000"/>
+        </w:rPr>
+        <w:t>Indien</w:t>
+      </w:r>
+      <w:proofErr w:type="gramEnd"/>
+      <w:r>
+        <w:rPr>
+          <w:color w:val="FF0000"/>
+        </w:rPr>
+        <w:t xml:space="preserve"> er een subtype (subcategorie) is pak je de eerste twee letters van het subtype. Daarna de eerste twee letters van het product. De totale SKU is 15 tekens. Vul de SKU met nullen totdat je het ID van het product kunt invullen. Bijvoorbeeld:</w:t>
       </w:r>
     </w:p>
     <w:p>
@@ -1644,7 +1747,21 @@
         <w:rPr>
           <w:color w:val="FF0000"/>
         </w:rPr>
-        <w:t xml:space="preserve">, categorie: tuin,  subcategorie: planten, </w:t>
+        <w:t xml:space="preserve">, categorie: </w:t>
+      </w:r>
+      <w:proofErr w:type="gramStart"/>
+      <w:r>
+        <w:rPr>
+          <w:color w:val="FF0000"/>
+        </w:rPr>
+        <w:t>tuin,  subcategorie</w:t>
+      </w:r>
+      <w:proofErr w:type="gramEnd"/>
+      <w:r>
+        <w:rPr>
+          <w:color w:val="FF0000"/>
+        </w:rPr>
+        <w:t xml:space="preserve">: planten, </w:t>
       </w:r>
       <w:proofErr w:type="spellStart"/>
       <w:r>
@@ -1694,7 +1811,21 @@
         <w:rPr>
           <w:color w:val="FF0000"/>
         </w:rPr>
-        <w:t xml:space="preserve">Zorg er voor dat de </w:t>
+        <w:t xml:space="preserve">Zorg </w:t>
+      </w:r>
+      <w:proofErr w:type="gramStart"/>
+      <w:r>
+        <w:rPr>
+          <w:color w:val="FF0000"/>
+        </w:rPr>
+        <w:t>er voor</w:t>
+      </w:r>
+      <w:proofErr w:type="gramEnd"/>
+      <w:r>
+        <w:rPr>
+          <w:color w:val="FF0000"/>
+        </w:rPr>
+        <w:t xml:space="preserve"> dat de </w:t>
       </w:r>
       <w:proofErr w:type="spellStart"/>
       <w:r>
@@ -1768,11 +1899,19 @@
         </w:rPr>
       </w:pPr>
       <w:proofErr w:type="spellStart"/>
-      <w:r>
-        <w:rPr>
-          <w:color w:val="FF0000"/>
-        </w:rPr>
-        <w:t>suppliers_price</w:t>
+      <w:proofErr w:type="gramStart"/>
+      <w:r>
+        <w:rPr>
+          <w:color w:val="FF0000"/>
+        </w:rPr>
+        <w:t>suppliers</w:t>
+      </w:r>
+      <w:proofErr w:type="gramEnd"/>
+      <w:r>
+        <w:rPr>
+          <w:color w:val="FF0000"/>
+        </w:rPr>
+        <w:t>_price</w:t>
       </w:r>
       <w:proofErr w:type="spellEnd"/>
       <w:r>
@@ -1793,11 +1932,19 @@
           <w:color w:val="FF0000"/>
         </w:rPr>
       </w:pPr>
-      <w:r>
-        <w:rPr>
-          <w:color w:val="FF0000"/>
-        </w:rPr>
-        <w:t>barcode (automatisch genereren)</w:t>
+      <w:proofErr w:type="gramStart"/>
+      <w:r>
+        <w:rPr>
+          <w:color w:val="FF0000"/>
+        </w:rPr>
+        <w:t>barcode</w:t>
+      </w:r>
+      <w:proofErr w:type="gramEnd"/>
+      <w:r>
+        <w:rPr>
+          <w:color w:val="FF0000"/>
+        </w:rPr>
+        <w:t xml:space="preserve"> (automatisch genereren)</w:t>
       </w:r>
     </w:p>
     <w:p>
@@ -1812,6 +1959,7 @@
         </w:rPr>
       </w:pPr>
       <w:proofErr w:type="spellStart"/>
+      <w:proofErr w:type="gramStart"/>
       <w:r>
         <w:rPr>
           <w:color w:val="FF0000"/>
@@ -1819,6 +1967,7 @@
         <w:t>qrcode</w:t>
       </w:r>
       <w:proofErr w:type="spellEnd"/>
+      <w:proofErr w:type="gramEnd"/>
       <w:r>
         <w:rPr>
           <w:color w:val="FF0000"/>
@@ -1837,12 +1986,14 @@
           <w:color w:val="FF0000"/>
         </w:rPr>
       </w:pPr>
+      <w:proofErr w:type="gramStart"/>
       <w:r>
         <w:rPr>
           <w:color w:val="FF0000"/>
         </w:rPr>
         <w:t>image</w:t>
       </w:r>
+      <w:proofErr w:type="gramEnd"/>
     </w:p>
     <w:p>
       <w:pPr>
@@ -1910,7 +2061,23 @@
           <w:rFonts w:ascii="Calibri" w:eastAsia="Calibri" w:hAnsi="Calibri" w:cs="Calibri"/>
           <w:color w:val="000000" w:themeColor="text1"/>
         </w:rPr>
-        <w:t xml:space="preserve"> op het scherm. Tevens wordt de </w:t>
+        <w:t xml:space="preserve"> op het scherm. </w:t>
+      </w:r>
+      <w:proofErr w:type="gramStart"/>
+      <w:r>
+        <w:rPr>
+          <w:rFonts w:ascii="Calibri" w:eastAsia="Calibri" w:hAnsi="Calibri" w:cs="Calibri"/>
+          <w:color w:val="000000" w:themeColor="text1"/>
+        </w:rPr>
+        <w:t>Tevens</w:t>
+      </w:r>
+      <w:proofErr w:type="gramEnd"/>
+      <w:r>
+        <w:rPr>
+          <w:rFonts w:ascii="Calibri" w:eastAsia="Calibri" w:hAnsi="Calibri" w:cs="Calibri"/>
+          <w:color w:val="000000" w:themeColor="text1"/>
+        </w:rPr>
+        <w:t xml:space="preserve"> wordt de </w:t>
       </w:r>
       <w:proofErr w:type="spellStart"/>
       <w:r>
@@ -1926,7 +2093,23 @@
           <w:rFonts w:ascii="Calibri" w:eastAsia="Calibri" w:hAnsi="Calibri" w:cs="Calibri"/>
           <w:color w:val="000000" w:themeColor="text1"/>
         </w:rPr>
-        <w:t xml:space="preserve"> geprint (gebruik pdf print). Dus nog geen productinfo op de bon en betaling wordt los gedaan. Je hoeft geen geld systeem te bouwen voor de kassa.</w:t>
+        <w:t xml:space="preserve"> geprint (gebruik pdf print). Dus nog geen productinfo op de bon en betaling wordt </w:t>
+      </w:r>
+      <w:proofErr w:type="gramStart"/>
+      <w:r>
+        <w:rPr>
+          <w:rFonts w:ascii="Calibri" w:eastAsia="Calibri" w:hAnsi="Calibri" w:cs="Calibri"/>
+          <w:color w:val="000000" w:themeColor="text1"/>
+        </w:rPr>
+        <w:t>los gedaan</w:t>
+      </w:r>
+      <w:proofErr w:type="gramEnd"/>
+      <w:r>
+        <w:rPr>
+          <w:rFonts w:ascii="Calibri" w:eastAsia="Calibri" w:hAnsi="Calibri" w:cs="Calibri"/>
+          <w:color w:val="000000" w:themeColor="text1"/>
+        </w:rPr>
+        <w:t>. Je hoeft geen geld systeem te bouwen voor de kassa.</w:t>
       </w:r>
     </w:p>
     <w:p>
@@ -1961,7 +2144,39 @@
           <w:rFonts w:ascii="Calibri" w:eastAsia="Calibri" w:hAnsi="Calibri" w:cs="Calibri"/>
           <w:color w:val="000000" w:themeColor="text1"/>
         </w:rPr>
-        <w:t>Zorg voor een scan systeem als onderdeel van de kassa. Klant komt bij kassa, op het product staat een bar code. Deze wordt gescand en prijs en productcode en productnaam wordt automatisch bij bon gevoegd. (bijvoorbeeld: https://www.positronx.io/how-to-quickly-generate-barcode-in-laravel-application/ )</w:t>
+        <w:t xml:space="preserve">Zorg voor een scan systeem als onderdeel van de kassa. Klant komt bij kassa, op het product staat een </w:t>
+      </w:r>
+      <w:proofErr w:type="gramStart"/>
+      <w:r>
+        <w:rPr>
+          <w:rFonts w:ascii="Calibri" w:eastAsia="Calibri" w:hAnsi="Calibri" w:cs="Calibri"/>
+          <w:color w:val="000000" w:themeColor="text1"/>
+        </w:rPr>
+        <w:t>bar code</w:t>
+      </w:r>
+      <w:proofErr w:type="gramEnd"/>
+      <w:r>
+        <w:rPr>
+          <w:rFonts w:ascii="Calibri" w:eastAsia="Calibri" w:hAnsi="Calibri" w:cs="Calibri"/>
+          <w:color w:val="000000" w:themeColor="text1"/>
+        </w:rPr>
+        <w:t>. Deze wordt gescand en prijs en productcode en productnaam wordt automatisch bij bon gevoegd. (</w:t>
+      </w:r>
+      <w:proofErr w:type="gramStart"/>
+      <w:r>
+        <w:rPr>
+          <w:rFonts w:ascii="Calibri" w:eastAsia="Calibri" w:hAnsi="Calibri" w:cs="Calibri"/>
+          <w:color w:val="000000" w:themeColor="text1"/>
+        </w:rPr>
+        <w:t>bijvoorbeeld</w:t>
+      </w:r>
+      <w:proofErr w:type="gramEnd"/>
+      <w:r>
+        <w:rPr>
+          <w:rFonts w:ascii="Calibri" w:eastAsia="Calibri" w:hAnsi="Calibri" w:cs="Calibri"/>
+          <w:color w:val="000000" w:themeColor="text1"/>
+        </w:rPr>
+        <w:t>: https://www.positronx.io/how-to-quickly-generate-barcode-in-laravel-application/ )</w:t>
       </w:r>
     </w:p>
     <w:p>
@@ -1981,7 +2196,23 @@
           <w:rFonts w:ascii="Calibri" w:eastAsia="Calibri" w:hAnsi="Calibri" w:cs="Calibri"/>
           <w:color w:val="000000" w:themeColor="text1"/>
         </w:rPr>
-        <w:t xml:space="preserve">Zorg er voor dat de voorraad automatisch wordt bijgewerkt op het moment dat de bon wordt geprint. Dit moet via de order en order regels. Gebruik een customer </w:t>
+        <w:t xml:space="preserve">Zorg </w:t>
+      </w:r>
+      <w:proofErr w:type="gramStart"/>
+      <w:r>
+        <w:rPr>
+          <w:rFonts w:ascii="Calibri" w:eastAsia="Calibri" w:hAnsi="Calibri" w:cs="Calibri"/>
+          <w:color w:val="000000" w:themeColor="text1"/>
+        </w:rPr>
+        <w:t>er voor</w:t>
+      </w:r>
+      <w:proofErr w:type="gramEnd"/>
+      <w:r>
+        <w:rPr>
+          <w:rFonts w:ascii="Calibri" w:eastAsia="Calibri" w:hAnsi="Calibri" w:cs="Calibri"/>
+          <w:color w:val="000000" w:themeColor="text1"/>
+        </w:rPr>
+        <w:t xml:space="preserve"> dat de voorraad automatisch wordt bijgewerkt op het moment dat de bon wordt geprint. Dit moet via de order en order regels. Gebruik een customer </w:t>
       </w:r>
       <w:proofErr w:type="spellStart"/>
       <w:r>
@@ -2014,7 +2245,15 @@
         </w:numPr>
       </w:pPr>
       <w:r>
-        <w:t xml:space="preserve">Maak een pasjes systeem voor klanten (eventueel via app). Wanneer klant bij kassa komt wordt pasje gescand (of </w:t>
+        <w:t xml:space="preserve">Maak een </w:t>
+      </w:r>
+      <w:proofErr w:type="gramStart"/>
+      <w:r>
+        <w:t>pasjes systeem</w:t>
+      </w:r>
+      <w:proofErr w:type="gramEnd"/>
+      <w:r>
+        <w:t xml:space="preserve"> voor klanten (eventueel via app). Wanneer klant bij kassa komt wordt pasje gescand (of </w:t>
       </w:r>
       <w:proofErr w:type="spellStart"/>
       <w:r>
@@ -2540,7 +2779,23 @@
           <w:rFonts w:ascii="Calibri" w:eastAsia="Calibri" w:hAnsi="Calibri" w:cs="Calibri"/>
           <w:color w:val="FF0000"/>
         </w:rPr>
-        <w:t>Maak een mogelijkheid om chauffeurs en wagens te noteren. Elke wagen heeft een maximum hoogte en een maximum te vervoeren gewicht. Zorg voor een goede verdeling van de pakketten over de auto’s. De chauffeurs hebben een vaste wagen.</w:t>
+        <w:t xml:space="preserve">Maak een mogelijkheid om chauffeurs en wagens te noteren. Elke wagen heeft een </w:t>
+      </w:r>
+      <w:proofErr w:type="gramStart"/>
+      <w:r>
+        <w:rPr>
+          <w:rFonts w:ascii="Calibri" w:eastAsia="Calibri" w:hAnsi="Calibri" w:cs="Calibri"/>
+          <w:color w:val="FF0000"/>
+        </w:rPr>
+        <w:t>maximum hoogte</w:t>
+      </w:r>
+      <w:proofErr w:type="gramEnd"/>
+      <w:r>
+        <w:rPr>
+          <w:rFonts w:ascii="Calibri" w:eastAsia="Calibri" w:hAnsi="Calibri" w:cs="Calibri"/>
+          <w:color w:val="FF0000"/>
+        </w:rPr>
+        <w:t xml:space="preserve"> en een maximum te vervoeren gewicht. Zorg voor een goede verdeling van de pakketten over de auto’s. De chauffeurs hebben een vaste wagen.</w:t>
       </w:r>
     </w:p>
     <w:p>
@@ -2680,7 +2935,23 @@
           <w:rFonts w:ascii="Calibri" w:eastAsia="Calibri" w:hAnsi="Calibri" w:cs="Calibri"/>
           <w:color w:val="000000" w:themeColor="text1"/>
         </w:rPr>
-        <w:t>. (opmerking: elk lid van de groep komt met zijn/haar eigen uitwerking).</w:t>
+        <w:t>. (</w:t>
+      </w:r>
+      <w:proofErr w:type="gramStart"/>
+      <w:r>
+        <w:rPr>
+          <w:rFonts w:ascii="Calibri" w:eastAsia="Calibri" w:hAnsi="Calibri" w:cs="Calibri"/>
+          <w:color w:val="000000" w:themeColor="text1"/>
+        </w:rPr>
+        <w:t>opmerking</w:t>
+      </w:r>
+      <w:proofErr w:type="gramEnd"/>
+      <w:r>
+        <w:rPr>
+          <w:rFonts w:ascii="Calibri" w:eastAsia="Calibri" w:hAnsi="Calibri" w:cs="Calibri"/>
+          <w:color w:val="000000" w:themeColor="text1"/>
+        </w:rPr>
+        <w:t>: elk lid van de groep komt met zijn/haar eigen uitwerking).</w:t>
       </w:r>
     </w:p>
     <w:p>
@@ -4580,6 +4851,15 @@
 </file>
 
 <file path=customXml/item1.xml><?xml version="1.0" encoding="utf-8"?>
+<?mso-contentType ?>
+<FormTemplates xmlns="http://schemas.microsoft.com/sharepoint/v3/contenttype/forms">
+  <Display>DocumentLibraryForm</Display>
+  <Edit>DocumentLibraryForm</Edit>
+  <New>DocumentLibraryForm</New>
+</FormTemplates>
+</file>
+
+<file path=customXml/item2.xml><?xml version="1.0" encoding="utf-8"?>
 <p:properties xmlns:p="http://schemas.microsoft.com/office/2006/metadata/properties" xmlns:xsi="http://www.w3.org/2001/XMLSchema-instance" xmlns:pc="http://schemas.microsoft.com/office/infopath/2007/PartnerControls">
   <documentManagement>
     <TaxCatchAll xmlns="c96a6e63-7a4c-415e-a135-0d280d212f60" xsi:nil="true"/>
@@ -4588,15 +4868,6 @@
     </lcf76f155ced4ddcb4097134ff3c332f>
   </documentManagement>
 </p:properties>
-</file>
-
-<file path=customXml/item2.xml><?xml version="1.0" encoding="utf-8"?>
-<?mso-contentType ?>
-<FormTemplates xmlns="http://schemas.microsoft.com/sharepoint/v3/contenttype/forms">
-  <Display>DocumentLibraryForm</Display>
-  <Edit>DocumentLibraryForm</Edit>
-  <New>DocumentLibraryForm</New>
-</FormTemplates>
 </file>
 
 <file path=customXml/item3.xml><?xml version="1.0" encoding="utf-8"?>
@@ -4835,20 +5106,20 @@
 </file>
 
 <file path=customXml/itemProps1.xml><?xml version="1.0" encoding="utf-8"?>
+<ds:datastoreItem xmlns:ds="http://schemas.openxmlformats.org/officeDocument/2006/customXml" ds:itemID="{29320F85-F65C-443A-AFDF-292EF3D13A0A}">
+  <ds:schemaRefs>
+    <ds:schemaRef ds:uri="http://schemas.microsoft.com/sharepoint/v3/contenttype/forms"/>
+  </ds:schemaRefs>
+</ds:datastoreItem>
+</file>
+
+<file path=customXml/itemProps2.xml><?xml version="1.0" encoding="utf-8"?>
 <ds:datastoreItem xmlns:ds="http://schemas.openxmlformats.org/officeDocument/2006/customXml" ds:itemID="{12B68CA8-56A8-433B-81A5-C06C2C9C4FA6}">
   <ds:schemaRefs>
     <ds:schemaRef ds:uri="http://schemas.microsoft.com/office/2006/metadata/properties"/>
     <ds:schemaRef ds:uri="http://schemas.microsoft.com/office/infopath/2007/PartnerControls"/>
     <ds:schemaRef ds:uri="c96a6e63-7a4c-415e-a135-0d280d212f60"/>
     <ds:schemaRef ds:uri="0dd2303e-39a5-4199-a8dc-5b6285e9f2b4"/>
-  </ds:schemaRefs>
-</ds:datastoreItem>
-</file>
-
-<file path=customXml/itemProps2.xml><?xml version="1.0" encoding="utf-8"?>
-<ds:datastoreItem xmlns:ds="http://schemas.openxmlformats.org/officeDocument/2006/customXml" ds:itemID="{29320F85-F65C-443A-AFDF-292EF3D13A0A}">
-  <ds:schemaRefs>
-    <ds:schemaRef ds:uri="http://schemas.microsoft.com/sharepoint/v3/contenttype/forms"/>
   </ds:schemaRefs>
 </ds:datastoreItem>
 </file>

</xml_diff>

<commit_message>
added a supply feature
</commit_message>
<xml_diff>
--- a/Documentatie/project info student.docx
+++ b/Documentatie/project info student.docx
@@ -1262,21 +1262,13 @@
         <w:rPr>
           <w:color w:val="FF0000"/>
         </w:rPr>
-        <w:t>Indien de klant inlogt krijgt hij/zij de standaard webwinkel te zien. Indien een medewerker met rol webmedewerker inlogt krijgt hij/zij de mogelijkheid om producten te bewerken (</w:t>
-      </w:r>
-      <w:proofErr w:type="spellStart"/>
-      <w:r>
-        <w:rPr>
-          <w:color w:val="FF0000"/>
-        </w:rPr>
-        <w:t>Create</w:t>
-      </w:r>
-      <w:proofErr w:type="spellEnd"/>
-      <w:r>
-        <w:rPr>
-          <w:color w:val="FF0000"/>
-        </w:rPr>
-        <w:t>, Update, Delete)</w:t>
+        <w:t xml:space="preserve">Indien de klant inlogt krijgt hij/zij de standaard webwinkel te zien. </w:t>
+      </w:r>
+      <w:r>
+        <w:rPr>
+          <w:color w:val="70AD47" w:themeColor="accent6"/>
+        </w:rPr>
+        <w:t>Indien een medewerker met rol webmedewerker inlogt krijgt hij/zij de mogelijkheid om producten te bewerken (Create, Update, Delete)</w:t>
       </w:r>
     </w:p>
     <w:p>
@@ -1613,15 +1605,7 @@
       </w:r>
     </w:p>
     <w:p>
-      <w:pPr>
-        <w:rPr>
-          <w:color w:val="FF0000"/>
-        </w:rPr>
-      </w:pPr>
-      <w:r>
-        <w:rPr>
-          <w:color w:val="FF0000"/>
-        </w:rPr>
+      <w:r>
         <w:t>GV 4:</w:t>
       </w:r>
     </w:p>
@@ -1722,15 +1706,7 @@
       </w:r>
     </w:p>
     <w:p>
-      <w:pPr>
-        <w:rPr>
-          <w:color w:val="FF0000"/>
-        </w:rPr>
-      </w:pPr>
-      <w:r>
-        <w:rPr>
-          <w:color w:val="FF0000"/>
-        </w:rPr>
+      <w:r>
         <w:t>GV 5:</w:t>
       </w:r>
     </w:p>
@@ -4660,15 +4636,6 @@
 </file>
 
 <file path=customXml/item1.xml><?xml version="1.0" encoding="utf-8"?>
-<?mso-contentType ?>
-<FormTemplates xmlns="http://schemas.microsoft.com/sharepoint/v3/contenttype/forms">
-  <Display>DocumentLibraryForm</Display>
-  <Edit>DocumentLibraryForm</Edit>
-  <New>DocumentLibraryForm</New>
-</FormTemplates>
-</file>
-
-<file path=customXml/item2.xml><?xml version="1.0" encoding="utf-8"?>
 <p:properties xmlns:p="http://schemas.microsoft.com/office/2006/metadata/properties" xmlns:xsi="http://www.w3.org/2001/XMLSchema-instance" xmlns:pc="http://schemas.microsoft.com/office/infopath/2007/PartnerControls">
   <documentManagement>
     <TaxCatchAll xmlns="c96a6e63-7a4c-415e-a135-0d280d212f60" xsi:nil="true"/>
@@ -4677,6 +4644,15 @@
     </lcf76f155ced4ddcb4097134ff3c332f>
   </documentManagement>
 </p:properties>
+</file>
+
+<file path=customXml/item2.xml><?xml version="1.0" encoding="utf-8"?>
+<?mso-contentType ?>
+<FormTemplates xmlns="http://schemas.microsoft.com/sharepoint/v3/contenttype/forms">
+  <Display>DocumentLibraryForm</Display>
+  <Edit>DocumentLibraryForm</Edit>
+  <New>DocumentLibraryForm</New>
+</FormTemplates>
 </file>
 
 <file path=customXml/item3.xml><?xml version="1.0" encoding="utf-8"?>
@@ -4915,20 +4891,20 @@
 </file>
 
 <file path=customXml/itemProps1.xml><?xml version="1.0" encoding="utf-8"?>
-<ds:datastoreItem xmlns:ds="http://schemas.openxmlformats.org/officeDocument/2006/customXml" ds:itemID="{29320F85-F65C-443A-AFDF-292EF3D13A0A}">
-  <ds:schemaRefs>
-    <ds:schemaRef ds:uri="http://schemas.microsoft.com/sharepoint/v3/contenttype/forms"/>
-  </ds:schemaRefs>
-</ds:datastoreItem>
-</file>
-
-<file path=customXml/itemProps2.xml><?xml version="1.0" encoding="utf-8"?>
 <ds:datastoreItem xmlns:ds="http://schemas.openxmlformats.org/officeDocument/2006/customXml" ds:itemID="{12B68CA8-56A8-433B-81A5-C06C2C9C4FA6}">
   <ds:schemaRefs>
     <ds:schemaRef ds:uri="http://schemas.microsoft.com/office/2006/metadata/properties"/>
     <ds:schemaRef ds:uri="http://schemas.microsoft.com/office/infopath/2007/PartnerControls"/>
     <ds:schemaRef ds:uri="c96a6e63-7a4c-415e-a135-0d280d212f60"/>
     <ds:schemaRef ds:uri="0dd2303e-39a5-4199-a8dc-5b6285e9f2b4"/>
+  </ds:schemaRefs>
+</ds:datastoreItem>
+</file>
+
+<file path=customXml/itemProps2.xml><?xml version="1.0" encoding="utf-8"?>
+<ds:datastoreItem xmlns:ds="http://schemas.openxmlformats.org/officeDocument/2006/customXml" ds:itemID="{29320F85-F65C-443A-AFDF-292EF3D13A0A}">
+  <ds:schemaRefs>
+    <ds:schemaRef ds:uri="http://schemas.microsoft.com/sharepoint/v3/contenttype/forms"/>
   </ds:schemaRefs>
 </ds:datastoreItem>
 </file>

</xml_diff>

<commit_message>
added tables to the database of snellewiel
</commit_message>
<xml_diff>
--- a/Documentatie/project info student.docx
+++ b/Documentatie/project info student.docx
@@ -2359,13 +2359,13 @@
         </w:numPr>
         <w:rPr>
           <w:rFonts w:ascii="Calibri" w:eastAsia="Calibri" w:hAnsi="Calibri" w:cs="Calibri"/>
-          <w:color w:val="000000" w:themeColor="text1"/>
-        </w:rPr>
-      </w:pPr>
-      <w:r>
-        <w:rPr>
-          <w:rFonts w:ascii="Calibri" w:eastAsia="Calibri" w:hAnsi="Calibri" w:cs="Calibri"/>
-          <w:color w:val="92D050"/>
+          <w:color w:val="70AD47" w:themeColor="accent6"/>
+        </w:rPr>
+      </w:pPr>
+      <w:r>
+        <w:rPr>
+          <w:rFonts w:ascii="Calibri" w:eastAsia="Calibri" w:hAnsi="Calibri" w:cs="Calibri"/>
+          <w:color w:val="70AD47" w:themeColor="accent6"/>
         </w:rPr>
         <w:t>Snelle Wiel krijgt pak info van GV</w:t>
       </w:r>
@@ -2374,13 +2374,20 @@
           <w:rFonts w:ascii="Calibri" w:eastAsia="Calibri" w:hAnsi="Calibri" w:cs="Calibri"/>
           <w:color w:val="FF0000"/>
         </w:rPr>
-        <w:t xml:space="preserve"> en dat moet verwerkt worden in de eigen Database. Info is: ordernummer, orderregelnummer, productnaam, producthoogte, productgewicht, klantnaam, klantadres (</w:t>
+        <w:t xml:space="preserve"> en dat moet verwerkt worden in de eigen Database. </w:t>
+      </w:r>
+      <w:r>
+        <w:rPr>
+          <w:rFonts w:ascii="Calibri" w:eastAsia="Calibri" w:hAnsi="Calibri" w:cs="Calibri"/>
+          <w:color w:val="70AD47" w:themeColor="accent6"/>
+        </w:rPr>
+        <w:t>Info is: ordernummer, orderregelnummer, productnaam, producthoogte, productgewicht, klantnaam, klantadres (</w:t>
       </w:r>
       <w:proofErr w:type="spellStart"/>
       <w:r>
         <w:rPr>
           <w:rFonts w:ascii="Calibri" w:eastAsia="Calibri" w:hAnsi="Calibri" w:cs="Calibri"/>
-          <w:color w:val="FF0000"/>
+          <w:color w:val="70AD47" w:themeColor="accent6"/>
         </w:rPr>
         <w:t>incl</w:t>
       </w:r>
@@ -2388,7 +2395,7 @@
       <w:r>
         <w:rPr>
           <w:rFonts w:ascii="Calibri" w:eastAsia="Calibri" w:hAnsi="Calibri" w:cs="Calibri"/>
-          <w:color w:val="FF0000"/>
+          <w:color w:val="70AD47" w:themeColor="accent6"/>
         </w:rPr>
         <w:t xml:space="preserve"> stad, PC en tel)</w:t>
       </w:r>
@@ -2463,6 +2470,13 @@
           <w:color w:val="FF0000"/>
         </w:rPr>
         <w:t>De gegevens moeten kunnen worden bekeken</w:t>
+      </w:r>
+      <w:r>
+        <w:rPr>
+          <w:rFonts w:ascii="Calibri" w:eastAsia="Calibri" w:hAnsi="Calibri" w:cs="Calibri"/>
+          <w:color w:val="FF0000"/>
+        </w:rPr>
+        <w:tab/>
       </w:r>
     </w:p>
     <w:p>
@@ -4626,6 +4640,15 @@
 </file>
 
 <file path=customXml/item1.xml><?xml version="1.0" encoding="utf-8"?>
+<?mso-contentType ?>
+<FormTemplates xmlns="http://schemas.microsoft.com/sharepoint/v3/contenttype/forms">
+  <Display>DocumentLibraryForm</Display>
+  <Edit>DocumentLibraryForm</Edit>
+  <New>DocumentLibraryForm</New>
+</FormTemplates>
+</file>
+
+<file path=customXml/item2.xml><?xml version="1.0" encoding="utf-8"?>
 <p:properties xmlns:p="http://schemas.microsoft.com/office/2006/metadata/properties" xmlns:xsi="http://www.w3.org/2001/XMLSchema-instance" xmlns:pc="http://schemas.microsoft.com/office/infopath/2007/PartnerControls">
   <documentManagement>
     <TaxCatchAll xmlns="c96a6e63-7a4c-415e-a135-0d280d212f60" xsi:nil="true"/>
@@ -4634,15 +4657,6 @@
     </lcf76f155ced4ddcb4097134ff3c332f>
   </documentManagement>
 </p:properties>
-</file>
-
-<file path=customXml/item2.xml><?xml version="1.0" encoding="utf-8"?>
-<?mso-contentType ?>
-<FormTemplates xmlns="http://schemas.microsoft.com/sharepoint/v3/contenttype/forms">
-  <Display>DocumentLibraryForm</Display>
-  <Edit>DocumentLibraryForm</Edit>
-  <New>DocumentLibraryForm</New>
-</FormTemplates>
 </file>
 
 <file path=customXml/item3.xml><?xml version="1.0" encoding="utf-8"?>
@@ -4881,20 +4895,20 @@
 </file>
 
 <file path=customXml/itemProps1.xml><?xml version="1.0" encoding="utf-8"?>
+<ds:datastoreItem xmlns:ds="http://schemas.openxmlformats.org/officeDocument/2006/customXml" ds:itemID="{29320F85-F65C-443A-AFDF-292EF3D13A0A}">
+  <ds:schemaRefs>
+    <ds:schemaRef ds:uri="http://schemas.microsoft.com/sharepoint/v3/contenttype/forms"/>
+  </ds:schemaRefs>
+</ds:datastoreItem>
+</file>
+
+<file path=customXml/itemProps2.xml><?xml version="1.0" encoding="utf-8"?>
 <ds:datastoreItem xmlns:ds="http://schemas.openxmlformats.org/officeDocument/2006/customXml" ds:itemID="{12B68CA8-56A8-433B-81A5-C06C2C9C4FA6}">
   <ds:schemaRefs>
     <ds:schemaRef ds:uri="http://schemas.microsoft.com/office/2006/metadata/properties"/>
     <ds:schemaRef ds:uri="http://schemas.microsoft.com/office/infopath/2007/PartnerControls"/>
     <ds:schemaRef ds:uri="c96a6e63-7a4c-415e-a135-0d280d212f60"/>
     <ds:schemaRef ds:uri="0dd2303e-39a5-4199-a8dc-5b6285e9f2b4"/>
-  </ds:schemaRefs>
-</ds:datastoreItem>
-</file>
-
-<file path=customXml/itemProps2.xml><?xml version="1.0" encoding="utf-8"?>
-<ds:datastoreItem xmlns:ds="http://schemas.openxmlformats.org/officeDocument/2006/customXml" ds:itemID="{29320F85-F65C-443A-AFDF-292EF3D13A0A}">
-  <ds:schemaRefs>
-    <ds:schemaRef ds:uri="http://schemas.microsoft.com/sharepoint/v3/contenttype/forms"/>
   </ds:schemaRefs>
 </ds:datastoreItem>
 </file>

</xml_diff>